<commit_message>
added gui components for research company info. rewriting code for setting up user as research company employee at bill-to or ship-to location
</commit_message>
<xml_diff>
--- a/project_docs/GRSManager_project_proposal.docx
+++ b/project_docs/GRSManager_project_proposal.docx
@@ -278,8 +278,6 @@
           <w:color w:val="000000"/>
         </w:rPr>
       </w:pPr>
-      <w:bookmarkStart w:id="0" w:name="_GoBack"/>
-      <w:bookmarkEnd w:id="0"/>
     </w:p>
     <w:p>
       <w:pPr>
@@ -3187,1119 +3185,6 @@
     </w:p>
     <w:p/>
     <w:p>
-      <w:r>
-        <w:t xml:space="preserve">When </w:t>
-      </w:r>
-      <w:proofErr w:type="spellStart"/>
-      <w:r>
-        <w:t>GRSManagerGUI</w:t>
-      </w:r>
-      <w:proofErr w:type="spellEnd"/>
-      <w:r>
-        <w:t xml:space="preserve"> is constructed it initializes the following in this order: </w:t>
-      </w:r>
-    </w:p>
-    <w:p>
-      <w:pPr>
-        <w:pStyle w:val="ListParagraph"/>
-        <w:numPr>
-          <w:ilvl w:val="0"/>
-          <w:numId w:val="1"/>
-        </w:numPr>
-      </w:pPr>
-      <w:proofErr w:type="spellStart"/>
-      <w:r>
-        <w:t>LoginPanel</w:t>
-      </w:r>
-      <w:proofErr w:type="spellEnd"/>
-      <w:r>
-        <w:t xml:space="preserve"> </w:t>
-      </w:r>
-      <w:r>
-        <w:t xml:space="preserve">is </w:t>
-      </w:r>
-      <w:r>
-        <w:t>construct</w:t>
-      </w:r>
-      <w:r>
-        <w:t>ed</w:t>
-      </w:r>
-      <w:r>
-        <w:t xml:space="preserve"> with </w:t>
-      </w:r>
-      <w:proofErr w:type="spellStart"/>
-      <w:r>
-        <w:t>GridBagLayout</w:t>
-      </w:r>
-      <w:proofErr w:type="spellEnd"/>
-      <w:r>
-        <w:t>.</w:t>
-      </w:r>
-    </w:p>
-    <w:p>
-      <w:pPr>
-        <w:pStyle w:val="ListParagraph"/>
-        <w:numPr>
-          <w:ilvl w:val="0"/>
-          <w:numId w:val="1"/>
-        </w:numPr>
-      </w:pPr>
-      <w:proofErr w:type="spellStart"/>
-      <w:r>
-        <w:t>AdministratorPanel</w:t>
-      </w:r>
-      <w:proofErr w:type="spellEnd"/>
-      <w:r>
-        <w:t xml:space="preserve"> is </w:t>
-      </w:r>
-      <w:r>
-        <w:t>construct</w:t>
-      </w:r>
-      <w:r>
-        <w:t>ed</w:t>
-      </w:r>
-      <w:r>
-        <w:t xml:space="preserve"> </w:t>
-      </w:r>
-      <w:r>
-        <w:t xml:space="preserve">and initializes </w:t>
-      </w:r>
-      <w:r>
-        <w:t xml:space="preserve">the following </w:t>
-      </w:r>
-      <w:r>
-        <w:t xml:space="preserve">panels </w:t>
-      </w:r>
-      <w:r>
-        <w:t>in this order:</w:t>
-      </w:r>
-    </w:p>
-    <w:p>
-      <w:pPr>
-        <w:pStyle w:val="ListParagraph"/>
-        <w:numPr>
-          <w:ilvl w:val="1"/>
-          <w:numId w:val="1"/>
-        </w:numPr>
-      </w:pPr>
-      <w:proofErr w:type="spellStart"/>
-      <w:r>
-        <w:t>Vendor</w:t>
-      </w:r>
-      <w:r>
-        <w:t>Employee</w:t>
-      </w:r>
-      <w:r>
-        <w:t>DirectoryPanel</w:t>
-      </w:r>
-      <w:proofErr w:type="spellEnd"/>
-      <w:r>
-        <w:t xml:space="preserve"> is </w:t>
-      </w:r>
-      <w:r>
-        <w:t>construct</w:t>
-      </w:r>
-      <w:r>
-        <w:t>ed</w:t>
-      </w:r>
-      <w:r>
-        <w:t xml:space="preserve"> </w:t>
-      </w:r>
-      <w:r>
-        <w:t xml:space="preserve">and initializes </w:t>
-      </w:r>
-      <w:r>
-        <w:t xml:space="preserve">first instance of </w:t>
-      </w:r>
-      <w:proofErr w:type="spellStart"/>
-      <w:r>
-        <w:t>GRSManager</w:t>
-      </w:r>
-      <w:proofErr w:type="spellEnd"/>
-      <w:r>
-        <w:t xml:space="preserve"> by calling the static </w:t>
-      </w:r>
-      <w:proofErr w:type="spellStart"/>
-      <w:r>
-        <w:t>GRSManager</w:t>
-      </w:r>
-      <w:proofErr w:type="spellEnd"/>
-      <w:r>
-        <w:t xml:space="preserve"> method </w:t>
-      </w:r>
-      <w:proofErr w:type="spellStart"/>
-      <w:proofErr w:type="gramStart"/>
-      <w:r>
-        <w:t>getInstance</w:t>
-      </w:r>
-      <w:proofErr w:type="spellEnd"/>
-      <w:r>
-        <w:t>(</w:t>
-      </w:r>
-      <w:proofErr w:type="gramEnd"/>
-      <w:r>
-        <w:t xml:space="preserve">). </w:t>
-      </w:r>
-      <w:proofErr w:type="spellStart"/>
-      <w:r>
-        <w:t>GRSManager</w:t>
-      </w:r>
-      <w:proofErr w:type="spellEnd"/>
-      <w:r>
-        <w:t xml:space="preserve"> contains a static instance variable of itself so the </w:t>
-      </w:r>
-      <w:proofErr w:type="spellStart"/>
-      <w:proofErr w:type="gramStart"/>
-      <w:r>
-        <w:t>getInstance</w:t>
-      </w:r>
-      <w:proofErr w:type="spellEnd"/>
-      <w:r>
-        <w:t>(</w:t>
-      </w:r>
-      <w:proofErr w:type="gramEnd"/>
-      <w:r>
-        <w:t xml:space="preserve">) method checks this instance variable for the current </w:t>
-      </w:r>
-      <w:proofErr w:type="spellStart"/>
-      <w:r>
-        <w:t>GRSManager</w:t>
-      </w:r>
-      <w:proofErr w:type="spellEnd"/>
-      <w:r>
-        <w:t xml:space="preserve"> and returns it if it exists. If it is null, no </w:t>
-      </w:r>
-      <w:proofErr w:type="spellStart"/>
-      <w:r>
-        <w:t>GRSManager</w:t>
-      </w:r>
-      <w:proofErr w:type="spellEnd"/>
-      <w:r>
-        <w:t xml:space="preserve"> has been constructed, it calls </w:t>
-      </w:r>
-      <w:proofErr w:type="spellStart"/>
-      <w:r>
-        <w:t>GRSManager’s</w:t>
-      </w:r>
-      <w:proofErr w:type="spellEnd"/>
-      <w:r>
-        <w:t xml:space="preserve"> </w:t>
-      </w:r>
-      <w:r>
-        <w:t xml:space="preserve">private </w:t>
-      </w:r>
-      <w:r>
-        <w:t xml:space="preserve">constructor via the </w:t>
-      </w:r>
-      <w:r>
-        <w:rPr>
-          <w:i/>
-        </w:rPr>
-        <w:t xml:space="preserve">new </w:t>
-      </w:r>
-      <w:r>
-        <w:t>keyword.</w:t>
-      </w:r>
-      <w:r>
-        <w:t xml:space="preserve"> </w:t>
-      </w:r>
-    </w:p>
-    <w:p>
-      <w:pPr>
-        <w:pStyle w:val="ListParagraph"/>
-        <w:numPr>
-          <w:ilvl w:val="2"/>
-          <w:numId w:val="1"/>
-        </w:numPr>
-      </w:pPr>
-      <w:proofErr w:type="spellStart"/>
-      <w:r>
-        <w:t>GRSManager</w:t>
-      </w:r>
-      <w:proofErr w:type="spellEnd"/>
-      <w:r>
-        <w:t xml:space="preserve"> constructs the following </w:t>
-      </w:r>
-      <w:r>
-        <w:t xml:space="preserve">data structure classes </w:t>
-      </w:r>
-      <w:r>
-        <w:t>in this order</w:t>
-      </w:r>
-      <w:r>
-        <w:t>:</w:t>
-      </w:r>
-    </w:p>
-    <w:p>
-      <w:pPr>
-        <w:pStyle w:val="ListParagraph"/>
-        <w:numPr>
-          <w:ilvl w:val="3"/>
-          <w:numId w:val="1"/>
-        </w:numPr>
-      </w:pPr>
-      <w:proofErr w:type="spellStart"/>
-      <w:r>
-        <w:t>NioxCatalog</w:t>
-      </w:r>
-      <w:proofErr w:type="spellEnd"/>
-    </w:p>
-    <w:p>
-      <w:pPr>
-        <w:pStyle w:val="ListParagraph"/>
-        <w:numPr>
-          <w:ilvl w:val="4"/>
-          <w:numId w:val="1"/>
-        </w:numPr>
-      </w:pPr>
-      <w:proofErr w:type="spellStart"/>
-      <w:r>
-        <w:t>LinkedListRecursive</w:t>
-      </w:r>
-      <w:proofErr w:type="spellEnd"/>
-      <w:r>
-        <w:t>&lt;Product&gt; - an empty product list</w:t>
-      </w:r>
-    </w:p>
-    <w:p>
-      <w:pPr>
-        <w:pStyle w:val="ListParagraph"/>
-        <w:numPr>
-          <w:ilvl w:val="3"/>
-          <w:numId w:val="1"/>
-        </w:numPr>
-      </w:pPr>
-      <w:proofErr w:type="spellStart"/>
-      <w:r>
-        <w:t>CompanyDirectory</w:t>
-      </w:r>
-      <w:proofErr w:type="spellEnd"/>
-    </w:p>
-    <w:p>
-      <w:pPr>
-        <w:pStyle w:val="ListParagraph"/>
-        <w:numPr>
-          <w:ilvl w:val="4"/>
-          <w:numId w:val="1"/>
-        </w:numPr>
-      </w:pPr>
-      <w:proofErr w:type="spellStart"/>
-      <w:r>
-        <w:lastRenderedPageBreak/>
-        <w:t>LinkedListRecursive</w:t>
-      </w:r>
-      <w:proofErr w:type="spellEnd"/>
-      <w:r>
-        <w:t>&lt;Company&gt; - an empty Company list</w:t>
-      </w:r>
-    </w:p>
-    <w:p>
-      <w:pPr>
-        <w:pStyle w:val="ListParagraph"/>
-        <w:numPr>
-          <w:ilvl w:val="3"/>
-          <w:numId w:val="1"/>
-        </w:numPr>
-      </w:pPr>
-      <w:proofErr w:type="spellStart"/>
-      <w:r>
-        <w:t>OrderRecord</w:t>
-      </w:r>
-      <w:proofErr w:type="spellEnd"/>
-    </w:p>
-    <w:p>
-      <w:pPr>
-        <w:pStyle w:val="ListParagraph"/>
-        <w:numPr>
-          <w:ilvl w:val="4"/>
-          <w:numId w:val="1"/>
-        </w:numPr>
-      </w:pPr>
-      <w:r>
-        <w:t xml:space="preserve">String </w:t>
-      </w:r>
-      <w:proofErr w:type="gramStart"/>
-      <w:r>
-        <w:t>[][</w:t>
-      </w:r>
-      <w:proofErr w:type="gramEnd"/>
-      <w:r>
-        <w:t>] – an empty 2D string array</w:t>
-      </w:r>
-    </w:p>
-    <w:p>
-      <w:pPr>
-        <w:pStyle w:val="ListParagraph"/>
-        <w:numPr>
-          <w:ilvl w:val="3"/>
-          <w:numId w:val="1"/>
-        </w:numPr>
-      </w:pPr>
-      <w:r>
-        <w:t>Administrator</w:t>
-      </w:r>
-    </w:p>
-    <w:p>
-      <w:pPr>
-        <w:pStyle w:val="ListParagraph"/>
-        <w:numPr>
-          <w:ilvl w:val="4"/>
-          <w:numId w:val="1"/>
-        </w:numPr>
-      </w:pPr>
-    </w:p>
-    <w:p>
-      <w:pPr>
-        <w:pStyle w:val="ListParagraph"/>
-        <w:numPr>
-          <w:ilvl w:val="3"/>
-          <w:numId w:val="1"/>
-        </w:numPr>
-      </w:pPr>
-      <w:proofErr w:type="spellStart"/>
-      <w:r>
-        <w:t>UserDirectory</w:t>
-      </w:r>
-      <w:proofErr w:type="spellEnd"/>
-    </w:p>
-    <w:p>
-      <w:pPr>
-        <w:pStyle w:val="ListParagraph"/>
-        <w:numPr>
-          <w:ilvl w:val="4"/>
-          <w:numId w:val="1"/>
-        </w:numPr>
-      </w:pPr>
-      <w:proofErr w:type="spellStart"/>
-      <w:r>
-        <w:t>LinkedAbstractList</w:t>
-      </w:r>
-      <w:proofErr w:type="spellEnd"/>
-      <w:r>
-        <w:t>&lt;User&gt; - an empty list of User</w:t>
-      </w:r>
-    </w:p>
-    <w:p>
-      <w:pPr>
-        <w:pStyle w:val="ListParagraph"/>
-        <w:numPr>
-          <w:ilvl w:val="2"/>
-          <w:numId w:val="1"/>
-        </w:numPr>
-      </w:pPr>
-      <w:r>
-        <w:t xml:space="preserve">After </w:t>
-      </w:r>
-      <w:proofErr w:type="spellStart"/>
-      <w:r>
-        <w:t>GRSManager’s</w:t>
-      </w:r>
-      <w:proofErr w:type="spellEnd"/>
-      <w:r>
-        <w:t xml:space="preserve"> construction and subsequent creation of the </w:t>
-      </w:r>
-      <w:r>
-        <w:t>above</w:t>
-      </w:r>
-      <w:r>
-        <w:t xml:space="preserve"> objects,</w:t>
-      </w:r>
-      <w:r>
-        <w:t xml:space="preserve"> </w:t>
-      </w:r>
-      <w:r>
-        <w:rPr>
-          <w:b/>
-        </w:rPr>
-        <w:t>they are now available for access by all other GUI components</w:t>
-      </w:r>
-      <w:r>
-        <w:rPr>
-          <w:b/>
-        </w:rPr>
-        <w:t xml:space="preserve"> via the static </w:t>
-      </w:r>
-      <w:proofErr w:type="spellStart"/>
-      <w:proofErr w:type="gramStart"/>
-      <w:r>
-        <w:rPr>
-          <w:b/>
-        </w:rPr>
-        <w:t>getInstance</w:t>
-      </w:r>
-      <w:proofErr w:type="spellEnd"/>
-      <w:r>
-        <w:rPr>
-          <w:b/>
-        </w:rPr>
-        <w:t>(</w:t>
-      </w:r>
-      <w:proofErr w:type="gramEnd"/>
-      <w:r>
-        <w:rPr>
-          <w:b/>
-        </w:rPr>
-        <w:t>) method</w:t>
-      </w:r>
-      <w:r>
-        <w:rPr>
-          <w:b/>
-        </w:rPr>
-        <w:t xml:space="preserve">. User actions call </w:t>
-      </w:r>
-      <w:proofErr w:type="spellStart"/>
-      <w:r>
-        <w:rPr>
-          <w:b/>
-        </w:rPr>
-        <w:t>GRSManager</w:t>
-      </w:r>
-      <w:proofErr w:type="spellEnd"/>
-      <w:r>
-        <w:rPr>
-          <w:b/>
-        </w:rPr>
-        <w:t xml:space="preserve"> methods, which may call data structure class methods. </w:t>
-      </w:r>
-      <w:proofErr w:type="spellStart"/>
-      <w:r>
-        <w:t>VendorEmployeeDirectoryPanel</w:t>
-      </w:r>
-      <w:proofErr w:type="spellEnd"/>
-      <w:r>
-        <w:t xml:space="preserve"> initializes its own instances of </w:t>
-      </w:r>
-      <w:proofErr w:type="spellStart"/>
-      <w:r>
-        <w:t>UserDirectory</w:t>
-      </w:r>
-      <w:proofErr w:type="spellEnd"/>
-      <w:r>
-        <w:t xml:space="preserve"> and </w:t>
-      </w:r>
-      <w:proofErr w:type="spellStart"/>
-      <w:r>
-        <w:t>CompanyDirectory</w:t>
-      </w:r>
-      <w:proofErr w:type="spellEnd"/>
-      <w:r>
-        <w:t xml:space="preserve"> to </w:t>
-      </w:r>
-      <w:proofErr w:type="spellStart"/>
-      <w:r>
-        <w:t>GRSManager’s</w:t>
-      </w:r>
-      <w:proofErr w:type="spellEnd"/>
-      <w:r>
-        <w:t xml:space="preserve"> (which are empty lists of Users and Companies, respectively). </w:t>
-      </w:r>
-      <w:proofErr w:type="spellStart"/>
-      <w:r>
-        <w:t>VendorEmployeeDirectoryPanel</w:t>
-      </w:r>
-      <w:proofErr w:type="spellEnd"/>
-      <w:r>
-        <w:t xml:space="preserve"> sets up the rest of the GUI components for its panel and returns control to </w:t>
-      </w:r>
-      <w:proofErr w:type="spellStart"/>
-      <w:r>
-        <w:t>AdministratorPanel’s</w:t>
-      </w:r>
-      <w:proofErr w:type="spellEnd"/>
-      <w:r>
-        <w:t xml:space="preserve"> constructor.</w:t>
-      </w:r>
-    </w:p>
-    <w:p>
-      <w:pPr>
-        <w:pStyle w:val="ListParagraph"/>
-        <w:numPr>
-          <w:ilvl w:val="1"/>
-          <w:numId w:val="1"/>
-        </w:numPr>
-      </w:pPr>
-      <w:proofErr w:type="spellStart"/>
-      <w:r>
-        <w:t>Research</w:t>
-      </w:r>
-      <w:r>
-        <w:t>Employee</w:t>
-      </w:r>
-      <w:r>
-        <w:t>DirectoryPanel</w:t>
-      </w:r>
-      <w:proofErr w:type="spellEnd"/>
-      <w:r>
-        <w:t xml:space="preserve"> </w:t>
-      </w:r>
-    </w:p>
-    <w:p>
-      <w:pPr>
-        <w:pStyle w:val="ListParagraph"/>
-        <w:numPr>
-          <w:ilvl w:val="2"/>
-          <w:numId w:val="1"/>
-        </w:numPr>
-      </w:pPr>
-      <w:r>
-        <w:t xml:space="preserve">Requests instance of </w:t>
-      </w:r>
-      <w:proofErr w:type="spellStart"/>
-      <w:r>
-        <w:t>GRSManager</w:t>
-      </w:r>
-      <w:proofErr w:type="spellEnd"/>
-      <w:r>
-        <w:t xml:space="preserve"> (previously constructed during </w:t>
-      </w:r>
-      <w:proofErr w:type="spellStart"/>
-      <w:r>
-        <w:t>VendorEmployeeDirectoryPanel’s</w:t>
-      </w:r>
-      <w:proofErr w:type="spellEnd"/>
-      <w:r>
-        <w:t xml:space="preserve"> request for </w:t>
-      </w:r>
-      <w:proofErr w:type="spellStart"/>
-      <w:r>
-        <w:t>UserDirectory</w:t>
-      </w:r>
-      <w:proofErr w:type="spellEnd"/>
-      <w:r>
-        <w:t xml:space="preserve"> and </w:t>
-      </w:r>
-      <w:proofErr w:type="spellStart"/>
-      <w:r>
-        <w:t>CompanyDirectory</w:t>
-      </w:r>
-      <w:proofErr w:type="spellEnd"/>
-      <w:proofErr w:type="gramStart"/>
-      <w:r>
-        <w:t>), and</w:t>
-      </w:r>
-      <w:proofErr w:type="gramEnd"/>
-      <w:r>
-        <w:t xml:space="preserve"> receives empty </w:t>
-      </w:r>
-      <w:proofErr w:type="spellStart"/>
-      <w:r>
-        <w:t>LinkedLists</w:t>
-      </w:r>
-      <w:proofErr w:type="spellEnd"/>
-      <w:r>
-        <w:t xml:space="preserve"> of users and companies.</w:t>
-      </w:r>
-    </w:p>
-    <w:p>
-      <w:pPr>
-        <w:pStyle w:val="ListParagraph"/>
-        <w:numPr>
-          <w:ilvl w:val="2"/>
-          <w:numId w:val="1"/>
-        </w:numPr>
-      </w:pPr>
-      <w:r>
-        <w:t xml:space="preserve">Sets up the rest of its GUI components and returns control to </w:t>
-      </w:r>
-      <w:proofErr w:type="spellStart"/>
-      <w:r>
-        <w:t>AdministratorPanel’s</w:t>
-      </w:r>
-      <w:proofErr w:type="spellEnd"/>
-      <w:r>
-        <w:t xml:space="preserve"> constructor.</w:t>
-      </w:r>
-    </w:p>
-    <w:p>
-      <w:pPr>
-        <w:pStyle w:val="ListParagraph"/>
-        <w:numPr>
-          <w:ilvl w:val="1"/>
-          <w:numId w:val="1"/>
-        </w:numPr>
-      </w:pPr>
-      <w:proofErr w:type="spellStart"/>
-      <w:r>
-        <w:t>ProductCatalogPanel</w:t>
-      </w:r>
-      <w:proofErr w:type="spellEnd"/>
-    </w:p>
-    <w:p>
-      <w:pPr>
-        <w:pStyle w:val="ListParagraph"/>
-        <w:numPr>
-          <w:ilvl w:val="2"/>
-          <w:numId w:val="1"/>
-        </w:numPr>
-      </w:pPr>
-      <w:r>
-        <w:t xml:space="preserve">Requests same instance of </w:t>
-      </w:r>
-      <w:proofErr w:type="spellStart"/>
-      <w:r>
-        <w:t>GRSManager</w:t>
-      </w:r>
-      <w:proofErr w:type="spellEnd"/>
-      <w:r>
-        <w:t xml:space="preserve"> and gets the product catalog class (</w:t>
-      </w:r>
-      <w:proofErr w:type="spellStart"/>
-      <w:r>
-        <w:t>NioxCatalog</w:t>
-      </w:r>
-      <w:proofErr w:type="spellEnd"/>
-      <w:r>
-        <w:t xml:space="preserve">) and sets its one instance of </w:t>
-      </w:r>
-      <w:proofErr w:type="spellStart"/>
-      <w:r>
-        <w:t>NioxCatalog</w:t>
-      </w:r>
-      <w:proofErr w:type="spellEnd"/>
-      <w:r>
-        <w:t xml:space="preserve"> to the empty product list that is returned.</w:t>
-      </w:r>
-    </w:p>
-    <w:p>
-      <w:pPr>
-        <w:pStyle w:val="ListParagraph"/>
-        <w:numPr>
-          <w:ilvl w:val="2"/>
-          <w:numId w:val="1"/>
-        </w:numPr>
-      </w:pPr>
-      <w:r>
-        <w:t xml:space="preserve">Constructs remaining GUI components and returns control to </w:t>
-      </w:r>
-      <w:proofErr w:type="spellStart"/>
-      <w:r>
-        <w:t>AdministratorPanel’s</w:t>
-      </w:r>
-      <w:proofErr w:type="spellEnd"/>
-      <w:r>
-        <w:t xml:space="preserve"> constructor.</w:t>
-      </w:r>
-    </w:p>
-    <w:p>
-      <w:pPr>
-        <w:pStyle w:val="ListParagraph"/>
-        <w:numPr>
-          <w:ilvl w:val="1"/>
-          <w:numId w:val="1"/>
-        </w:numPr>
-      </w:pPr>
-      <w:proofErr w:type="spellStart"/>
-      <w:r>
-        <w:t>OrderRecordPanel</w:t>
-      </w:r>
-      <w:proofErr w:type="spellEnd"/>
-    </w:p>
-    <w:p>
-      <w:pPr>
-        <w:pStyle w:val="ListParagraph"/>
-        <w:numPr>
-          <w:ilvl w:val="2"/>
-          <w:numId w:val="1"/>
-        </w:numPr>
-      </w:pPr>
-      <w:r>
-        <w:t xml:space="preserve">Requests same instance of </w:t>
-      </w:r>
-      <w:proofErr w:type="spellStart"/>
-      <w:r>
-        <w:t>GRSManager</w:t>
-      </w:r>
-      <w:proofErr w:type="spellEnd"/>
-      <w:r>
-        <w:t xml:space="preserve"> and gets the empty list of users and companies by setting its own instance variables for </w:t>
-      </w:r>
-      <w:proofErr w:type="spellStart"/>
-      <w:r>
-        <w:t>UserDirectory</w:t>
-      </w:r>
-      <w:proofErr w:type="spellEnd"/>
-      <w:r>
-        <w:t xml:space="preserve"> and </w:t>
-      </w:r>
-      <w:proofErr w:type="spellStart"/>
-      <w:r>
-        <w:t>CompanyDirectory</w:t>
-      </w:r>
-      <w:proofErr w:type="spellEnd"/>
-      <w:r>
-        <w:t xml:space="preserve"> to those returned by </w:t>
-      </w:r>
-      <w:proofErr w:type="spellStart"/>
-      <w:r>
-        <w:t>GRSManager</w:t>
-      </w:r>
-      <w:proofErr w:type="spellEnd"/>
-      <w:r>
-        <w:t>.</w:t>
-      </w:r>
-    </w:p>
-    <w:p>
-      <w:pPr>
-        <w:pStyle w:val="ListParagraph"/>
-        <w:numPr>
-          <w:ilvl w:val="2"/>
-          <w:numId w:val="1"/>
-        </w:numPr>
-      </w:pPr>
-      <w:r>
-        <w:t xml:space="preserve">Sets up GUI components and calls the </w:t>
-      </w:r>
-      <w:proofErr w:type="spellStart"/>
-      <w:proofErr w:type="gramStart"/>
-      <w:r>
-        <w:t>updateTables</w:t>
-      </w:r>
-      <w:proofErr w:type="spellEnd"/>
-      <w:r>
-        <w:t>(</w:t>
-      </w:r>
-      <w:proofErr w:type="gramEnd"/>
-      <w:r>
-        <w:t xml:space="preserve">) method. </w:t>
-      </w:r>
-      <w:proofErr w:type="spellStart"/>
-      <w:proofErr w:type="gramStart"/>
-      <w:r>
-        <w:t>updateTables</w:t>
-      </w:r>
-      <w:proofErr w:type="spellEnd"/>
-      <w:r>
-        <w:t>(</w:t>
-      </w:r>
-      <w:proofErr w:type="gramEnd"/>
-      <w:r>
-        <w:t xml:space="preserve">) calls the </w:t>
-      </w:r>
-      <w:proofErr w:type="spellStart"/>
-      <w:r>
-        <w:t>updateData</w:t>
-      </w:r>
-      <w:proofErr w:type="spellEnd"/>
-      <w:r>
-        <w:t xml:space="preserve">() method in the private class </w:t>
-      </w:r>
-      <w:proofErr w:type="spellStart"/>
-      <w:r>
-        <w:t>OrderDirectoryTableModel</w:t>
-      </w:r>
-      <w:proofErr w:type="spellEnd"/>
-      <w:r>
-        <w:t>.</w:t>
-      </w:r>
-    </w:p>
-    <w:p>
-      <w:pPr>
-        <w:pStyle w:val="ListParagraph"/>
-        <w:numPr>
-          <w:ilvl w:val="2"/>
-          <w:numId w:val="1"/>
-        </w:numPr>
-        <w:rPr>
-          <w:b/>
-        </w:rPr>
-      </w:pPr>
-      <w:proofErr w:type="spellStart"/>
-      <w:proofErr w:type="gramStart"/>
-      <w:r>
-        <w:t>updateData</w:t>
-      </w:r>
-      <w:proofErr w:type="spellEnd"/>
-      <w:r>
-        <w:t>(</w:t>
-      </w:r>
-      <w:proofErr w:type="gramEnd"/>
-      <w:r>
-        <w:t xml:space="preserve">) in </w:t>
-      </w:r>
-      <w:proofErr w:type="spellStart"/>
-      <w:r>
-        <w:t>OrderDirectoryTableModel</w:t>
-      </w:r>
-      <w:proofErr w:type="spellEnd"/>
-      <w:r>
-        <w:t xml:space="preserve"> requests </w:t>
-      </w:r>
-      <w:proofErr w:type="spellStart"/>
-      <w:r>
-        <w:t>GRSManager’s</w:t>
-      </w:r>
-      <w:proofErr w:type="spellEnd"/>
-      <w:r>
-        <w:t xml:space="preserve"> </w:t>
-      </w:r>
-      <w:proofErr w:type="spellStart"/>
-      <w:r>
-        <w:t>OrderRecord</w:t>
-      </w:r>
-      <w:proofErr w:type="spellEnd"/>
-      <w:r>
-        <w:t xml:space="preserve"> first and then a 2D array of data</w:t>
-      </w:r>
-      <w:r>
-        <w:t xml:space="preserve"> by calling </w:t>
-      </w:r>
-      <w:proofErr w:type="spellStart"/>
-      <w:r>
-        <w:t>getShortOrderInfo</w:t>
-      </w:r>
-      <w:proofErr w:type="spellEnd"/>
-      <w:r>
-        <w:t xml:space="preserve">. At this point, </w:t>
-      </w:r>
-      <w:proofErr w:type="spellStart"/>
-      <w:r>
-        <w:t>GRSManager’s</w:t>
-      </w:r>
-      <w:proofErr w:type="spellEnd"/>
-      <w:r>
-        <w:t xml:space="preserve"> instance of </w:t>
-      </w:r>
-      <w:proofErr w:type="spellStart"/>
-      <w:r>
-        <w:t>OrderRecord</w:t>
-      </w:r>
-      <w:proofErr w:type="spellEnd"/>
-      <w:r>
-        <w:t xml:space="preserve"> has an empty 2D array of Strings</w:t>
-      </w:r>
-      <w:r>
-        <w:t xml:space="preserve"> so null is copied over into the 2D array returned by </w:t>
-      </w:r>
-      <w:proofErr w:type="spellStart"/>
-      <w:r>
-        <w:t>getShortOrderInfo</w:t>
-      </w:r>
-      <w:proofErr w:type="spellEnd"/>
-      <w:r>
-        <w:t>.</w:t>
-      </w:r>
-    </w:p>
-    <w:p>
-      <w:pPr>
-        <w:pStyle w:val="ListParagraph"/>
-        <w:numPr>
-          <w:ilvl w:val="2"/>
-          <w:numId w:val="1"/>
-        </w:numPr>
-        <w:rPr>
-          <w:b/>
-        </w:rPr>
-      </w:pPr>
-      <w:r>
-        <w:t xml:space="preserve">Control returns to </w:t>
-      </w:r>
-      <w:proofErr w:type="spellStart"/>
-      <w:r>
-        <w:t>AdministratorPanel</w:t>
-      </w:r>
-      <w:proofErr w:type="spellEnd"/>
-      <w:r>
-        <w:t xml:space="preserve"> which finishes setting up and adding GUI components. Control returns to </w:t>
-      </w:r>
-      <w:proofErr w:type="spellStart"/>
-      <w:r>
-        <w:t>GRSManagerGUI</w:t>
-      </w:r>
-      <w:proofErr w:type="spellEnd"/>
-      <w:r>
-        <w:t>.</w:t>
-      </w:r>
-    </w:p>
-    <w:p>
-      <w:pPr>
-        <w:pStyle w:val="ListParagraph"/>
-        <w:numPr>
-          <w:ilvl w:val="0"/>
-          <w:numId w:val="1"/>
-        </w:numPr>
-      </w:pPr>
-      <w:proofErr w:type="spellStart"/>
-      <w:r>
-        <w:t>VendorPanel</w:t>
-      </w:r>
-      <w:proofErr w:type="spellEnd"/>
-      <w:r>
-        <w:t>. The Login and Administrator Panels have been constructed</w:t>
-      </w:r>
-      <w:r>
-        <w:t xml:space="preserve">. Along with them the panels </w:t>
-      </w:r>
-      <w:proofErr w:type="spellStart"/>
-      <w:r>
-        <w:t>VendorEmployeeDirectoryPanel</w:t>
-      </w:r>
-      <w:proofErr w:type="spellEnd"/>
-      <w:r>
-        <w:t xml:space="preserve">, </w:t>
-      </w:r>
-      <w:proofErr w:type="spellStart"/>
-      <w:r>
-        <w:t>ResearchEmployeeDirectoryPanel</w:t>
-      </w:r>
-      <w:proofErr w:type="spellEnd"/>
-      <w:r>
-        <w:t xml:space="preserve">, </w:t>
-      </w:r>
-      <w:proofErr w:type="spellStart"/>
-      <w:r>
-        <w:t>ProductCatalogPanel</w:t>
-      </w:r>
-      <w:proofErr w:type="spellEnd"/>
-      <w:r>
-        <w:t xml:space="preserve">, and </w:t>
-      </w:r>
-      <w:proofErr w:type="spellStart"/>
-      <w:r>
-        <w:t>OrderRecordPanel</w:t>
-      </w:r>
-      <w:proofErr w:type="spellEnd"/>
-      <w:r>
-        <w:t xml:space="preserve"> are all added to a card layout in the </w:t>
-      </w:r>
-      <w:proofErr w:type="spellStart"/>
-      <w:r>
-        <w:t>AdministratorPanel</w:t>
-      </w:r>
-      <w:proofErr w:type="spellEnd"/>
-      <w:r>
-        <w:t xml:space="preserve">. The </w:t>
-      </w:r>
-      <w:proofErr w:type="spellStart"/>
-      <w:r>
-        <w:t>GRSManager</w:t>
-      </w:r>
-      <w:proofErr w:type="spellEnd"/>
-      <w:r>
-        <w:t xml:space="preserve"> has been initialized with references to data structure classes. </w:t>
-      </w:r>
-    </w:p>
-    <w:p>
-      <w:pPr>
-        <w:pStyle w:val="ListParagraph"/>
-        <w:numPr>
-          <w:ilvl w:val="1"/>
-          <w:numId w:val="1"/>
-        </w:numPr>
-      </w:pPr>
-      <w:proofErr w:type="spellStart"/>
-      <w:r>
-        <w:lastRenderedPageBreak/>
-        <w:t>VendorPanel’s</w:t>
-      </w:r>
-      <w:proofErr w:type="spellEnd"/>
-      <w:r>
-        <w:t xml:space="preserve"> constructor initializes </w:t>
-      </w:r>
-    </w:p>
-    <w:p>
-      <w:pPr>
-        <w:pStyle w:val="ListParagraph"/>
-        <w:numPr>
-          <w:ilvl w:val="2"/>
-          <w:numId w:val="1"/>
-        </w:numPr>
-      </w:pPr>
-      <w:proofErr w:type="spellStart"/>
-      <w:r>
-        <w:t>VendorCompanyOrderSchedulePanel</w:t>
-      </w:r>
-      <w:proofErr w:type="spellEnd"/>
-      <w:r>
-        <w:t xml:space="preserve"> which requests </w:t>
-      </w:r>
-      <w:proofErr w:type="spellStart"/>
-      <w:r>
-        <w:t>GRSManager’s</w:t>
-      </w:r>
-      <w:proofErr w:type="spellEnd"/>
-      <w:r>
-        <w:t xml:space="preserve"> </w:t>
-      </w:r>
-      <w:proofErr w:type="spellStart"/>
-      <w:r>
-        <w:t>currentUser</w:t>
-      </w:r>
-      <w:proofErr w:type="spellEnd"/>
-      <w:r>
-        <w:t xml:space="preserve"> instance variable. At this point it is null because no one has logged into the system. It also requests the </w:t>
-      </w:r>
-      <w:proofErr w:type="spellStart"/>
-      <w:r>
-        <w:t>NioxCatalog</w:t>
-      </w:r>
-      <w:proofErr w:type="spellEnd"/>
-      <w:r>
-        <w:t xml:space="preserve"> from </w:t>
-      </w:r>
-      <w:proofErr w:type="spellStart"/>
-      <w:r>
-        <w:t>GRSManager</w:t>
-      </w:r>
-      <w:proofErr w:type="spellEnd"/>
-      <w:r>
-        <w:t xml:space="preserve"> which has an empty LinkedList of products.</w:t>
-      </w:r>
-    </w:p>
-    <w:p>
-      <w:pPr>
-        <w:pStyle w:val="ListParagraph"/>
-        <w:numPr>
-          <w:ilvl w:val="2"/>
-          <w:numId w:val="1"/>
-        </w:numPr>
-      </w:pPr>
-      <w:r>
-        <w:t xml:space="preserve">Sets up GUI components and calls the </w:t>
-      </w:r>
-      <w:proofErr w:type="spellStart"/>
-      <w:r>
-        <w:t>updateTables</w:t>
-      </w:r>
-      <w:proofErr w:type="spellEnd"/>
-      <w:r>
-        <w:t xml:space="preserve">() method which calls the </w:t>
-      </w:r>
-      <w:proofErr w:type="spellStart"/>
-      <w:r>
-        <w:t>udpateData</w:t>
-      </w:r>
-      <w:proofErr w:type="spellEnd"/>
-      <w:r>
-        <w:t xml:space="preserve">() methods for </w:t>
-      </w:r>
-    </w:p>
-    <w:p>
-      <w:pPr>
-        <w:pStyle w:val="ListParagraph"/>
-        <w:numPr>
-          <w:ilvl w:val="1"/>
-          <w:numId w:val="1"/>
-        </w:numPr>
-      </w:pPr>
-    </w:p>
-    <w:p>
-      <w:pPr>
-        <w:pStyle w:val="ListParagraph"/>
-        <w:numPr>
-          <w:ilvl w:val="0"/>
-          <w:numId w:val="1"/>
-        </w:numPr>
-      </w:pPr>
-      <w:proofErr w:type="spellStart"/>
-      <w:r>
-        <w:t>ResearchPane</w:t>
-      </w:r>
-      <w:r>
-        <w:t>l</w:t>
-      </w:r>
-      <w:proofErr w:type="spellEnd"/>
-    </w:p>
-    <w:p>
       <w:pPr>
         <w:rPr>
           <w:b/>
@@ -4308,68 +3193,6 @@
       </w:pPr>
     </w:p>
     <w:p>
-      <w:r>
-        <w:t xml:space="preserve">The </w:t>
-      </w:r>
-      <w:proofErr w:type="spellStart"/>
-      <w:r>
-        <w:rPr>
-          <w:u w:val="single"/>
-        </w:rPr>
-        <w:t>VendorCompanyOrderSchedulePanel</w:t>
-      </w:r>
-      <w:proofErr w:type="spellEnd"/>
-      <w:r>
-        <w:rPr>
-          <w:u w:val="single"/>
-        </w:rPr>
-        <w:t xml:space="preserve"> </w:t>
-      </w:r>
-      <w:r>
-        <w:t xml:space="preserve">is the interface where a vendor can view, select, and mark complete a list of open orders. It consists of a </w:t>
-      </w:r>
-      <w:proofErr w:type="spellStart"/>
-      <w:r>
-        <w:t>JPanel</w:t>
-      </w:r>
-      <w:proofErr w:type="spellEnd"/>
-      <w:r>
-        <w:t xml:space="preserve"> with </w:t>
-      </w:r>
-      <w:proofErr w:type="spellStart"/>
-      <w:r>
-        <w:t>GridBagLayout</w:t>
-      </w:r>
-      <w:proofErr w:type="spellEnd"/>
-      <w:r>
-        <w:t xml:space="preserve"> and one button in the </w:t>
-      </w:r>
-      <w:proofErr w:type="gramStart"/>
-      <w:r>
-        <w:t>far left</w:t>
-      </w:r>
-      <w:proofErr w:type="gramEnd"/>
-      <w:r>
-        <w:t xml:space="preserve"> corner labeled “Processed.” Below this </w:t>
-      </w:r>
-      <w:proofErr w:type="spellStart"/>
-      <w:r>
-        <w:t>JPanel</w:t>
-      </w:r>
-      <w:proofErr w:type="spellEnd"/>
-      <w:r>
-        <w:t xml:space="preserve"> is a </w:t>
-      </w:r>
-      <w:proofErr w:type="spellStart"/>
-      <w:r>
-        <w:t>JTable</w:t>
-      </w:r>
-      <w:proofErr w:type="spellEnd"/>
-      <w:r>
-        <w:t xml:space="preserve"> with order information for orders that are open. An order is open if it has not been processed by the vendor. This list of open orders is the vendor’s order schedule. When an order is processed, the vendor selects that order in the table and clicks the “Processed” button. Internally, the Order’s status is changed to “Processed,” and the Order is removed from the table. </w:t>
-      </w:r>
-    </w:p>
-    <w:p>
       <w:pPr>
         <w:rPr>
           <w:b/>
@@ -4392,140 +3215,2090 @@
           <w:u w:val="single"/>
         </w:rPr>
       </w:pPr>
-    </w:p>
-    <w:p>
-      <w:pPr>
+      <w:r>
         <w:rPr>
           <w:b/>
           <w:u w:val="single"/>
         </w:rPr>
-      </w:pPr>
+        <w:t xml:space="preserve">Use Case </w:t>
+      </w:r>
       <w:r>
         <w:rPr>
           <w:b/>
           <w:u w:val="single"/>
         </w:rPr>
-        <w:t xml:space="preserve">Use Case </w:t>
+        <w:t>18</w:t>
       </w:r>
       <w:r>
         <w:rPr>
           <w:b/>
           <w:u w:val="single"/>
         </w:rPr>
-        <w:t>18</w:t>
-      </w:r>
-      <w:r>
+        <w:t>: Vendor Interacts with an Open Order Schedule</w:t>
+      </w:r>
+    </w:p>
+    <w:p>
+      <w:r>
+        <w:rPr>
+          <w:b/>
+          <w:i/>
+        </w:rPr>
+        <w:t xml:space="preserve">Preconditions: </w:t>
+      </w:r>
+      <w:r>
+        <w:t xml:space="preserve">An administrator has previously setup a vendor employee and a research company employee as users of the system. The administrator has loaded product information and order records. The research company employee has logged in and entered at least one order. A vendor employee is currently logged in. </w:t>
+      </w:r>
+    </w:p>
+    <w:p>
+      <w:r>
+        <w:rPr>
+          <w:b/>
+          <w:i/>
+        </w:rPr>
+        <w:t xml:space="preserve">Main Flow: </w:t>
+      </w:r>
+      <w:r>
+        <w:t xml:space="preserve">The user selects the open order </w:t>
+      </w:r>
+      <w:r>
+        <w:t xml:space="preserve">[S1] </w:t>
+      </w:r>
+      <w:r>
+        <w:t>and clicks the “Processed” button</w:t>
+      </w:r>
+      <w:r>
+        <w:t>[S2]</w:t>
+      </w:r>
+      <w:r>
+        <w:t xml:space="preserve">. </w:t>
+      </w:r>
+    </w:p>
+    <w:p>
+      <w:pPr>
+        <w:rPr>
+          <w:b/>
+          <w:i/>
+        </w:rPr>
+      </w:pPr>
+      <w:r>
+        <w:rPr>
+          <w:b/>
+          <w:i/>
+        </w:rPr>
+        <w:t>Sub Flows:</w:t>
+      </w:r>
+    </w:p>
+    <w:p>
+      <w:pPr>
+        <w:pStyle w:val="ListParagraph"/>
+        <w:numPr>
+          <w:ilvl w:val="0"/>
+          <w:numId w:val="2"/>
+        </w:numPr>
+      </w:pPr>
+      <w:r>
+        <w:lastRenderedPageBreak/>
+        <w:t>[S1] The user selects the open order displayed in the order schedule</w:t>
+      </w:r>
+    </w:p>
+    <w:p>
+      <w:pPr>
+        <w:pStyle w:val="ListParagraph"/>
+        <w:numPr>
+          <w:ilvl w:val="0"/>
+          <w:numId w:val="2"/>
+        </w:numPr>
+      </w:pPr>
+      <w:r>
+        <w:t xml:space="preserve">[S2] </w:t>
+      </w:r>
+      <w:r>
+        <w:t>With the order selected, the user clicks the “Processed” button</w:t>
+      </w:r>
+    </w:p>
+    <w:p>
+      <w:pPr>
+        <w:rPr>
+          <w:b/>
+          <w:i/>
+        </w:rPr>
+      </w:pPr>
+      <w:r>
+        <w:rPr>
+          <w:b/>
+          <w:i/>
+        </w:rPr>
+        <w:t>Alternative Flows:</w:t>
+      </w:r>
+    </w:p>
+    <w:p>
+      <w:pPr>
+        <w:pStyle w:val="ListParagraph"/>
+        <w:numPr>
+          <w:ilvl w:val="0"/>
+          <w:numId w:val="3"/>
+        </w:numPr>
+      </w:pPr>
+      <w:r>
+        <w:t>[E1] There is no order selected in the order schedule and the user clicks the “Processed” button. The program displays a dialog box warning with the text “No order has selected.”</w:t>
+      </w:r>
+    </w:p>
+    <w:p/>
+    <w:p/>
+    <w:p>
+      <w:pPr>
+        <w:rPr>
+          <w:b/>
+          <w:sz w:val="36"/>
+          <w:szCs w:val="32"/>
+        </w:rPr>
+      </w:pPr>
+      <w:r>
+        <w:rPr>
+          <w:b/>
+          <w:sz w:val="36"/>
+          <w:szCs w:val="32"/>
+        </w:rPr>
+        <w:t>Program Execution</w:t>
+      </w:r>
+    </w:p>
+    <w:p>
+      <w:pPr>
+        <w:rPr>
+          <w:sz w:val="24"/>
+          <w:szCs w:val="24"/>
+        </w:rPr>
+      </w:pPr>
+      <w:r>
+        <w:rPr>
+          <w:sz w:val="24"/>
+          <w:szCs w:val="24"/>
+          <w:u w:val="single"/>
+        </w:rPr>
+        <w:t xml:space="preserve">Step 1: </w:t>
+      </w:r>
+      <w:r>
+        <w:rPr>
+          <w:sz w:val="24"/>
+          <w:szCs w:val="24"/>
+          <w:u w:val="single"/>
+        </w:rPr>
+        <w:t>Start-Up</w:t>
+      </w:r>
+    </w:p>
+    <w:p>
+      <w:r>
+        <w:t xml:space="preserve">When </w:t>
+      </w:r>
+      <w:proofErr w:type="spellStart"/>
+      <w:r>
+        <w:t>GRSManagerGUI</w:t>
+      </w:r>
+      <w:proofErr w:type="spellEnd"/>
+      <w:r>
+        <w:t xml:space="preserve"> is first constructed it initializes the following in this order: </w:t>
+      </w:r>
+    </w:p>
+    <w:p>
+      <w:pPr>
+        <w:pStyle w:val="ListParagraph"/>
+        <w:numPr>
+          <w:ilvl w:val="0"/>
+          <w:numId w:val="7"/>
+        </w:numPr>
+      </w:pPr>
+      <w:proofErr w:type="spellStart"/>
+      <w:r>
+        <w:rPr>
+          <w:sz w:val="24"/>
+          <w:szCs w:val="24"/>
+        </w:rPr>
+        <w:t>LoginPanel</w:t>
+      </w:r>
+      <w:proofErr w:type="spellEnd"/>
+      <w:r>
+        <w:t xml:space="preserve"> is constructed with </w:t>
+      </w:r>
+      <w:proofErr w:type="spellStart"/>
+      <w:r>
+        <w:t>GridBagLayout</w:t>
+      </w:r>
+      <w:proofErr w:type="spellEnd"/>
+      <w:r>
+        <w:t>.</w:t>
+      </w:r>
+    </w:p>
+    <w:p>
+      <w:pPr>
+        <w:pStyle w:val="ListParagraph"/>
+        <w:numPr>
+          <w:ilvl w:val="0"/>
+          <w:numId w:val="7"/>
+        </w:numPr>
+      </w:pPr>
+      <w:proofErr w:type="spellStart"/>
+      <w:r>
+        <w:t>AdministratorPanel</w:t>
+      </w:r>
+      <w:proofErr w:type="spellEnd"/>
+      <w:r>
+        <w:t xml:space="preserve"> is constructed and initializes the following panels in this order:</w:t>
+      </w:r>
+    </w:p>
+    <w:p>
+      <w:pPr>
+        <w:pStyle w:val="ListParagraph"/>
+        <w:numPr>
+          <w:ilvl w:val="1"/>
+          <w:numId w:val="7"/>
+        </w:numPr>
+      </w:pPr>
+      <w:proofErr w:type="spellStart"/>
+      <w:r>
+        <w:t>VendorEmployeeDirectoryPanel</w:t>
+      </w:r>
+      <w:proofErr w:type="spellEnd"/>
+      <w:r>
+        <w:t xml:space="preserve"> is constructed and initializes first instance of </w:t>
+      </w:r>
+      <w:proofErr w:type="spellStart"/>
+      <w:r>
+        <w:t>GRSManager</w:t>
+      </w:r>
+      <w:proofErr w:type="spellEnd"/>
+      <w:r>
+        <w:t xml:space="preserve"> by calling the static </w:t>
+      </w:r>
+      <w:proofErr w:type="spellStart"/>
+      <w:r>
+        <w:t>GRSManager</w:t>
+      </w:r>
+      <w:proofErr w:type="spellEnd"/>
+      <w:r>
+        <w:t xml:space="preserve"> method </w:t>
+      </w:r>
+      <w:proofErr w:type="spellStart"/>
+      <w:proofErr w:type="gramStart"/>
+      <w:r>
+        <w:t>getInstance</w:t>
+      </w:r>
+      <w:proofErr w:type="spellEnd"/>
+      <w:r>
+        <w:t>(</w:t>
+      </w:r>
+      <w:proofErr w:type="gramEnd"/>
+      <w:r>
+        <w:t xml:space="preserve">). </w:t>
+      </w:r>
+      <w:proofErr w:type="spellStart"/>
+      <w:r>
+        <w:t>GRSManager</w:t>
+      </w:r>
+      <w:proofErr w:type="spellEnd"/>
+      <w:r>
+        <w:t xml:space="preserve"> contains a static instance variable of itself so the </w:t>
+      </w:r>
+      <w:proofErr w:type="spellStart"/>
+      <w:proofErr w:type="gramStart"/>
+      <w:r>
+        <w:t>getInstance</w:t>
+      </w:r>
+      <w:proofErr w:type="spellEnd"/>
+      <w:r>
+        <w:t>(</w:t>
+      </w:r>
+      <w:proofErr w:type="gramEnd"/>
+      <w:r>
+        <w:t xml:space="preserve">) method checks this instance variable for the current </w:t>
+      </w:r>
+      <w:proofErr w:type="spellStart"/>
+      <w:r>
+        <w:t>GRSManager</w:t>
+      </w:r>
+      <w:proofErr w:type="spellEnd"/>
+      <w:r>
+        <w:t xml:space="preserve"> and returns it if it exists. If it is null, no </w:t>
+      </w:r>
+      <w:proofErr w:type="spellStart"/>
+      <w:r>
+        <w:t>GRSManager</w:t>
+      </w:r>
+      <w:proofErr w:type="spellEnd"/>
+      <w:r>
+        <w:t xml:space="preserve"> has been constructed, it calls </w:t>
+      </w:r>
+      <w:proofErr w:type="spellStart"/>
+      <w:r>
+        <w:t>GRSManager’s</w:t>
+      </w:r>
+      <w:proofErr w:type="spellEnd"/>
+      <w:r>
+        <w:t xml:space="preserve"> private constructor via the </w:t>
+      </w:r>
+      <w:r>
+        <w:rPr>
+          <w:i/>
+        </w:rPr>
+        <w:t xml:space="preserve">new </w:t>
+      </w:r>
+      <w:r>
+        <w:t xml:space="preserve">keyword. </w:t>
+      </w:r>
+    </w:p>
+    <w:p>
+      <w:pPr>
+        <w:pStyle w:val="ListParagraph"/>
+        <w:numPr>
+          <w:ilvl w:val="2"/>
+          <w:numId w:val="7"/>
+        </w:numPr>
+      </w:pPr>
+      <w:proofErr w:type="spellStart"/>
+      <w:r>
+        <w:t>GRSManager</w:t>
+      </w:r>
+      <w:proofErr w:type="spellEnd"/>
+      <w:r>
+        <w:t xml:space="preserve"> constructs the following data structure classes in this order:</w:t>
+      </w:r>
+    </w:p>
+    <w:p>
+      <w:pPr>
+        <w:pStyle w:val="ListParagraph"/>
+        <w:numPr>
+          <w:ilvl w:val="3"/>
+          <w:numId w:val="7"/>
+        </w:numPr>
+      </w:pPr>
+      <w:proofErr w:type="spellStart"/>
+      <w:r>
+        <w:t>NioxCatalog</w:t>
+      </w:r>
+      <w:proofErr w:type="spellEnd"/>
+    </w:p>
+    <w:p>
+      <w:pPr>
+        <w:pStyle w:val="ListParagraph"/>
+        <w:numPr>
+          <w:ilvl w:val="4"/>
+          <w:numId w:val="7"/>
+        </w:numPr>
+      </w:pPr>
+      <w:proofErr w:type="spellStart"/>
+      <w:r>
+        <w:t>LinkedListRecursive</w:t>
+      </w:r>
+      <w:proofErr w:type="spellEnd"/>
+      <w:r>
+        <w:t>&lt;Product&gt; - an empty product list</w:t>
+      </w:r>
+    </w:p>
+    <w:p>
+      <w:pPr>
+        <w:pStyle w:val="ListParagraph"/>
+        <w:numPr>
+          <w:ilvl w:val="3"/>
+          <w:numId w:val="7"/>
+        </w:numPr>
+      </w:pPr>
+      <w:proofErr w:type="spellStart"/>
+      <w:r>
+        <w:t>CompanyDirectory</w:t>
+      </w:r>
+      <w:proofErr w:type="spellEnd"/>
+    </w:p>
+    <w:p>
+      <w:pPr>
+        <w:pStyle w:val="ListParagraph"/>
+        <w:numPr>
+          <w:ilvl w:val="4"/>
+          <w:numId w:val="7"/>
+        </w:numPr>
+      </w:pPr>
+      <w:proofErr w:type="spellStart"/>
+      <w:r>
+        <w:t>LinkedListRecursive</w:t>
+      </w:r>
+      <w:proofErr w:type="spellEnd"/>
+      <w:r>
+        <w:t>&lt;Company&gt; - an empty Company list</w:t>
+      </w:r>
+    </w:p>
+    <w:p>
+      <w:pPr>
+        <w:pStyle w:val="ListParagraph"/>
+        <w:numPr>
+          <w:ilvl w:val="3"/>
+          <w:numId w:val="7"/>
+        </w:numPr>
+      </w:pPr>
+      <w:proofErr w:type="spellStart"/>
+      <w:r>
+        <w:t>OrderRecord</w:t>
+      </w:r>
+      <w:proofErr w:type="spellEnd"/>
+    </w:p>
+    <w:p>
+      <w:pPr>
+        <w:pStyle w:val="ListParagraph"/>
+        <w:numPr>
+          <w:ilvl w:val="4"/>
+          <w:numId w:val="7"/>
+        </w:numPr>
+      </w:pPr>
+      <w:r>
+        <w:t xml:space="preserve">String </w:t>
+      </w:r>
+      <w:proofErr w:type="gramStart"/>
+      <w:r>
+        <w:t>[][</w:t>
+      </w:r>
+      <w:proofErr w:type="gramEnd"/>
+      <w:r>
+        <w:t>] – an empty 2D string array</w:t>
+      </w:r>
+    </w:p>
+    <w:p>
+      <w:pPr>
+        <w:pStyle w:val="ListParagraph"/>
+        <w:numPr>
+          <w:ilvl w:val="3"/>
+          <w:numId w:val="7"/>
+        </w:numPr>
+      </w:pPr>
+      <w:r>
+        <w:t>Administrator</w:t>
+      </w:r>
+    </w:p>
+    <w:p>
+      <w:pPr>
+        <w:pStyle w:val="ListParagraph"/>
+        <w:numPr>
+          <w:ilvl w:val="4"/>
+          <w:numId w:val="7"/>
+        </w:numPr>
+      </w:pPr>
+    </w:p>
+    <w:p>
+      <w:pPr>
+        <w:pStyle w:val="ListParagraph"/>
+        <w:numPr>
+          <w:ilvl w:val="3"/>
+          <w:numId w:val="7"/>
+        </w:numPr>
+      </w:pPr>
+      <w:proofErr w:type="spellStart"/>
+      <w:r>
+        <w:t>UserDirectory</w:t>
+      </w:r>
+      <w:proofErr w:type="spellEnd"/>
+    </w:p>
+    <w:p>
+      <w:pPr>
+        <w:pStyle w:val="ListParagraph"/>
+        <w:numPr>
+          <w:ilvl w:val="4"/>
+          <w:numId w:val="7"/>
+        </w:numPr>
+      </w:pPr>
+      <w:proofErr w:type="spellStart"/>
+      <w:r>
+        <w:t>LinkedAbstractList</w:t>
+      </w:r>
+      <w:proofErr w:type="spellEnd"/>
+      <w:r>
+        <w:t>&lt;User&gt; - an empty list of User</w:t>
+      </w:r>
+    </w:p>
+    <w:p>
+      <w:pPr>
+        <w:pStyle w:val="ListParagraph"/>
+        <w:numPr>
+          <w:ilvl w:val="2"/>
+          <w:numId w:val="7"/>
+        </w:numPr>
+      </w:pPr>
+      <w:r>
+        <w:t xml:space="preserve">After </w:t>
+      </w:r>
+      <w:proofErr w:type="spellStart"/>
+      <w:r>
+        <w:t>GRSManager’s</w:t>
+      </w:r>
+      <w:proofErr w:type="spellEnd"/>
+      <w:r>
+        <w:t xml:space="preserve"> construction and subsequent creation of the above objects, </w:t>
+      </w:r>
+      <w:r>
+        <w:rPr>
+          <w:b/>
+        </w:rPr>
+        <w:t xml:space="preserve">they are now available for access by all other GUI components via the static </w:t>
+      </w:r>
+      <w:proofErr w:type="spellStart"/>
+      <w:proofErr w:type="gramStart"/>
+      <w:r>
+        <w:rPr>
+          <w:b/>
+        </w:rPr>
+        <w:t>getInstance</w:t>
+      </w:r>
+      <w:proofErr w:type="spellEnd"/>
+      <w:r>
+        <w:rPr>
+          <w:b/>
+        </w:rPr>
+        <w:t>(</w:t>
+      </w:r>
+      <w:proofErr w:type="gramEnd"/>
+      <w:r>
+        <w:rPr>
+          <w:b/>
+        </w:rPr>
+        <w:t xml:space="preserve">) method. User actions call </w:t>
+      </w:r>
+      <w:proofErr w:type="spellStart"/>
+      <w:r>
+        <w:rPr>
+          <w:b/>
+        </w:rPr>
+        <w:t>GRSManager</w:t>
+      </w:r>
+      <w:proofErr w:type="spellEnd"/>
+      <w:r>
+        <w:rPr>
+          <w:b/>
+        </w:rPr>
+        <w:t xml:space="preserve"> methods, which may call data structure class methods. </w:t>
+      </w:r>
+      <w:proofErr w:type="spellStart"/>
+      <w:r>
+        <w:t>VendorEmployeeDirectoryPanel</w:t>
+      </w:r>
+      <w:proofErr w:type="spellEnd"/>
+      <w:r>
+        <w:t xml:space="preserve"> </w:t>
+      </w:r>
+      <w:r>
+        <w:t>assigns</w:t>
+      </w:r>
+      <w:r>
+        <w:t xml:space="preserve"> its own instances of </w:t>
+      </w:r>
+      <w:proofErr w:type="spellStart"/>
+      <w:r>
+        <w:t>UserDirectory</w:t>
+      </w:r>
+      <w:proofErr w:type="spellEnd"/>
+      <w:r>
+        <w:t xml:space="preserve"> and </w:t>
+      </w:r>
+      <w:proofErr w:type="spellStart"/>
+      <w:r>
+        <w:t>CompanyDirectory</w:t>
+      </w:r>
+      <w:proofErr w:type="spellEnd"/>
+      <w:r>
+        <w:t xml:space="preserve"> to </w:t>
+      </w:r>
+      <w:proofErr w:type="spellStart"/>
+      <w:r>
+        <w:t>GRSManager’s</w:t>
+      </w:r>
+      <w:proofErr w:type="spellEnd"/>
+      <w:r>
+        <w:t xml:space="preserve"> (which are empty lists of Users and Companies, respectively). </w:t>
+      </w:r>
+      <w:proofErr w:type="spellStart"/>
+      <w:r>
+        <w:t>VendorEmployeeDirectoryPanel</w:t>
+      </w:r>
+      <w:proofErr w:type="spellEnd"/>
+      <w:r>
+        <w:t xml:space="preserve"> sets up the rest of the GUI components for its panel and returns control to </w:t>
+      </w:r>
+      <w:proofErr w:type="spellStart"/>
+      <w:r>
+        <w:t>AdministratorPanel’s</w:t>
+      </w:r>
+      <w:proofErr w:type="spellEnd"/>
+      <w:r>
+        <w:t xml:space="preserve"> constructor.</w:t>
+      </w:r>
+    </w:p>
+    <w:p>
+      <w:pPr>
+        <w:pStyle w:val="ListParagraph"/>
+        <w:numPr>
+          <w:ilvl w:val="1"/>
+          <w:numId w:val="7"/>
+        </w:numPr>
+      </w:pPr>
+      <w:proofErr w:type="spellStart"/>
+      <w:r>
+        <w:t>ResearchEmployeeDirectoryPanel</w:t>
+      </w:r>
+      <w:proofErr w:type="spellEnd"/>
+      <w:r>
+        <w:t xml:space="preserve"> </w:t>
+      </w:r>
+    </w:p>
+    <w:p>
+      <w:pPr>
+        <w:pStyle w:val="ListParagraph"/>
+        <w:numPr>
+          <w:ilvl w:val="2"/>
+          <w:numId w:val="7"/>
+        </w:numPr>
+      </w:pPr>
+      <w:r>
+        <w:lastRenderedPageBreak/>
+        <w:t xml:space="preserve">Requests instance of </w:t>
+      </w:r>
+      <w:proofErr w:type="spellStart"/>
+      <w:r>
+        <w:t>GRSManager</w:t>
+      </w:r>
+      <w:proofErr w:type="spellEnd"/>
+      <w:r>
+        <w:t xml:space="preserve"> (previously constructed during </w:t>
+      </w:r>
+      <w:proofErr w:type="spellStart"/>
+      <w:r>
+        <w:t>VendorEmployeeDirectoryPanel’s</w:t>
+      </w:r>
+      <w:proofErr w:type="spellEnd"/>
+      <w:r>
+        <w:t xml:space="preserve"> request for </w:t>
+      </w:r>
+      <w:proofErr w:type="spellStart"/>
+      <w:r>
+        <w:t>UserDirectory</w:t>
+      </w:r>
+      <w:proofErr w:type="spellEnd"/>
+      <w:r>
+        <w:t xml:space="preserve"> and </w:t>
+      </w:r>
+      <w:proofErr w:type="spellStart"/>
+      <w:r>
+        <w:t>CompanyDirectory</w:t>
+      </w:r>
+      <w:proofErr w:type="spellEnd"/>
+      <w:proofErr w:type="gramStart"/>
+      <w:r>
+        <w:t>), and</w:t>
+      </w:r>
+      <w:proofErr w:type="gramEnd"/>
+      <w:r>
+        <w:t xml:space="preserve"> receives empty </w:t>
+      </w:r>
+      <w:proofErr w:type="spellStart"/>
+      <w:r>
+        <w:t>LinkedLists</w:t>
+      </w:r>
+      <w:proofErr w:type="spellEnd"/>
+      <w:r>
+        <w:t xml:space="preserve"> of users and companies.</w:t>
+      </w:r>
+    </w:p>
+    <w:p>
+      <w:pPr>
+        <w:pStyle w:val="ListParagraph"/>
+        <w:numPr>
+          <w:ilvl w:val="2"/>
+          <w:numId w:val="7"/>
+        </w:numPr>
+      </w:pPr>
+      <w:r>
+        <w:t xml:space="preserve">Sets up the rest of its GUI components and returns control to </w:t>
+      </w:r>
+      <w:proofErr w:type="spellStart"/>
+      <w:r>
+        <w:t>AdministratorPanel’s</w:t>
+      </w:r>
+      <w:proofErr w:type="spellEnd"/>
+      <w:r>
+        <w:t xml:space="preserve"> constructor.</w:t>
+      </w:r>
+    </w:p>
+    <w:p>
+      <w:pPr>
+        <w:pStyle w:val="ListParagraph"/>
+        <w:numPr>
+          <w:ilvl w:val="1"/>
+          <w:numId w:val="7"/>
+        </w:numPr>
+      </w:pPr>
+      <w:proofErr w:type="spellStart"/>
+      <w:r>
+        <w:t>ProductCatalogPanel</w:t>
+      </w:r>
+      <w:proofErr w:type="spellEnd"/>
+    </w:p>
+    <w:p>
+      <w:pPr>
+        <w:pStyle w:val="ListParagraph"/>
+        <w:numPr>
+          <w:ilvl w:val="2"/>
+          <w:numId w:val="7"/>
+        </w:numPr>
+      </w:pPr>
+      <w:r>
+        <w:t xml:space="preserve">Requests same instance of </w:t>
+      </w:r>
+      <w:proofErr w:type="spellStart"/>
+      <w:r>
+        <w:t>GRSManager</w:t>
+      </w:r>
+      <w:proofErr w:type="spellEnd"/>
+      <w:r>
+        <w:t xml:space="preserve"> and gets the product catalog class (</w:t>
+      </w:r>
+      <w:proofErr w:type="spellStart"/>
+      <w:r>
+        <w:t>NioxCatalog</w:t>
+      </w:r>
+      <w:proofErr w:type="spellEnd"/>
+      <w:r>
+        <w:t xml:space="preserve">) and sets its one instance of </w:t>
+      </w:r>
+      <w:proofErr w:type="spellStart"/>
+      <w:r>
+        <w:t>NioxCatalog</w:t>
+      </w:r>
+      <w:proofErr w:type="spellEnd"/>
+      <w:r>
+        <w:t xml:space="preserve"> to the empty product list that is returned.</w:t>
+      </w:r>
+    </w:p>
+    <w:p>
+      <w:pPr>
+        <w:pStyle w:val="ListParagraph"/>
+        <w:numPr>
+          <w:ilvl w:val="2"/>
+          <w:numId w:val="7"/>
+        </w:numPr>
+      </w:pPr>
+      <w:r>
+        <w:t xml:space="preserve">Constructs remaining GUI components and returns control to </w:t>
+      </w:r>
+      <w:proofErr w:type="spellStart"/>
+      <w:r>
+        <w:t>AdministratorPanel’s</w:t>
+      </w:r>
+      <w:proofErr w:type="spellEnd"/>
+      <w:r>
+        <w:t xml:space="preserve"> constructor.</w:t>
+      </w:r>
+    </w:p>
+    <w:p>
+      <w:pPr>
+        <w:pStyle w:val="ListParagraph"/>
+        <w:numPr>
+          <w:ilvl w:val="1"/>
+          <w:numId w:val="7"/>
+        </w:numPr>
+      </w:pPr>
+      <w:proofErr w:type="spellStart"/>
+      <w:r>
+        <w:t>OrderRecordPanel</w:t>
+      </w:r>
+      <w:proofErr w:type="spellEnd"/>
+    </w:p>
+    <w:p>
+      <w:pPr>
+        <w:pStyle w:val="ListParagraph"/>
+        <w:numPr>
+          <w:ilvl w:val="2"/>
+          <w:numId w:val="7"/>
+        </w:numPr>
+      </w:pPr>
+      <w:r>
+        <w:t xml:space="preserve">Requests same instance of </w:t>
+      </w:r>
+      <w:proofErr w:type="spellStart"/>
+      <w:r>
+        <w:t>GRSManager</w:t>
+      </w:r>
+      <w:proofErr w:type="spellEnd"/>
+      <w:r>
+        <w:t xml:space="preserve"> and gets the empty list of users and companies by setting its own instance variables for </w:t>
+      </w:r>
+      <w:proofErr w:type="spellStart"/>
+      <w:r>
+        <w:t>UserDirectory</w:t>
+      </w:r>
+      <w:proofErr w:type="spellEnd"/>
+      <w:r>
+        <w:t xml:space="preserve"> and </w:t>
+      </w:r>
+      <w:proofErr w:type="spellStart"/>
+      <w:r>
+        <w:t>CompanyDirectory</w:t>
+      </w:r>
+      <w:proofErr w:type="spellEnd"/>
+      <w:r>
+        <w:t xml:space="preserve"> to those returned by </w:t>
+      </w:r>
+      <w:proofErr w:type="spellStart"/>
+      <w:r>
+        <w:t>GRSManager</w:t>
+      </w:r>
+      <w:proofErr w:type="spellEnd"/>
+      <w:r>
+        <w:t>.</w:t>
+      </w:r>
+    </w:p>
+    <w:p>
+      <w:pPr>
+        <w:pStyle w:val="ListParagraph"/>
+        <w:numPr>
+          <w:ilvl w:val="2"/>
+          <w:numId w:val="7"/>
+        </w:numPr>
+      </w:pPr>
+      <w:r>
+        <w:t xml:space="preserve">Sets up GUI components and calls the </w:t>
+      </w:r>
+      <w:proofErr w:type="spellStart"/>
+      <w:proofErr w:type="gramStart"/>
+      <w:r>
+        <w:t>updateTables</w:t>
+      </w:r>
+      <w:proofErr w:type="spellEnd"/>
+      <w:r>
+        <w:t>(</w:t>
+      </w:r>
+      <w:proofErr w:type="gramEnd"/>
+      <w:r>
+        <w:t xml:space="preserve">) method. </w:t>
+      </w:r>
+      <w:proofErr w:type="spellStart"/>
+      <w:proofErr w:type="gramStart"/>
+      <w:r>
+        <w:t>updateTables</w:t>
+      </w:r>
+      <w:proofErr w:type="spellEnd"/>
+      <w:r>
+        <w:t>(</w:t>
+      </w:r>
+      <w:proofErr w:type="gramEnd"/>
+      <w:r>
+        <w:t xml:space="preserve">) calls the </w:t>
+      </w:r>
+      <w:proofErr w:type="spellStart"/>
+      <w:r>
+        <w:t>updateData</w:t>
+      </w:r>
+      <w:proofErr w:type="spellEnd"/>
+      <w:r>
+        <w:t xml:space="preserve">() method in the private class </w:t>
+      </w:r>
+      <w:proofErr w:type="spellStart"/>
+      <w:r>
+        <w:t>OrderDirectoryTableModel</w:t>
+      </w:r>
+      <w:proofErr w:type="spellEnd"/>
+      <w:r>
+        <w:t>.</w:t>
+      </w:r>
+    </w:p>
+    <w:p>
+      <w:pPr>
+        <w:pStyle w:val="ListParagraph"/>
+        <w:numPr>
+          <w:ilvl w:val="2"/>
+          <w:numId w:val="7"/>
+        </w:numPr>
+        <w:rPr>
+          <w:b/>
+        </w:rPr>
+      </w:pPr>
+      <w:proofErr w:type="spellStart"/>
+      <w:proofErr w:type="gramStart"/>
+      <w:r>
+        <w:t>updateData</w:t>
+      </w:r>
+      <w:proofErr w:type="spellEnd"/>
+      <w:r>
+        <w:t>(</w:t>
+      </w:r>
+      <w:proofErr w:type="gramEnd"/>
+      <w:r>
+        <w:t xml:space="preserve">) in </w:t>
+      </w:r>
+      <w:proofErr w:type="spellStart"/>
+      <w:r>
+        <w:t>OrderDirectoryTableModel</w:t>
+      </w:r>
+      <w:proofErr w:type="spellEnd"/>
+      <w:r>
+        <w:t xml:space="preserve"> requests </w:t>
+      </w:r>
+      <w:proofErr w:type="spellStart"/>
+      <w:r>
+        <w:t>GRSManager’s</w:t>
+      </w:r>
+      <w:proofErr w:type="spellEnd"/>
+      <w:r>
+        <w:t xml:space="preserve"> </w:t>
+      </w:r>
+      <w:proofErr w:type="spellStart"/>
+      <w:r>
+        <w:t>OrderRecord</w:t>
+      </w:r>
+      <w:proofErr w:type="spellEnd"/>
+      <w:r>
+        <w:t xml:space="preserve"> first and then a 2D array of data by calling </w:t>
+      </w:r>
+      <w:proofErr w:type="spellStart"/>
+      <w:r>
+        <w:t>getShortOrderInfo</w:t>
+      </w:r>
+      <w:proofErr w:type="spellEnd"/>
+      <w:r>
+        <w:t xml:space="preserve">. At this point, </w:t>
+      </w:r>
+      <w:proofErr w:type="spellStart"/>
+      <w:r>
+        <w:t>GRSManager’s</w:t>
+      </w:r>
+      <w:proofErr w:type="spellEnd"/>
+      <w:r>
+        <w:t xml:space="preserve"> instance of </w:t>
+      </w:r>
+      <w:proofErr w:type="spellStart"/>
+      <w:r>
+        <w:t>OrderRecord</w:t>
+      </w:r>
+      <w:proofErr w:type="spellEnd"/>
+      <w:r>
+        <w:t xml:space="preserve"> has an empty 2D array of Strings so null is copied over into the 2D array returned by </w:t>
+      </w:r>
+      <w:proofErr w:type="spellStart"/>
+      <w:r>
+        <w:t>getShortOrderInfo</w:t>
+      </w:r>
+      <w:proofErr w:type="spellEnd"/>
+      <w:r>
+        <w:t>.</w:t>
+      </w:r>
+    </w:p>
+    <w:p>
+      <w:pPr>
+        <w:pStyle w:val="ListParagraph"/>
+        <w:numPr>
+          <w:ilvl w:val="2"/>
+          <w:numId w:val="7"/>
+        </w:numPr>
+        <w:rPr>
+          <w:b/>
+        </w:rPr>
+      </w:pPr>
+      <w:r>
+        <w:t xml:space="preserve">Control returns to </w:t>
+      </w:r>
+      <w:proofErr w:type="spellStart"/>
+      <w:r>
+        <w:t>AdministratorPanel</w:t>
+      </w:r>
+      <w:proofErr w:type="spellEnd"/>
+      <w:r>
+        <w:t xml:space="preserve"> which finishes setting up and adding GUI components. Control returns to </w:t>
+      </w:r>
+      <w:proofErr w:type="spellStart"/>
+      <w:r>
+        <w:t>GRSManagerGUI</w:t>
+      </w:r>
+      <w:proofErr w:type="spellEnd"/>
+      <w:r>
+        <w:t>.</w:t>
+      </w:r>
+    </w:p>
+    <w:p>
+      <w:pPr>
+        <w:pStyle w:val="ListParagraph"/>
+        <w:numPr>
+          <w:ilvl w:val="0"/>
+          <w:numId w:val="7"/>
+        </w:numPr>
+      </w:pPr>
+      <w:proofErr w:type="spellStart"/>
+      <w:r>
+        <w:t>VendorPanel</w:t>
+      </w:r>
+      <w:proofErr w:type="spellEnd"/>
+      <w:r>
+        <w:t xml:space="preserve">. The Login and Administrator Panels have been constructed. Along with them the panels </w:t>
+      </w:r>
+      <w:proofErr w:type="spellStart"/>
+      <w:r>
+        <w:t>VendorEmployeeDirectoryPanel</w:t>
+      </w:r>
+      <w:proofErr w:type="spellEnd"/>
+      <w:r>
+        <w:t xml:space="preserve">, </w:t>
+      </w:r>
+      <w:proofErr w:type="spellStart"/>
+      <w:r>
+        <w:t>ResearchEmployeeDirectoryPanel</w:t>
+      </w:r>
+      <w:proofErr w:type="spellEnd"/>
+      <w:r>
+        <w:t xml:space="preserve">, </w:t>
+      </w:r>
+      <w:proofErr w:type="spellStart"/>
+      <w:r>
+        <w:t>ProductCatalogPanel</w:t>
+      </w:r>
+      <w:proofErr w:type="spellEnd"/>
+      <w:r>
+        <w:t xml:space="preserve">, and </w:t>
+      </w:r>
+      <w:proofErr w:type="spellStart"/>
+      <w:r>
+        <w:t>OrderRecordPanel</w:t>
+      </w:r>
+      <w:proofErr w:type="spellEnd"/>
+      <w:r>
+        <w:t xml:space="preserve"> are all added to a card layout in the </w:t>
+      </w:r>
+      <w:proofErr w:type="spellStart"/>
+      <w:r>
+        <w:t>AdministratorPanel</w:t>
+      </w:r>
+      <w:proofErr w:type="spellEnd"/>
+      <w:r>
+        <w:t xml:space="preserve">. The </w:t>
+      </w:r>
+      <w:proofErr w:type="spellStart"/>
+      <w:r>
+        <w:t>GRSManager</w:t>
+      </w:r>
+      <w:proofErr w:type="spellEnd"/>
+      <w:r>
+        <w:t xml:space="preserve"> has been initialized with references to data structure classes. </w:t>
+      </w:r>
+    </w:p>
+    <w:p>
+      <w:pPr>
+        <w:pStyle w:val="ListParagraph"/>
+        <w:numPr>
+          <w:ilvl w:val="1"/>
+          <w:numId w:val="7"/>
+        </w:numPr>
+      </w:pPr>
+      <w:proofErr w:type="spellStart"/>
+      <w:r>
+        <w:t>VendorPanel’s</w:t>
+      </w:r>
+      <w:proofErr w:type="spellEnd"/>
+      <w:r>
+        <w:t xml:space="preserve"> constructor initializes </w:t>
+      </w:r>
+    </w:p>
+    <w:p>
+      <w:pPr>
+        <w:pStyle w:val="ListParagraph"/>
+        <w:numPr>
+          <w:ilvl w:val="2"/>
+          <w:numId w:val="7"/>
+        </w:numPr>
+      </w:pPr>
+      <w:proofErr w:type="spellStart"/>
+      <w:r>
+        <w:t>VendorCompanyOrderSchedulePanel</w:t>
+      </w:r>
+      <w:proofErr w:type="spellEnd"/>
+      <w:r>
+        <w:t xml:space="preserve">. </w:t>
+      </w:r>
+    </w:p>
+    <w:p>
+      <w:pPr>
+        <w:pStyle w:val="ListParagraph"/>
+        <w:numPr>
+          <w:ilvl w:val="3"/>
+          <w:numId w:val="7"/>
+        </w:numPr>
+      </w:pPr>
+      <w:r>
+        <w:t xml:space="preserve">When constructed, VCOSP </w:t>
+      </w:r>
+      <w:r>
+        <w:t xml:space="preserve">requests </w:t>
+      </w:r>
+      <w:proofErr w:type="spellStart"/>
+      <w:r>
+        <w:t>GRSManager’s</w:t>
+      </w:r>
+      <w:proofErr w:type="spellEnd"/>
+      <w:r>
+        <w:t xml:space="preserve"> </w:t>
+      </w:r>
+      <w:proofErr w:type="spellStart"/>
+      <w:r>
+        <w:t>currentUser</w:t>
+      </w:r>
+      <w:proofErr w:type="spellEnd"/>
+      <w:r>
+        <w:t xml:space="preserve"> instance variable. At this point it is null because no one has logged into the system. It also requests the </w:t>
+      </w:r>
+      <w:proofErr w:type="spellStart"/>
+      <w:r>
+        <w:t>NioxCatalog</w:t>
+      </w:r>
+      <w:proofErr w:type="spellEnd"/>
+      <w:r>
+        <w:t xml:space="preserve"> from </w:t>
+      </w:r>
+      <w:proofErr w:type="spellStart"/>
+      <w:r>
+        <w:t>GRSManager</w:t>
+      </w:r>
+      <w:proofErr w:type="spellEnd"/>
+      <w:r>
+        <w:t xml:space="preserve"> which has an empty LinkedList of products.</w:t>
+      </w:r>
+    </w:p>
+    <w:p>
+      <w:pPr>
+        <w:pStyle w:val="ListParagraph"/>
+        <w:numPr>
+          <w:ilvl w:val="3"/>
+          <w:numId w:val="7"/>
+        </w:numPr>
+      </w:pPr>
+      <w:r>
+        <w:t xml:space="preserve">Sets up GUI components and calls the </w:t>
+      </w:r>
+      <w:proofErr w:type="spellStart"/>
+      <w:proofErr w:type="gramStart"/>
+      <w:r>
+        <w:t>updateTables</w:t>
+      </w:r>
+      <w:proofErr w:type="spellEnd"/>
+      <w:r>
+        <w:t>(</w:t>
+      </w:r>
+      <w:proofErr w:type="gramEnd"/>
+      <w:r>
+        <w:t xml:space="preserve">) method which calls the </w:t>
+      </w:r>
+      <w:proofErr w:type="spellStart"/>
+      <w:r>
+        <w:t>udpateData</w:t>
+      </w:r>
+      <w:proofErr w:type="spellEnd"/>
+      <w:r>
+        <w:t xml:space="preserve">() methods </w:t>
+      </w:r>
+      <w:r>
+        <w:t xml:space="preserve">via </w:t>
+      </w:r>
+      <w:proofErr w:type="spellStart"/>
+      <w:r>
+        <w:t>OrderTableModel</w:t>
+      </w:r>
+      <w:proofErr w:type="spellEnd"/>
+      <w:r>
+        <w:t xml:space="preserve"> instance variable named </w:t>
+      </w:r>
+      <w:proofErr w:type="spellStart"/>
+      <w:r>
+        <w:t>orderTableModel</w:t>
+      </w:r>
+      <w:proofErr w:type="spellEnd"/>
+      <w:r>
+        <w:t xml:space="preserve">(). It requests the open order array from the </w:t>
+      </w:r>
+      <w:proofErr w:type="spellStart"/>
+      <w:r>
+        <w:t>OrderRecord</w:t>
+      </w:r>
+      <w:proofErr w:type="spellEnd"/>
+      <w:r>
+        <w:t xml:space="preserve"> instance variable named </w:t>
+      </w:r>
+      <w:proofErr w:type="spellStart"/>
+      <w:r>
+        <w:t>orderRecord</w:t>
+      </w:r>
+      <w:proofErr w:type="spellEnd"/>
+      <w:r>
+        <w:t xml:space="preserve"> which returns an empty 2D array of Strings. It is empty because, at this point, no order records have been uploaded into the program. This is done through the </w:t>
+      </w:r>
+      <w:proofErr w:type="spellStart"/>
+      <w:r>
+        <w:t>OrderRecordPanel</w:t>
+      </w:r>
+      <w:proofErr w:type="spellEnd"/>
+      <w:r>
+        <w:t xml:space="preserve"> contained in the Administrator class.</w:t>
+      </w:r>
+    </w:p>
+    <w:p>
+      <w:pPr>
+        <w:pStyle w:val="ListParagraph"/>
+        <w:numPr>
+          <w:ilvl w:val="3"/>
+          <w:numId w:val="7"/>
+        </w:numPr>
+      </w:pPr>
+      <w:proofErr w:type="spellStart"/>
+      <w:r>
+        <w:t>VendorCompanyOrderSchedulePanel</w:t>
+      </w:r>
+      <w:r>
+        <w:t>’s</w:t>
+      </w:r>
+      <w:proofErr w:type="spellEnd"/>
+      <w:r>
+        <w:t xml:space="preserve"> constructor finishes setting up and adding GUI components and returns control to </w:t>
+      </w:r>
+      <w:proofErr w:type="spellStart"/>
+      <w:proofErr w:type="gramStart"/>
+      <w:r>
+        <w:t>VendorPanel</w:t>
+      </w:r>
+      <w:proofErr w:type="spellEnd"/>
+      <w:r>
+        <w:t>(</w:t>
+      </w:r>
+      <w:proofErr w:type="gramEnd"/>
+      <w:r>
+        <w:t>)’s constructor</w:t>
+      </w:r>
+    </w:p>
+    <w:p>
+      <w:pPr>
+        <w:pStyle w:val="ListParagraph"/>
+        <w:numPr>
+          <w:ilvl w:val="2"/>
+          <w:numId w:val="7"/>
+        </w:numPr>
+      </w:pPr>
+      <w:proofErr w:type="spellStart"/>
+      <w:r>
+        <w:lastRenderedPageBreak/>
+        <w:t>VendorPanel</w:t>
+      </w:r>
+      <w:proofErr w:type="spellEnd"/>
+      <w:r>
+        <w:t xml:space="preserve"> constructor finishes setting up GUI components and returns control to </w:t>
+      </w:r>
+      <w:proofErr w:type="spellStart"/>
+      <w:r>
+        <w:t>GRSManagerGUI’s</w:t>
+      </w:r>
+      <w:proofErr w:type="spellEnd"/>
+      <w:r>
+        <w:t xml:space="preserve"> constructor</w:t>
+      </w:r>
+    </w:p>
+    <w:p>
+      <w:pPr>
+        <w:pStyle w:val="ListParagraph"/>
+        <w:numPr>
+          <w:ilvl w:val="0"/>
+          <w:numId w:val="7"/>
+        </w:numPr>
+      </w:pPr>
+      <w:proofErr w:type="spellStart"/>
+      <w:r>
+        <w:t>ResearchPanel’s</w:t>
+      </w:r>
+      <w:proofErr w:type="spellEnd"/>
+      <w:r>
+        <w:t xml:space="preserve"> constructor is called</w:t>
+      </w:r>
+    </w:p>
+    <w:p>
+      <w:pPr>
+        <w:pStyle w:val="ListParagraph"/>
+        <w:numPr>
+          <w:ilvl w:val="1"/>
+          <w:numId w:val="7"/>
+        </w:numPr>
+      </w:pPr>
+      <w:proofErr w:type="spellStart"/>
+      <w:r>
+        <w:t>ResearchCompanyOrderEntryPanel’s</w:t>
+      </w:r>
+      <w:proofErr w:type="spellEnd"/>
+      <w:r>
+        <w:t xml:space="preserve"> constructor</w:t>
+      </w:r>
+      <w:r>
+        <w:t xml:space="preserve"> is called</w:t>
+      </w:r>
+    </w:p>
+    <w:p>
+      <w:pPr>
+        <w:pStyle w:val="ListParagraph"/>
+        <w:numPr>
+          <w:ilvl w:val="2"/>
+          <w:numId w:val="7"/>
+        </w:numPr>
+      </w:pPr>
+      <w:r>
+        <w:t xml:space="preserve">RCOEP’s </w:t>
+      </w:r>
+      <w:proofErr w:type="spellStart"/>
+      <w:r>
+        <w:t>currentUser</w:t>
+      </w:r>
+      <w:proofErr w:type="spellEnd"/>
+      <w:r>
+        <w:t xml:space="preserve"> instance variable is assigned the value from </w:t>
+      </w:r>
+      <w:proofErr w:type="spellStart"/>
+      <w:r>
+        <w:t>GRSManager</w:t>
+      </w:r>
+      <w:proofErr w:type="spellEnd"/>
+      <w:r>
+        <w:t xml:space="preserve"> (cast as employee). At this point, no one has logged in, so the value is null. </w:t>
+      </w:r>
+    </w:p>
+    <w:p>
+      <w:pPr>
+        <w:pStyle w:val="ListParagraph"/>
+        <w:numPr>
+          <w:ilvl w:val="2"/>
+          <w:numId w:val="7"/>
+        </w:numPr>
+      </w:pPr>
+      <w:r>
+        <w:t xml:space="preserve">RCOEP’s catalog instance variable is assigned the value from the </w:t>
+      </w:r>
+      <w:proofErr w:type="spellStart"/>
+      <w:r>
+        <w:t>GRSManager</w:t>
+      </w:r>
+      <w:proofErr w:type="spellEnd"/>
+      <w:r>
+        <w:t xml:space="preserve">, which gives it access to an empty LinkedList of Product’s. Nothing has been loaded into the </w:t>
+      </w:r>
+      <w:proofErr w:type="spellStart"/>
+      <w:r>
+        <w:t>NioxCatalog</w:t>
+      </w:r>
+      <w:proofErr w:type="spellEnd"/>
+      <w:r>
+        <w:t xml:space="preserve"> (this is done in the </w:t>
+      </w:r>
+      <w:proofErr w:type="spellStart"/>
+      <w:r>
+        <w:t>ProductCatalogPanel</w:t>
+      </w:r>
+      <w:proofErr w:type="spellEnd"/>
+      <w:r>
+        <w:t>).</w:t>
+      </w:r>
+    </w:p>
+    <w:p>
+      <w:pPr>
+        <w:pStyle w:val="ListParagraph"/>
+        <w:numPr>
+          <w:ilvl w:val="2"/>
+          <w:numId w:val="7"/>
+        </w:numPr>
+      </w:pPr>
+      <w:r>
+        <w:t xml:space="preserve">RCOEP’s </w:t>
+      </w:r>
+      <w:proofErr w:type="spellStart"/>
+      <w:r>
+        <w:t>orderRecord</w:t>
+      </w:r>
+      <w:proofErr w:type="spellEnd"/>
+      <w:r>
+        <w:t xml:space="preserve"> instance variable is assigned the value from the </w:t>
+      </w:r>
+      <w:proofErr w:type="spellStart"/>
+      <w:r>
+        <w:t>GRSManager</w:t>
+      </w:r>
+      <w:proofErr w:type="spellEnd"/>
+      <w:r>
+        <w:t>, which gives it access to an empty LinkedList of Orders</w:t>
+      </w:r>
+    </w:p>
+    <w:p>
+      <w:pPr>
+        <w:pStyle w:val="ListParagraph"/>
+        <w:numPr>
+          <w:ilvl w:val="2"/>
+          <w:numId w:val="7"/>
+        </w:numPr>
+      </w:pPr>
+      <w:proofErr w:type="spellStart"/>
+      <w:r>
+        <w:t>GroupLayout</w:t>
+      </w:r>
+      <w:proofErr w:type="spellEnd"/>
+      <w:r>
+        <w:t xml:space="preserve"> is set and GUI components are added to the layout</w:t>
+      </w:r>
+    </w:p>
+    <w:p>
+      <w:pPr>
+        <w:pStyle w:val="ListParagraph"/>
+        <w:numPr>
+          <w:ilvl w:val="2"/>
+          <w:numId w:val="7"/>
+        </w:numPr>
+      </w:pPr>
+      <w:proofErr w:type="spellStart"/>
+      <w:proofErr w:type="gramStart"/>
+      <w:r>
+        <w:t>updateTables</w:t>
+      </w:r>
+      <w:proofErr w:type="spellEnd"/>
+      <w:r>
+        <w:t>(</w:t>
+      </w:r>
+      <w:proofErr w:type="gramEnd"/>
+      <w:r>
+        <w:t xml:space="preserve">) method is called which calls the </w:t>
+      </w:r>
+      <w:proofErr w:type="spellStart"/>
+      <w:r>
+        <w:t>updateData</w:t>
+      </w:r>
+      <w:proofErr w:type="spellEnd"/>
+      <w:r>
+        <w:t xml:space="preserve">() method in </w:t>
+      </w:r>
+      <w:proofErr w:type="spellStart"/>
+      <w:r>
+        <w:t>ProductRollTableModel</w:t>
+      </w:r>
+      <w:proofErr w:type="spellEnd"/>
+      <w:r>
+        <w:t xml:space="preserve"> instance variable named </w:t>
+      </w:r>
+      <w:proofErr w:type="spellStart"/>
+      <w:r>
+        <w:t>productRollTableModel</w:t>
+      </w:r>
+      <w:proofErr w:type="spellEnd"/>
+      <w:r>
+        <w:t xml:space="preserve">. The code is commented out, so control returns to RCOEP’s constructor which adds a few more GUI components and then returns control to </w:t>
+      </w:r>
+      <w:proofErr w:type="spellStart"/>
+      <w:r>
+        <w:t>ResearchPanel</w:t>
+      </w:r>
+      <w:proofErr w:type="spellEnd"/>
+    </w:p>
+    <w:p>
+      <w:pPr>
+        <w:pStyle w:val="ListParagraph"/>
+        <w:numPr>
+          <w:ilvl w:val="1"/>
+          <w:numId w:val="7"/>
+        </w:numPr>
+      </w:pPr>
+      <w:proofErr w:type="spellStart"/>
+      <w:r>
+        <w:t>ResearchCompanyOpenOrderPanel’s</w:t>
+      </w:r>
+      <w:proofErr w:type="spellEnd"/>
+      <w:r>
+        <w:t xml:space="preserve"> constructor is called</w:t>
+      </w:r>
+    </w:p>
+    <w:p>
+      <w:pPr>
+        <w:pStyle w:val="ListParagraph"/>
+        <w:numPr>
+          <w:ilvl w:val="2"/>
+          <w:numId w:val="7"/>
+        </w:numPr>
+      </w:pPr>
+      <w:r>
+        <w:t>RCO</w:t>
+      </w:r>
+      <w:r>
+        <w:t>OP</w:t>
+      </w:r>
+      <w:r>
+        <w:t xml:space="preserve">’s </w:t>
+      </w:r>
+      <w:proofErr w:type="spellStart"/>
+      <w:r>
+        <w:t>currentUser</w:t>
+      </w:r>
+      <w:proofErr w:type="spellEnd"/>
+      <w:r>
+        <w:t xml:space="preserve"> instance variable is assigned the value from </w:t>
+      </w:r>
+      <w:proofErr w:type="spellStart"/>
+      <w:r>
+        <w:t>GRSManager</w:t>
+      </w:r>
+      <w:proofErr w:type="spellEnd"/>
+      <w:r>
+        <w:t xml:space="preserve"> (cast as employee). At this point, no one has logged in, so the value is null. </w:t>
+      </w:r>
+    </w:p>
+    <w:p>
+      <w:pPr>
+        <w:pStyle w:val="ListParagraph"/>
+        <w:numPr>
+          <w:ilvl w:val="2"/>
+          <w:numId w:val="7"/>
+        </w:numPr>
+      </w:pPr>
+      <w:proofErr w:type="spellStart"/>
+      <w:r>
+        <w:t>OrderRecord</w:t>
+      </w:r>
+      <w:proofErr w:type="spellEnd"/>
+      <w:r>
+        <w:t xml:space="preserve"> instance variable is assigned the value from </w:t>
+      </w:r>
+      <w:proofErr w:type="spellStart"/>
+      <w:r>
+        <w:t>GRSManager’s</w:t>
+      </w:r>
+      <w:proofErr w:type="spellEnd"/>
+      <w:r>
+        <w:t xml:space="preserve"> </w:t>
+      </w:r>
+      <w:proofErr w:type="spellStart"/>
+      <w:r>
+        <w:t>OrderRecord</w:t>
+      </w:r>
+      <w:proofErr w:type="spellEnd"/>
+      <w:r>
+        <w:t xml:space="preserve"> instance variable</w:t>
+      </w:r>
+    </w:p>
+    <w:p>
+      <w:pPr>
+        <w:pStyle w:val="ListParagraph"/>
+        <w:numPr>
+          <w:ilvl w:val="2"/>
+          <w:numId w:val="7"/>
+        </w:numPr>
+      </w:pPr>
+      <w:proofErr w:type="spellStart"/>
+      <w:proofErr w:type="gramStart"/>
+      <w:r>
+        <w:t>updateTable</w:t>
+      </w:r>
+      <w:proofErr w:type="spellEnd"/>
+      <w:r>
+        <w:t>(</w:t>
+      </w:r>
+      <w:proofErr w:type="gramEnd"/>
+      <w:r>
+        <w:t>) method in RCOOP</w:t>
+      </w:r>
+      <w:r>
+        <w:t xml:space="preserve"> called in the constructor, which calls </w:t>
+      </w:r>
+      <w:proofErr w:type="spellStart"/>
+      <w:r>
+        <w:t>OpenOrderTableModel’s</w:t>
+      </w:r>
+      <w:proofErr w:type="spellEnd"/>
+      <w:r>
+        <w:t xml:space="preserve"> </w:t>
+      </w:r>
+      <w:proofErr w:type="spellStart"/>
+      <w:r>
+        <w:t>updateData</w:t>
+      </w:r>
+      <w:proofErr w:type="spellEnd"/>
+      <w:r>
+        <w:t>(</w:t>
+      </w:r>
+      <w:r>
+        <w:t xml:space="preserve">), which requests 2D array of strings for open orders from the </w:t>
+      </w:r>
+      <w:proofErr w:type="spellStart"/>
+      <w:r>
+        <w:t>OrderRecord</w:t>
+      </w:r>
+      <w:proofErr w:type="spellEnd"/>
+      <w:r>
+        <w:t xml:space="preserve"> instance variable.</w:t>
+      </w:r>
+      <w:r>
+        <w:t xml:space="preserve"> </w:t>
+      </w:r>
+      <w:r>
+        <w:t xml:space="preserve">Control returns to RCOOP’s constructor. Control returns to </w:t>
+      </w:r>
+      <w:proofErr w:type="spellStart"/>
+      <w:r>
+        <w:t>ResearchPanel</w:t>
+      </w:r>
+      <w:proofErr w:type="spellEnd"/>
+    </w:p>
+    <w:p>
+      <w:pPr>
+        <w:pStyle w:val="ListParagraph"/>
+        <w:numPr>
+          <w:ilvl w:val="1"/>
+          <w:numId w:val="7"/>
+        </w:numPr>
+      </w:pPr>
+      <w:r>
+        <w:t xml:space="preserve">Adds the GUI components and returns control to </w:t>
+      </w:r>
+      <w:proofErr w:type="spellStart"/>
+      <w:r>
+        <w:t>GRSManagerGUI</w:t>
+      </w:r>
+      <w:proofErr w:type="spellEnd"/>
+    </w:p>
+    <w:p>
+      <w:r>
+        <w:t xml:space="preserve">The </w:t>
+      </w:r>
+      <w:proofErr w:type="spellStart"/>
+      <w:r>
+        <w:t>GRSManagerGUI</w:t>
+      </w:r>
+      <w:proofErr w:type="spellEnd"/>
+      <w:r>
+        <w:t xml:space="preserve"> sets up GUI components, shows the </w:t>
+      </w:r>
+      <w:proofErr w:type="spellStart"/>
+      <w:r>
+        <w:t>LoginPanel</w:t>
+      </w:r>
+      <w:proofErr w:type="spellEnd"/>
+      <w:r>
+        <w:t xml:space="preserve"> on the card layout and sets the </w:t>
+      </w:r>
+      <w:proofErr w:type="spellStart"/>
+      <w:r>
+        <w:t>JFrame</w:t>
+      </w:r>
+      <w:proofErr w:type="spellEnd"/>
+      <w:r>
+        <w:t xml:space="preserve"> to visible.</w:t>
+      </w:r>
+    </w:p>
+    <w:p>
+      <w:pPr>
+        <w:rPr>
+          <w:u w:val="single"/>
+        </w:rPr>
+      </w:pPr>
+      <w:r>
+        <w:rPr>
+          <w:u w:val="single"/>
+        </w:rPr>
+        <w:t>Step 2: Administrator Login</w:t>
+      </w:r>
+    </w:p>
+    <w:p>
+      <w:pPr>
+        <w:pStyle w:val="ListParagraph"/>
+        <w:numPr>
+          <w:ilvl w:val="0"/>
+          <w:numId w:val="8"/>
+        </w:numPr>
+      </w:pPr>
+      <w:r>
+        <w:t>User enters user name: Administrator, password: admin and clicks enter</w:t>
+      </w:r>
+    </w:p>
+    <w:p>
+      <w:pPr>
+        <w:pStyle w:val="ListParagraph"/>
+        <w:numPr>
+          <w:ilvl w:val="0"/>
+          <w:numId w:val="8"/>
+        </w:numPr>
+      </w:pPr>
+      <w:proofErr w:type="spellStart"/>
+      <w:r>
+        <w:t>LoginPanel.actionPerformed</w:t>
+      </w:r>
+      <w:proofErr w:type="spellEnd"/>
+      <w:r>
+        <w:t xml:space="preserve">() is called, source of the action is determined, and an instance of </w:t>
+      </w:r>
+      <w:proofErr w:type="spellStart"/>
+      <w:r>
+        <w:t>GRSManager</w:t>
+      </w:r>
+      <w:proofErr w:type="spellEnd"/>
+      <w:r>
+        <w:t xml:space="preserve"> is requested.</w:t>
+      </w:r>
+    </w:p>
+    <w:p>
+      <w:pPr>
+        <w:pStyle w:val="ListParagraph"/>
+        <w:numPr>
+          <w:ilvl w:val="0"/>
+          <w:numId w:val="8"/>
+        </w:numPr>
+      </w:pPr>
+      <w:proofErr w:type="spellStart"/>
+      <w:r>
+        <w:t>GRSManager.login</w:t>
+      </w:r>
+      <w:proofErr w:type="spellEnd"/>
+      <w:r>
+        <w:t xml:space="preserve">() is called and passed the string username and password. The user is not an instance of </w:t>
+      </w:r>
+      <w:proofErr w:type="gramStart"/>
+      <w:r>
+        <w:t>Employee</w:t>
+      </w:r>
+      <w:proofErr w:type="gramEnd"/>
+      <w:r>
+        <w:t xml:space="preserve"> so the first two conditions are skipped and </w:t>
+      </w:r>
+      <w:proofErr w:type="spellStart"/>
+      <w:r>
+        <w:t>cardLayout</w:t>
+      </w:r>
+      <w:proofErr w:type="spellEnd"/>
+      <w:r>
+        <w:t xml:space="preserve"> shows the </w:t>
+      </w:r>
+      <w:proofErr w:type="spellStart"/>
+      <w:r>
+        <w:t>AdministratorPanel</w:t>
+      </w:r>
+      <w:proofErr w:type="spellEnd"/>
+    </w:p>
+    <w:p>
+      <w:pPr>
+        <w:pStyle w:val="ListParagraph"/>
+        <w:numPr>
+          <w:ilvl w:val="0"/>
+          <w:numId w:val="8"/>
+        </w:numPr>
+      </w:pPr>
+      <w:r>
+        <w:t>Controls returns to the GUI which is “listening” for user action</w:t>
+      </w:r>
+    </w:p>
+    <w:p>
+      <w:r>
+        <w:rPr>
+          <w:u w:val="single"/>
+        </w:rPr>
+        <w:t xml:space="preserve">Step 3: Add </w:t>
+      </w:r>
+      <w:r>
+        <w:rPr>
+          <w:u w:val="single"/>
+        </w:rPr>
+        <w:t>Research</w:t>
+      </w:r>
+      <w:r>
+        <w:rPr>
+          <w:u w:val="single"/>
+        </w:rPr>
+        <w:t xml:space="preserve"> Employees</w:t>
+      </w:r>
+    </w:p>
+    <w:p>
+      <w:pPr>
+        <w:pStyle w:val="ListParagraph"/>
+        <w:numPr>
+          <w:ilvl w:val="0"/>
+          <w:numId w:val="9"/>
+        </w:numPr>
+      </w:pPr>
+      <w:r>
+        <w:t xml:space="preserve">The Administrator panel opens and displays the </w:t>
+      </w:r>
+      <w:proofErr w:type="spellStart"/>
+      <w:r>
+        <w:t>ResearchEmployeeDirectoryPanel</w:t>
+      </w:r>
+      <w:proofErr w:type="spellEnd"/>
+    </w:p>
+    <w:p>
+      <w:pPr>
+        <w:pStyle w:val="ListParagraph"/>
+        <w:numPr>
+          <w:ilvl w:val="0"/>
+          <w:numId w:val="9"/>
+        </w:numPr>
+      </w:pPr>
+      <w:r>
+        <w:t>User enters vendor employee information into the text fields and clicks, add employee button</w:t>
+      </w:r>
+    </w:p>
+    <w:p>
+      <w:pPr>
+        <w:pStyle w:val="ListParagraph"/>
+        <w:numPr>
+          <w:ilvl w:val="0"/>
+          <w:numId w:val="9"/>
+        </w:numPr>
+      </w:pPr>
+      <w:proofErr w:type="spellStart"/>
+      <w:r>
+        <w:t>ResearchEmployeeDirectoryPanel.actionPerformed</w:t>
+      </w:r>
+      <w:proofErr w:type="spellEnd"/>
+      <w:r>
+        <w:t>() is called</w:t>
+      </w:r>
+      <w:r>
+        <w:t xml:space="preserve"> -&gt; it sees that the source is the </w:t>
+      </w:r>
+      <w:proofErr w:type="spellStart"/>
+      <w:r>
+        <w:t>addResearchEmployee</w:t>
+      </w:r>
+      <w:proofErr w:type="spellEnd"/>
+      <w:r>
+        <w:t xml:space="preserve"> button and gets the text from the appropriate text fields</w:t>
+      </w:r>
+    </w:p>
+    <w:p>
+      <w:pPr>
+        <w:pStyle w:val="ListParagraph"/>
+        <w:numPr>
+          <w:ilvl w:val="1"/>
+          <w:numId w:val="9"/>
+        </w:numPr>
+      </w:pPr>
+      <w:r>
+        <w:lastRenderedPageBreak/>
+        <w:t xml:space="preserve">If </w:t>
+      </w:r>
+      <w:proofErr w:type="spellStart"/>
+      <w:r>
+        <w:t>BillTo</w:t>
+      </w:r>
+      <w:proofErr w:type="spellEnd"/>
+      <w:r>
+        <w:t xml:space="preserve"> was selected, </w:t>
+      </w:r>
+      <w:proofErr w:type="spellStart"/>
+      <w:r>
+        <w:t>companyDirectory.addResearchCompany</w:t>
+      </w:r>
+      <w:proofErr w:type="spellEnd"/>
+      <w:r>
+        <w:t xml:space="preserve">() with a new </w:t>
+      </w:r>
+      <w:proofErr w:type="spellStart"/>
+      <w:r>
+        <w:t>ResearchCompany</w:t>
+      </w:r>
+      <w:proofErr w:type="spellEnd"/>
+      <w:r>
+        <w:t xml:space="preserve"> object passed to the parameter. </w:t>
+      </w:r>
+      <w:proofErr w:type="spellStart"/>
+      <w:r>
+        <w:t>ResearchCompany</w:t>
+      </w:r>
+      <w:proofErr w:type="spellEnd"/>
+      <w:r>
+        <w:t xml:space="preserve"> calls parent class, Company’s, constructor. Company’s constructor creates a new list of Locations, constructs a new </w:t>
+      </w:r>
+      <w:proofErr w:type="spellStart"/>
+      <w:r>
+        <w:t>BillTo</w:t>
+      </w:r>
+      <w:proofErr w:type="spellEnd"/>
+      <w:r>
+        <w:t xml:space="preserve"> (child class of Location) and adds it to the list</w:t>
+      </w:r>
+    </w:p>
+    <w:p>
+      <w:pPr>
+        <w:pStyle w:val="ListParagraph"/>
+        <w:numPr>
+          <w:ilvl w:val="1"/>
+          <w:numId w:val="9"/>
+        </w:numPr>
+      </w:pPr>
+      <w:r>
+        <w:t xml:space="preserve">If ShipTo was selected, </w:t>
+      </w:r>
+      <w:proofErr w:type="spellStart"/>
+      <w:r>
+        <w:t>JOptionPane</w:t>
+      </w:r>
+      <w:proofErr w:type="spellEnd"/>
+      <w:r>
+        <w:t xml:space="preserve"> pops up and asks for the study number, the study number is parsed into local long variable named study and a </w:t>
+      </w:r>
+      <w:proofErr w:type="spellStart"/>
+      <w:r>
+        <w:t>ResearchSite</w:t>
+      </w:r>
+      <w:proofErr w:type="spellEnd"/>
+      <w:r>
+        <w:t xml:space="preserve"> (child class of Ship-To) is created. A </w:t>
+      </w:r>
+      <w:proofErr w:type="spellStart"/>
+      <w:r>
+        <w:t>ResearchCompany</w:t>
+      </w:r>
+      <w:proofErr w:type="spellEnd"/>
+      <w:r>
+        <w:t xml:space="preserve"> is constructed and passed to </w:t>
+      </w:r>
+      <w:proofErr w:type="spellStart"/>
+      <w:r>
+        <w:t>addResearchCompany</w:t>
+      </w:r>
+      <w:proofErr w:type="spellEnd"/>
+      <w:r>
+        <w:t xml:space="preserve"> method in </w:t>
+      </w:r>
+      <w:proofErr w:type="spellStart"/>
+      <w:r>
+        <w:t>CompanyDirectory</w:t>
+      </w:r>
+      <w:proofErr w:type="spellEnd"/>
+      <w:r>
+        <w:t xml:space="preserve"> along with the previously created </w:t>
+      </w:r>
+      <w:proofErr w:type="spellStart"/>
+      <w:r>
+        <w:t>ResearchSite</w:t>
+      </w:r>
+      <w:proofErr w:type="spellEnd"/>
+    </w:p>
+    <w:p>
+      <w:pPr>
+        <w:pStyle w:val="ListParagraph"/>
+        <w:numPr>
+          <w:ilvl w:val="1"/>
+          <w:numId w:val="9"/>
+        </w:numPr>
+      </w:pPr>
+      <w:r>
+        <w:t xml:space="preserve">constructs a </w:t>
+      </w:r>
+      <w:bookmarkStart w:id="0" w:name="_GoBack"/>
+      <w:bookmarkEnd w:id="0"/>
+      <w:r>
+        <w:t xml:space="preserve">company </w:t>
+      </w:r>
+      <w:r>
+        <w:t>adds it to company directory and constructs a location and adds it to company</w:t>
+      </w:r>
+    </w:p>
+    <w:p>
+      <w:pPr>
+        <w:pStyle w:val="ListParagraph"/>
+        <w:numPr>
+          <w:ilvl w:val="1"/>
+          <w:numId w:val="9"/>
+        </w:numPr>
+      </w:pPr>
+      <w:r>
+        <w:t>adds the employee to the company’s location</w:t>
+      </w:r>
+    </w:p>
+    <w:p>
+      <w:pPr>
+        <w:pStyle w:val="ListParagraph"/>
+        <w:numPr>
+          <w:ilvl w:val="0"/>
+          <w:numId w:val="9"/>
+        </w:numPr>
+      </w:pPr>
+    </w:p>
+    <w:p>
+      <w:pPr>
         <w:rPr>
           <w:b/>
           <w:u w:val="single"/>
         </w:rPr>
-        <w:t>: Vendor Interacts with an Open Order Schedule</w:t>
-      </w:r>
-    </w:p>
-    <w:p>
-      <w:r>
-        <w:rPr>
-          <w:b/>
-          <w:i/>
-        </w:rPr>
-        <w:t xml:space="preserve">Preconditions: </w:t>
-      </w:r>
-      <w:r>
-        <w:t xml:space="preserve">An administrator has previously setup a vendor employee and a research company employee as users of the system. The administrator has loaded product information and order records. The research company employee has logged in and entered at least one order. A vendor employee is currently logged in. </w:t>
-      </w:r>
-    </w:p>
-    <w:p>
-      <w:r>
-        <w:rPr>
-          <w:b/>
-          <w:i/>
-        </w:rPr>
-        <w:t xml:space="preserve">Main Flow: </w:t>
-      </w:r>
-      <w:r>
-        <w:t xml:space="preserve">The user selects the open order </w:t>
-      </w:r>
-      <w:r>
-        <w:t xml:space="preserve">[S1] </w:t>
-      </w:r>
-      <w:r>
-        <w:t>and clicks the “Processed” button</w:t>
-      </w:r>
-      <w:r>
-        <w:t>[S2]</w:t>
-      </w:r>
-      <w:r>
-        <w:t xml:space="preserve">. </w:t>
-      </w:r>
-    </w:p>
-    <w:p>
-      <w:pPr>
-        <w:rPr>
-          <w:b/>
-          <w:i/>
-        </w:rPr>
-      </w:pPr>
-      <w:r>
-        <w:rPr>
-          <w:b/>
-          <w:i/>
-        </w:rPr>
-        <w:t>Sub Flows:</w:t>
-      </w:r>
-    </w:p>
-    <w:p>
-      <w:pPr>
-        <w:pStyle w:val="ListParagraph"/>
-        <w:numPr>
-          <w:ilvl w:val="0"/>
-          <w:numId w:val="2"/>
-        </w:numPr>
-      </w:pPr>
-      <w:r>
-        <w:t>[S1] The user selects the open order displayed in the order schedule</w:t>
-      </w:r>
-    </w:p>
-    <w:p>
-      <w:pPr>
-        <w:pStyle w:val="ListParagraph"/>
-        <w:numPr>
-          <w:ilvl w:val="0"/>
-          <w:numId w:val="2"/>
-        </w:numPr>
-      </w:pPr>
-      <w:r>
-        <w:t xml:space="preserve">[S2] </w:t>
-      </w:r>
-      <w:r>
-        <w:t>With the order selected, the user clicks the “Processed” button</w:t>
-      </w:r>
-    </w:p>
-    <w:p>
-      <w:pPr>
-        <w:rPr>
-          <w:b/>
-          <w:i/>
-        </w:rPr>
-      </w:pPr>
-      <w:r>
-        <w:rPr>
-          <w:b/>
-          <w:i/>
-        </w:rPr>
-        <w:t>Alternative Flows:</w:t>
-      </w:r>
-    </w:p>
-    <w:p>
-      <w:pPr>
-        <w:pStyle w:val="ListParagraph"/>
-        <w:numPr>
-          <w:ilvl w:val="0"/>
-          <w:numId w:val="3"/>
-        </w:numPr>
-      </w:pPr>
-      <w:r>
-        <w:t>[E1] There is no order selected in the order schedule and the user clicks the “Processed” button. The program displays a dialog box warning with the text “No order has selected.”</w:t>
-      </w:r>
+      </w:pPr>
+    </w:p>
+    <w:p>
+      <w:r>
+        <w:t xml:space="preserve">The </w:t>
+      </w:r>
+      <w:proofErr w:type="spellStart"/>
+      <w:r>
+        <w:rPr>
+          <w:u w:val="single"/>
+        </w:rPr>
+        <w:t>VendorCompanyOrderSchedulePanel</w:t>
+      </w:r>
+      <w:proofErr w:type="spellEnd"/>
+      <w:r>
+        <w:rPr>
+          <w:u w:val="single"/>
+        </w:rPr>
+        <w:t xml:space="preserve"> </w:t>
+      </w:r>
+      <w:r>
+        <w:t xml:space="preserve">is the interface where a vendor can view, select, and mark complete a list of open orders. It consists of a </w:t>
+      </w:r>
+      <w:proofErr w:type="spellStart"/>
+      <w:r>
+        <w:t>JPanel</w:t>
+      </w:r>
+      <w:proofErr w:type="spellEnd"/>
+      <w:r>
+        <w:t xml:space="preserve"> with </w:t>
+      </w:r>
+      <w:proofErr w:type="spellStart"/>
+      <w:r>
+        <w:t>GridBagLayout</w:t>
+      </w:r>
+      <w:proofErr w:type="spellEnd"/>
+      <w:r>
+        <w:t xml:space="preserve"> and one button in the </w:t>
+      </w:r>
+      <w:proofErr w:type="gramStart"/>
+      <w:r>
+        <w:t>far left</w:t>
+      </w:r>
+      <w:proofErr w:type="gramEnd"/>
+      <w:r>
+        <w:t xml:space="preserve"> corner labeled “Processed.” Below this </w:t>
+      </w:r>
+      <w:proofErr w:type="spellStart"/>
+      <w:r>
+        <w:t>JPanel</w:t>
+      </w:r>
+      <w:proofErr w:type="spellEnd"/>
+      <w:r>
+        <w:t xml:space="preserve"> is a </w:t>
+      </w:r>
+      <w:proofErr w:type="spellStart"/>
+      <w:r>
+        <w:t>JTable</w:t>
+      </w:r>
+      <w:proofErr w:type="spellEnd"/>
+      <w:r>
+        <w:t xml:space="preserve"> with order information for orders that are open. An order is open if it has not been processed by the vendor. This list of open orders is the vendor’s order schedule. When an order is processed, the vendor selects that order in the table and clicks the “Processed” button. Internally, the Order’s status is changed to “Processed,” and the Order is removed from the table. </w:t>
+      </w:r>
+    </w:p>
+    <w:p>
+      <w:pPr>
+        <w:rPr>
+          <w:sz w:val="24"/>
+          <w:szCs w:val="24"/>
+        </w:rPr>
+      </w:pPr>
+    </w:p>
+    <w:p>
+      <w:pPr>
+        <w:rPr>
+          <w:sz w:val="32"/>
+          <w:szCs w:val="32"/>
+        </w:rPr>
+      </w:pPr>
     </w:p>
     <w:p/>
     <w:sectPr>
@@ -4541,6 +5314,95 @@
 <file path=word/numbering.xml><?xml version="1.0" encoding="utf-8"?>
 <w:numbering xmlns:wpc="http://schemas.microsoft.com/office/word/2010/wordprocessingCanvas" xmlns:cx="http://schemas.microsoft.com/office/drawing/2014/chartex" xmlns:cx1="http://schemas.microsoft.com/office/drawing/2015/9/8/chartex" xmlns:cx2="http://schemas.microsoft.com/office/drawing/2015/10/21/chartex" xmlns:cx3="http://schemas.microsoft.com/office/drawing/2016/5/9/chartex" xmlns:cx4="http://schemas.microsoft.com/office/drawing/2016/5/10/chartex" xmlns:cx5="http://schemas.microsoft.com/office/drawing/2016/5/11/chartex" xmlns:cx6="http://schemas.microsoft.com/office/drawing/2016/5/12/chartex" xmlns:cx7="http://schemas.microsoft.com/office/drawing/2016/5/13/chartex" xmlns:cx8="http://schemas.microsoft.com/office/drawing/2016/5/14/chartex" xmlns:mc="http://schemas.openxmlformats.org/markup-compatibility/2006" xmlns:aink="http://schemas.microsoft.com/office/drawing/2016/ink" xmlns:am3d="http://schemas.microsoft.com/office/drawing/2017/model3d" xmlns:o="urn:schemas-microsoft-com:office:office" xmlns:r="http://schemas.openxmlformats.org/officeDocument/2006/relationships" xmlns:m="http://schemas.openxmlformats.org/officeDocument/2006/math" xmlns:v="urn:schemas-microsoft-com:vml" xmlns:wp14="http://schemas.microsoft.com/office/word/2010/wordprocessingDrawing" xmlns:wp="http://schemas.openxmlformats.org/drawingml/2006/wordprocessingDrawing" xmlns:w10="urn:schemas-microsoft-com:office:word" xmlns:w="http://schemas.openxmlformats.org/wordprocessingml/2006/main" xmlns:w14="http://schemas.microsoft.com/office/word/2010/wordml" xmlns:w15="http://schemas.microsoft.com/office/word/2012/wordml" xmlns:w16cid="http://schemas.microsoft.com/office/word/2016/wordml/cid" xmlns:w16se="http://schemas.microsoft.com/office/word/2015/wordml/symex" xmlns:wpg="http://schemas.microsoft.com/office/word/2010/wordprocessingGroup" xmlns:wpi="http://schemas.microsoft.com/office/word/2010/wordprocessingInk" xmlns:wne="http://schemas.microsoft.com/office/word/2006/wordml" xmlns:wps="http://schemas.microsoft.com/office/word/2010/wordprocessingShape" mc:Ignorable="w14 w15 w16se w16cid wp14">
   <w:abstractNum w:abstractNumId="0" w15:restartNumberingAfterBreak="0">
+    <w:nsid w:val="06797E07"/>
+    <w:multiLevelType w:val="hybridMultilevel"/>
+    <w:tmpl w:val="5C546730"/>
+    <w:lvl w:ilvl="0" w:tplc="0409000F">
+      <w:start w:val="1"/>
+      <w:numFmt w:val="decimal"/>
+      <w:lvlText w:val="%1."/>
+      <w:lvlJc w:val="left"/>
+      <w:pPr>
+        <w:ind w:left="720" w:hanging="360"/>
+      </w:pPr>
+    </w:lvl>
+    <w:lvl w:ilvl="1" w:tplc="04090019">
+      <w:start w:val="1"/>
+      <w:numFmt w:val="lowerLetter"/>
+      <w:lvlText w:val="%2."/>
+      <w:lvlJc w:val="left"/>
+      <w:pPr>
+        <w:ind w:left="1440" w:hanging="360"/>
+      </w:pPr>
+    </w:lvl>
+    <w:lvl w:ilvl="2" w:tplc="05B2B7E6">
+      <w:start w:val="1"/>
+      <w:numFmt w:val="lowerRoman"/>
+      <w:lvlText w:val="%3."/>
+      <w:lvlJc w:val="right"/>
+      <w:pPr>
+        <w:ind w:left="2160" w:hanging="180"/>
+      </w:pPr>
+      <w:rPr>
+        <w:b w:val="0"/>
+      </w:rPr>
+    </w:lvl>
+    <w:lvl w:ilvl="3" w:tplc="0409000F">
+      <w:start w:val="1"/>
+      <w:numFmt w:val="decimal"/>
+      <w:lvlText w:val="%4."/>
+      <w:lvlJc w:val="left"/>
+      <w:pPr>
+        <w:ind w:left="2880" w:hanging="360"/>
+      </w:pPr>
+    </w:lvl>
+    <w:lvl w:ilvl="4" w:tplc="04090019">
+      <w:start w:val="1"/>
+      <w:numFmt w:val="lowerLetter"/>
+      <w:lvlText w:val="%5."/>
+      <w:lvlJc w:val="left"/>
+      <w:pPr>
+        <w:ind w:left="3600" w:hanging="360"/>
+      </w:pPr>
+    </w:lvl>
+    <w:lvl w:ilvl="5" w:tplc="0409001B" w:tentative="1">
+      <w:start w:val="1"/>
+      <w:numFmt w:val="lowerRoman"/>
+      <w:lvlText w:val="%6."/>
+      <w:lvlJc w:val="right"/>
+      <w:pPr>
+        <w:ind w:left="4320" w:hanging="180"/>
+      </w:pPr>
+    </w:lvl>
+    <w:lvl w:ilvl="6" w:tplc="0409000F" w:tentative="1">
+      <w:start w:val="1"/>
+      <w:numFmt w:val="decimal"/>
+      <w:lvlText w:val="%7."/>
+      <w:lvlJc w:val="left"/>
+      <w:pPr>
+        <w:ind w:left="5040" w:hanging="360"/>
+      </w:pPr>
+    </w:lvl>
+    <w:lvl w:ilvl="7" w:tplc="04090019" w:tentative="1">
+      <w:start w:val="1"/>
+      <w:numFmt w:val="lowerLetter"/>
+      <w:lvlText w:val="%8."/>
+      <w:lvlJc w:val="left"/>
+      <w:pPr>
+        <w:ind w:left="5760" w:hanging="360"/>
+      </w:pPr>
+    </w:lvl>
+    <w:lvl w:ilvl="8" w:tplc="0409001B" w:tentative="1">
+      <w:start w:val="1"/>
+      <w:numFmt w:val="lowerRoman"/>
+      <w:lvlText w:val="%9."/>
+      <w:lvlJc w:val="right"/>
+      <w:pPr>
+        <w:ind w:left="6480" w:hanging="180"/>
+      </w:pPr>
+    </w:lvl>
+  </w:abstractNum>
+  <w:abstractNum w:abstractNumId="1" w15:restartNumberingAfterBreak="0">
     <w:nsid w:val="11871ADD"/>
     <w:multiLevelType w:val="hybridMultilevel"/>
     <w:tmpl w:val="7A56CB8A"/>
@@ -4653,7 +5515,7 @@
       </w:rPr>
     </w:lvl>
   </w:abstractNum>
-  <w:abstractNum w:abstractNumId="1" w15:restartNumberingAfterBreak="0">
+  <w:abstractNum w:abstractNumId="2" w15:restartNumberingAfterBreak="0">
     <w:nsid w:val="12296F72"/>
     <w:multiLevelType w:val="multilevel"/>
     <w:tmpl w:val="8EAE3F84"/>
@@ -4802,7 +5664,7 @@
       </w:rPr>
     </w:lvl>
   </w:abstractNum>
-  <w:abstractNum w:abstractNumId="2" w15:restartNumberingAfterBreak="0">
+  <w:abstractNum w:abstractNumId="3" w15:restartNumberingAfterBreak="0">
     <w:nsid w:val="1C19146D"/>
     <w:multiLevelType w:val="hybridMultilevel"/>
     <w:tmpl w:val="952648EC"/>
@@ -4915,7 +5777,96 @@
       </w:rPr>
     </w:lvl>
   </w:abstractNum>
-  <w:abstractNum w:abstractNumId="3" w15:restartNumberingAfterBreak="0">
+  <w:abstractNum w:abstractNumId="4" w15:restartNumberingAfterBreak="0">
+    <w:nsid w:val="338C4F3F"/>
+    <w:multiLevelType w:val="hybridMultilevel"/>
+    <w:tmpl w:val="B86EDF1A"/>
+    <w:lvl w:ilvl="0" w:tplc="374A959A">
+      <w:start w:val="1"/>
+      <w:numFmt w:val="decimal"/>
+      <w:lvlText w:val="%1.)"/>
+      <w:lvlJc w:val="left"/>
+      <w:pPr>
+        <w:ind w:left="720" w:hanging="360"/>
+      </w:pPr>
+      <w:rPr>
+        <w:rFonts w:hint="default"/>
+      </w:rPr>
+    </w:lvl>
+    <w:lvl w:ilvl="1" w:tplc="04090019">
+      <w:start w:val="1"/>
+      <w:numFmt w:val="lowerLetter"/>
+      <w:lvlText w:val="%2."/>
+      <w:lvlJc w:val="left"/>
+      <w:pPr>
+        <w:ind w:left="1440" w:hanging="360"/>
+      </w:pPr>
+    </w:lvl>
+    <w:lvl w:ilvl="2" w:tplc="0409001B">
+      <w:start w:val="1"/>
+      <w:numFmt w:val="lowerRoman"/>
+      <w:lvlText w:val="%3."/>
+      <w:lvlJc w:val="right"/>
+      <w:pPr>
+        <w:ind w:left="2160" w:hanging="180"/>
+      </w:pPr>
+    </w:lvl>
+    <w:lvl w:ilvl="3" w:tplc="0409000F" w:tentative="1">
+      <w:start w:val="1"/>
+      <w:numFmt w:val="decimal"/>
+      <w:lvlText w:val="%4."/>
+      <w:lvlJc w:val="left"/>
+      <w:pPr>
+        <w:ind w:left="2880" w:hanging="360"/>
+      </w:pPr>
+    </w:lvl>
+    <w:lvl w:ilvl="4" w:tplc="04090019" w:tentative="1">
+      <w:start w:val="1"/>
+      <w:numFmt w:val="lowerLetter"/>
+      <w:lvlText w:val="%5."/>
+      <w:lvlJc w:val="left"/>
+      <w:pPr>
+        <w:ind w:left="3600" w:hanging="360"/>
+      </w:pPr>
+    </w:lvl>
+    <w:lvl w:ilvl="5" w:tplc="0409001B" w:tentative="1">
+      <w:start w:val="1"/>
+      <w:numFmt w:val="lowerRoman"/>
+      <w:lvlText w:val="%6."/>
+      <w:lvlJc w:val="right"/>
+      <w:pPr>
+        <w:ind w:left="4320" w:hanging="180"/>
+      </w:pPr>
+    </w:lvl>
+    <w:lvl w:ilvl="6" w:tplc="0409000F" w:tentative="1">
+      <w:start w:val="1"/>
+      <w:numFmt w:val="decimal"/>
+      <w:lvlText w:val="%7."/>
+      <w:lvlJc w:val="left"/>
+      <w:pPr>
+        <w:ind w:left="5040" w:hanging="360"/>
+      </w:pPr>
+    </w:lvl>
+    <w:lvl w:ilvl="7" w:tplc="04090019" w:tentative="1">
+      <w:start w:val="1"/>
+      <w:numFmt w:val="lowerLetter"/>
+      <w:lvlText w:val="%8."/>
+      <w:lvlJc w:val="left"/>
+      <w:pPr>
+        <w:ind w:left="5760" w:hanging="360"/>
+      </w:pPr>
+    </w:lvl>
+    <w:lvl w:ilvl="8" w:tplc="0409001B" w:tentative="1">
+      <w:start w:val="1"/>
+      <w:numFmt w:val="lowerRoman"/>
+      <w:lvlText w:val="%9."/>
+      <w:lvlJc w:val="right"/>
+      <w:pPr>
+        <w:ind w:left="6480" w:hanging="180"/>
+      </w:pPr>
+    </w:lvl>
+  </w:abstractNum>
+  <w:abstractNum w:abstractNumId="5" w15:restartNumberingAfterBreak="0">
     <w:nsid w:val="44FF396E"/>
     <w:multiLevelType w:val="hybridMultilevel"/>
     <w:tmpl w:val="5C546730"/>
@@ -5004,7 +5955,96 @@
       </w:pPr>
     </w:lvl>
   </w:abstractNum>
-  <w:abstractNum w:abstractNumId="4" w15:restartNumberingAfterBreak="0">
+  <w:abstractNum w:abstractNumId="6" w15:restartNumberingAfterBreak="0">
+    <w:nsid w:val="57010429"/>
+    <w:multiLevelType w:val="hybridMultilevel"/>
+    <w:tmpl w:val="8938BB08"/>
+    <w:lvl w:ilvl="0" w:tplc="BED0DE60">
+      <w:start w:val="1"/>
+      <w:numFmt w:val="decimal"/>
+      <w:lvlText w:val="%1.)"/>
+      <w:lvlJc w:val="left"/>
+      <w:pPr>
+        <w:ind w:left="720" w:hanging="360"/>
+      </w:pPr>
+      <w:rPr>
+        <w:rFonts w:hint="default"/>
+      </w:rPr>
+    </w:lvl>
+    <w:lvl w:ilvl="1" w:tplc="04090019" w:tentative="1">
+      <w:start w:val="1"/>
+      <w:numFmt w:val="lowerLetter"/>
+      <w:lvlText w:val="%2."/>
+      <w:lvlJc w:val="left"/>
+      <w:pPr>
+        <w:ind w:left="1440" w:hanging="360"/>
+      </w:pPr>
+    </w:lvl>
+    <w:lvl w:ilvl="2" w:tplc="0409001B" w:tentative="1">
+      <w:start w:val="1"/>
+      <w:numFmt w:val="lowerRoman"/>
+      <w:lvlText w:val="%3."/>
+      <w:lvlJc w:val="right"/>
+      <w:pPr>
+        <w:ind w:left="2160" w:hanging="180"/>
+      </w:pPr>
+    </w:lvl>
+    <w:lvl w:ilvl="3" w:tplc="0409000F" w:tentative="1">
+      <w:start w:val="1"/>
+      <w:numFmt w:val="decimal"/>
+      <w:lvlText w:val="%4."/>
+      <w:lvlJc w:val="left"/>
+      <w:pPr>
+        <w:ind w:left="2880" w:hanging="360"/>
+      </w:pPr>
+    </w:lvl>
+    <w:lvl w:ilvl="4" w:tplc="04090019" w:tentative="1">
+      <w:start w:val="1"/>
+      <w:numFmt w:val="lowerLetter"/>
+      <w:lvlText w:val="%5."/>
+      <w:lvlJc w:val="left"/>
+      <w:pPr>
+        <w:ind w:left="3600" w:hanging="360"/>
+      </w:pPr>
+    </w:lvl>
+    <w:lvl w:ilvl="5" w:tplc="0409001B" w:tentative="1">
+      <w:start w:val="1"/>
+      <w:numFmt w:val="lowerRoman"/>
+      <w:lvlText w:val="%6."/>
+      <w:lvlJc w:val="right"/>
+      <w:pPr>
+        <w:ind w:left="4320" w:hanging="180"/>
+      </w:pPr>
+    </w:lvl>
+    <w:lvl w:ilvl="6" w:tplc="0409000F" w:tentative="1">
+      <w:start w:val="1"/>
+      <w:numFmt w:val="decimal"/>
+      <w:lvlText w:val="%7."/>
+      <w:lvlJc w:val="left"/>
+      <w:pPr>
+        <w:ind w:left="5040" w:hanging="360"/>
+      </w:pPr>
+    </w:lvl>
+    <w:lvl w:ilvl="7" w:tplc="04090019" w:tentative="1">
+      <w:start w:val="1"/>
+      <w:numFmt w:val="lowerLetter"/>
+      <w:lvlText w:val="%8."/>
+      <w:lvlJc w:val="left"/>
+      <w:pPr>
+        <w:ind w:left="5760" w:hanging="360"/>
+      </w:pPr>
+    </w:lvl>
+    <w:lvl w:ilvl="8" w:tplc="0409001B" w:tentative="1">
+      <w:start w:val="1"/>
+      <w:numFmt w:val="lowerRoman"/>
+      <w:lvlText w:val="%9."/>
+      <w:lvlJc w:val="right"/>
+      <w:pPr>
+        <w:ind w:left="6480" w:hanging="180"/>
+      </w:pPr>
+    </w:lvl>
+  </w:abstractNum>
+  <w:abstractNum w:abstractNumId="7" w15:restartNumberingAfterBreak="0">
     <w:nsid w:val="61CB74BF"/>
     <w:multiLevelType w:val="multilevel"/>
     <w:tmpl w:val="3FA27ABA"/>
@@ -5153,7 +6193,7 @@
       </w:rPr>
     </w:lvl>
   </w:abstractNum>
-  <w:abstractNum w:abstractNumId="5" w15:restartNumberingAfterBreak="0">
+  <w:abstractNum w:abstractNumId="8" w15:restartNumberingAfterBreak="0">
     <w:nsid w:val="76933CF8"/>
     <w:multiLevelType w:val="hybridMultilevel"/>
     <w:tmpl w:val="7CAC5BE0"/>
@@ -5267,21 +6307,30 @@
     </w:lvl>
   </w:abstractNum>
   <w:num w:numId="1">
+    <w:abstractNumId w:val="5"/>
+  </w:num>
+  <w:num w:numId="2">
     <w:abstractNumId w:val="3"/>
   </w:num>
-  <w:num w:numId="2">
+  <w:num w:numId="3">
+    <w:abstractNumId w:val="1"/>
+  </w:num>
+  <w:num w:numId="4">
+    <w:abstractNumId w:val="8"/>
+  </w:num>
+  <w:num w:numId="5">
     <w:abstractNumId w:val="2"/>
   </w:num>
-  <w:num w:numId="3">
+  <w:num w:numId="6">
+    <w:abstractNumId w:val="7"/>
+  </w:num>
+  <w:num w:numId="7">
     <w:abstractNumId w:val="0"/>
   </w:num>
-  <w:num w:numId="4">
-    <w:abstractNumId w:val="5"/>
+  <w:num w:numId="8">
+    <w:abstractNumId w:val="6"/>
   </w:num>
-  <w:num w:numId="5">
-    <w:abstractNumId w:val="1"/>
-  </w:num>
-  <w:num w:numId="6">
+  <w:num w:numId="9">
     <w:abstractNumId w:val="4"/>
   </w:num>
 </w:numbering>

</xml_diff>

<commit_message>
added gui components for vendor company info to the VendorEmployeeDirectoryPanel. added new VendorCompany data to the companyDirectory
</commit_message>
<xml_diff>
--- a/project_docs/GRSManager_project_proposal.docx
+++ b/project_docs/GRSManager_project_proposal.docx
@@ -5,6 +5,7 @@
     <w:p>
       <w:pPr>
         <w:spacing w:before="100" w:beforeAutospacing="1" w:after="100" w:afterAutospacing="1" w:line="240" w:lineRule="auto"/>
+        <w:ind w:firstLine="720"/>
         <w:jc w:val="center"/>
         <w:outlineLvl w:val="1"/>
         <w:rPr>
@@ -5032,7 +5033,13 @@
         </w:numPr>
       </w:pPr>
       <w:r>
-        <w:t>User enters vendor employee information into the text fields and clicks, add employee button</w:t>
+        <w:t xml:space="preserve">User enters </w:t>
+      </w:r>
+      <w:r>
+        <w:t>research</w:t>
+      </w:r>
+      <w:r>
+        <w:t xml:space="preserve"> employee information into the text fields and clicks, add employee button</w:t>
       </w:r>
     </w:p>
     <w:p>
@@ -5072,48 +5079,15 @@
         </w:numPr>
       </w:pPr>
       <w:r>
-        <w:lastRenderedPageBreak/>
-        <w:t xml:space="preserve">If </w:t>
-      </w:r>
-      <w:proofErr w:type="spellStart"/>
-      <w:r>
-        <w:t>BillTo</w:t>
-      </w:r>
-      <w:proofErr w:type="spellEnd"/>
-      <w:r>
-        <w:t xml:space="preserve"> was selected, </w:t>
-      </w:r>
-      <w:proofErr w:type="spellStart"/>
-      <w:r>
-        <w:t>companyDirectory.addResearchCompany</w:t>
-      </w:r>
-      <w:proofErr w:type="spellEnd"/>
-      <w:r>
-        <w:t xml:space="preserve">() with a new </w:t>
-      </w:r>
-      <w:proofErr w:type="spellStart"/>
-      <w:r>
-        <w:t>ResearchCompany</w:t>
-      </w:r>
-      <w:proofErr w:type="spellEnd"/>
-      <w:r>
-        <w:t xml:space="preserve"> object passed to the parameter. </w:t>
-      </w:r>
-      <w:proofErr w:type="spellStart"/>
-      <w:r>
-        <w:t>ResearchCompany</w:t>
-      </w:r>
-      <w:proofErr w:type="spellEnd"/>
-      <w:r>
-        <w:t xml:space="preserve"> calls parent class, Company’s, constructor. Company’s constructor creates a new list of Locations, constructs a new </w:t>
-      </w:r>
-      <w:proofErr w:type="spellStart"/>
-      <w:r>
-        <w:t>BillTo</w:t>
-      </w:r>
-      <w:proofErr w:type="spellEnd"/>
-      <w:r>
-        <w:t xml:space="preserve"> (child class of Location) and adds it to the list</w:t>
+        <w:t xml:space="preserve">Gets the ship-to or bill-to from the combo box, catches </w:t>
+      </w:r>
+      <w:proofErr w:type="spellStart"/>
+      <w:r>
+        <w:t>npe</w:t>
+      </w:r>
+      <w:proofErr w:type="spellEnd"/>
+      <w:r>
+        <w:t xml:space="preserve"> if nothing has been selected</w:t>
       </w:r>
     </w:p>
     <w:p>
@@ -5125,53 +5099,9 @@
         </w:numPr>
       </w:pPr>
       <w:r>
-        <w:t xml:space="preserve">If ShipTo was selected, </w:t>
-      </w:r>
-      <w:proofErr w:type="spellStart"/>
-      <w:r>
-        <w:t>JOptionPane</w:t>
-      </w:r>
-      <w:proofErr w:type="spellEnd"/>
-      <w:r>
-        <w:t xml:space="preserve"> pops up and asks for the study number, the study number is parsed into local long variable named study and a </w:t>
-      </w:r>
-      <w:proofErr w:type="spellStart"/>
-      <w:r>
-        <w:t>ResearchSite</w:t>
-      </w:r>
-      <w:proofErr w:type="spellEnd"/>
-      <w:r>
-        <w:t xml:space="preserve"> (child class of Ship-To) is created. A </w:t>
-      </w:r>
-      <w:proofErr w:type="spellStart"/>
-      <w:r>
-        <w:t>ResearchCompany</w:t>
-      </w:r>
-      <w:proofErr w:type="spellEnd"/>
-      <w:r>
-        <w:t xml:space="preserve"> is constructed and passed to </w:t>
-      </w:r>
-      <w:proofErr w:type="spellStart"/>
-      <w:r>
-        <w:t>addResearchCompany</w:t>
-      </w:r>
-      <w:proofErr w:type="spellEnd"/>
-      <w:r>
-        <w:t xml:space="preserve"> method in </w:t>
-      </w:r>
-      <w:proofErr w:type="spellStart"/>
-      <w:r>
-        <w:t>CompanyDirectory</w:t>
-      </w:r>
-      <w:proofErr w:type="spellEnd"/>
-      <w:r>
-        <w:t xml:space="preserve"> along with the previously created </w:t>
-      </w:r>
-      <w:proofErr w:type="spellStart"/>
-      <w:r>
-        <w:t>ResearchSite</w:t>
-      </w:r>
-      <w:proofErr w:type="spellEnd"/>
+        <w:lastRenderedPageBreak/>
+        <w:t>Hashes the password</w:t>
+      </w:r>
     </w:p>
     <w:p>
       <w:pPr>
@@ -5182,28 +5112,259 @@
         </w:numPr>
       </w:pPr>
       <w:r>
-        <w:t xml:space="preserve">constructs a </w:t>
+        <w:t xml:space="preserve">If </w:t>
+      </w:r>
+      <w:proofErr w:type="spellStart"/>
+      <w:r>
+        <w:t>BillTo</w:t>
+      </w:r>
+      <w:proofErr w:type="spellEnd"/>
+      <w:r>
+        <w:t xml:space="preserve"> was selected,</w:t>
+      </w:r>
+      <w:r>
+        <w:t xml:space="preserve"> ResearchCompany is constructed with address information. </w:t>
+      </w:r>
+      <w:proofErr w:type="spellStart"/>
+      <w:r>
+        <w:t>ResearchCompany</w:t>
+      </w:r>
+      <w:proofErr w:type="spellEnd"/>
+      <w:r>
+        <w:t xml:space="preserve"> calls parent class, Company’s, constructor. Company’s constructor creates a new list of Locations, constructs a new </w:t>
+      </w:r>
+      <w:proofErr w:type="spellStart"/>
+      <w:r>
+        <w:t>BillTo</w:t>
+      </w:r>
+      <w:proofErr w:type="spellEnd"/>
+      <w:r>
+        <w:t xml:space="preserve"> (child class of Location) and adds it to the list</w:t>
+      </w:r>
+    </w:p>
+    <w:p>
+      <w:pPr>
+        <w:pStyle w:val="ListParagraph"/>
+        <w:numPr>
+          <w:ilvl w:val="1"/>
+          <w:numId w:val="9"/>
+        </w:numPr>
+      </w:pPr>
+      <w:r>
+        <w:t xml:space="preserve">Request the </w:t>
+      </w:r>
+      <w:proofErr w:type="spellStart"/>
+      <w:r>
+        <w:t>BillTo</w:t>
+      </w:r>
+      <w:proofErr w:type="spellEnd"/>
+      <w:r>
+        <w:t xml:space="preserve"> location for this Company and call the </w:t>
+      </w:r>
+      <w:proofErr w:type="spellStart"/>
+      <w:proofErr w:type="gramStart"/>
+      <w:r>
+        <w:t>getBillTo</w:t>
+      </w:r>
+      <w:proofErr w:type="spellEnd"/>
+      <w:r>
+        <w:t>(</w:t>
+      </w:r>
+      <w:proofErr w:type="gramEnd"/>
+      <w:r>
+        <w:t xml:space="preserve">) to get the </w:t>
+      </w:r>
+      <w:proofErr w:type="spellStart"/>
+      <w:r>
+        <w:t>BillTo</w:t>
+      </w:r>
+      <w:proofErr w:type="spellEnd"/>
+      <w:r>
+        <w:t xml:space="preserve"> location and call the </w:t>
+      </w:r>
+      <w:proofErr w:type="spellStart"/>
+      <w:r>
+        <w:t>addEmploye</w:t>
+      </w:r>
+      <w:proofErr w:type="spellEnd"/>
+      <w:r>
+        <w:t xml:space="preserve">() method to add the Employee to the list of employees in the </w:t>
+      </w:r>
+      <w:proofErr w:type="spellStart"/>
+      <w:r>
+        <w:t>BillTo</w:t>
+      </w:r>
+      <w:proofErr w:type="spellEnd"/>
+      <w:r>
+        <w:t xml:space="preserve"> location</w:t>
+      </w:r>
+    </w:p>
+    <w:p>
+      <w:pPr>
+        <w:pStyle w:val="ListParagraph"/>
+        <w:numPr>
+          <w:ilvl w:val="1"/>
+          <w:numId w:val="9"/>
+        </w:numPr>
+      </w:pPr>
+      <w:r>
+        <w:t xml:space="preserve">Add </w:t>
+      </w:r>
+      <w:proofErr w:type="spellStart"/>
+      <w:r>
+        <w:t>ResearchCompany</w:t>
+      </w:r>
+      <w:proofErr w:type="spellEnd"/>
+      <w:r>
+        <w:t xml:space="preserve"> to company directory by calling </w:t>
+      </w:r>
+      <w:proofErr w:type="spellStart"/>
+      <w:r>
+        <w:t>CompanyDirectory.</w:t>
+      </w:r>
+      <w:r>
+        <w:t>addResearchcompany</w:t>
+      </w:r>
+      <w:proofErr w:type="spellEnd"/>
+      <w:r>
+        <w:t>()</w:t>
+      </w:r>
+      <w:r>
+        <w:t xml:space="preserve">. </w:t>
+      </w:r>
+    </w:p>
+    <w:p>
+      <w:pPr>
+        <w:pStyle w:val="ListParagraph"/>
+        <w:numPr>
+          <w:ilvl w:val="1"/>
+          <w:numId w:val="9"/>
+        </w:numPr>
+      </w:pPr>
+      <w:r>
+        <w:t xml:space="preserve">If ShipTo was selected, </w:t>
+      </w:r>
+      <w:proofErr w:type="spellStart"/>
+      <w:r>
+        <w:t>JOptionPane</w:t>
+      </w:r>
+      <w:proofErr w:type="spellEnd"/>
+      <w:r>
+        <w:t xml:space="preserve"> pops up and asks for the study number, the study number is parsed into local long variable named study and a </w:t>
+      </w:r>
+      <w:proofErr w:type="spellStart"/>
+      <w:r>
+        <w:t>ResearchSite</w:t>
+      </w:r>
+      <w:proofErr w:type="spellEnd"/>
+      <w:r>
+        <w:t xml:space="preserve"> (child class of Ship-To) is created. </w:t>
+      </w:r>
+    </w:p>
+    <w:p>
+      <w:pPr>
+        <w:pStyle w:val="ListParagraph"/>
+        <w:numPr>
+          <w:ilvl w:val="1"/>
+          <w:numId w:val="9"/>
+        </w:numPr>
+      </w:pPr>
+      <w:proofErr w:type="spellStart"/>
+      <w:r>
+        <w:t>ResearchSite.addEmployee</w:t>
+      </w:r>
+      <w:proofErr w:type="spellEnd"/>
+      <w:r>
+        <w:t xml:space="preserve">() is called and </w:t>
+      </w:r>
+      <w:proofErr w:type="spellStart"/>
+      <w:proofErr w:type="gramStart"/>
+      <w:r>
+        <w:t>first,last</w:t>
+      </w:r>
+      <w:proofErr w:type="gramEnd"/>
+      <w:r>
+        <w:t>,id,email,hashPW</w:t>
+      </w:r>
+      <w:proofErr w:type="spellEnd"/>
+      <w:r>
+        <w:t xml:space="preserve"> </w:t>
+      </w:r>
+      <w:r>
+        <w:t>are</w:t>
+      </w:r>
+      <w:r>
+        <w:t xml:space="preserve"> passed to the </w:t>
+      </w:r>
+      <w:proofErr w:type="spellStart"/>
+      <w:r>
+        <w:t>addEmployee</w:t>
+      </w:r>
+      <w:proofErr w:type="spellEnd"/>
+      <w:r>
+        <w:t>() method.</w:t>
+      </w:r>
+    </w:p>
+    <w:p>
+      <w:pPr>
+        <w:pStyle w:val="ListParagraph"/>
+        <w:numPr>
+          <w:ilvl w:val="1"/>
+          <w:numId w:val="9"/>
+        </w:numPr>
+      </w:pPr>
+      <w:r>
+        <w:t xml:space="preserve">The GUI </w:t>
+      </w:r>
+      <w:proofErr w:type="spellStart"/>
+      <w:r>
+        <w:t>textfields</w:t>
+      </w:r>
+      <w:proofErr w:type="spellEnd"/>
+      <w:r>
+        <w:t xml:space="preserve"> are all reset</w:t>
+      </w:r>
+      <w:r>
+        <w:t xml:space="preserve"> and the </w:t>
+      </w:r>
+      <w:proofErr w:type="spellStart"/>
+      <w:proofErr w:type="gramStart"/>
+      <w:r>
+        <w:t>updateData</w:t>
+      </w:r>
+      <w:proofErr w:type="spellEnd"/>
+      <w:r>
+        <w:t>(</w:t>
+      </w:r>
+      <w:proofErr w:type="gramEnd"/>
+      <w:r>
+        <w:t xml:space="preserve">) method </w:t>
+      </w:r>
+      <w:r>
+        <w:t xml:space="preserve">in </w:t>
+      </w:r>
+      <w:proofErr w:type="spellStart"/>
+      <w:r>
+        <w:t>ResearchEmployeeDirectoryTableModel</w:t>
+      </w:r>
+      <w:proofErr w:type="spellEnd"/>
+      <w:r>
+        <w:t xml:space="preserve"> is called</w:t>
+      </w:r>
+    </w:p>
+    <w:p>
+      <w:pPr>
+        <w:pStyle w:val="ListParagraph"/>
+        <w:numPr>
+          <w:ilvl w:val="1"/>
+          <w:numId w:val="9"/>
+        </w:numPr>
+      </w:pPr>
+      <w:r>
+        <w:t>Employee is added to userDirectory</w:t>
       </w:r>
       <w:bookmarkStart w:id="0" w:name="_GoBack"/>
       <w:bookmarkEnd w:id="0"/>
-      <w:r>
-        <w:t xml:space="preserve">company </w:t>
-      </w:r>
-      <w:r>
-        <w:t>adds it to company directory and constructs a location and adds it to company</w:t>
-      </w:r>
-    </w:p>
-    <w:p>
-      <w:pPr>
-        <w:pStyle w:val="ListParagraph"/>
-        <w:numPr>
-          <w:ilvl w:val="1"/>
-          <w:numId w:val="9"/>
-        </w:numPr>
-      </w:pPr>
-      <w:r>
-        <w:t>adds the employee to the company’s location</w:t>
-      </w:r>
     </w:p>
     <w:p>
       <w:pPr>

</xml_diff>

<commit_message>
updates to project proposal document
</commit_message>
<xml_diff>
--- a/project_docs/GRSManager_project_proposal.docx
+++ b/project_docs/GRSManager_project_proposal.docx
@@ -5402,82 +5402,709 @@
       </w:r>
     </w:p>
     <w:p>
+      <w:r>
+        <w:t>Beginning with the second row, t</w:t>
+      </w:r>
+      <w:r>
+        <w:t>his method iterates over the order record array and constructs an Order from the data in each column of the row</w:t>
+      </w:r>
+      <w:r>
+        <w:t>.</w:t>
+      </w:r>
+      <w:r>
+        <w:t xml:space="preserve"> </w:t>
+      </w:r>
+      <w:r>
+        <w:t xml:space="preserve">The column titles are listed in the first row and within this list exist product titles, which are a consecutive set of titles </w:t>
+      </w:r>
+      <w:r>
+        <w:t xml:space="preserve">that correspond to a </w:t>
+      </w:r>
+      <w:r>
+        <w:t xml:space="preserve">product </w:t>
+      </w:r>
+      <w:r>
+        <w:t>that the customer can order</w:t>
+      </w:r>
+      <w:r>
+        <w:t xml:space="preserve">. </w:t>
+      </w:r>
+      <w:r>
+        <w:t>In each of the following rows, i</w:t>
+      </w:r>
+      <w:r>
+        <w:t xml:space="preserve">ntegers </w:t>
+      </w:r>
+      <w:r>
+        <w:t xml:space="preserve">in the product title columns </w:t>
+      </w:r>
+      <w:r>
+        <w:t xml:space="preserve">indicate </w:t>
+      </w:r>
+      <w:r>
+        <w:t xml:space="preserve">which and </w:t>
+      </w:r>
+      <w:r>
+        <w:t>how many</w:t>
+      </w:r>
+      <w:r>
+        <w:t xml:space="preserve"> </w:t>
+      </w:r>
+      <w:r>
+        <w:t>product</w:t>
+      </w:r>
+      <w:r>
+        <w:t>s were selected</w:t>
+      </w:r>
+      <w:r>
+        <w:t xml:space="preserve">. Using </w:t>
+      </w:r>
+      <w:proofErr w:type="spellStart"/>
+      <w:r>
+        <w:t>OrderRecord’s</w:t>
+      </w:r>
+      <w:proofErr w:type="spellEnd"/>
+      <w:r>
+        <w:t xml:space="preserve"> “first” and “last” instance variables,</w:t>
+      </w:r>
+      <w:r>
+        <w:t xml:space="preserve"> which were set when the order record titles were read into the program,</w:t>
+      </w:r>
+      <w:r>
+        <w:t xml:space="preserve"> </w:t>
+      </w:r>
+      <w:proofErr w:type="spellStart"/>
+      <w:proofErr w:type="gramStart"/>
+      <w:r>
+        <w:t>updateOrderList</w:t>
+      </w:r>
+      <w:proofErr w:type="spellEnd"/>
+      <w:r>
+        <w:t>(</w:t>
+      </w:r>
+      <w:proofErr w:type="gramEnd"/>
+      <w:r>
+        <w:t xml:space="preserve">) can determine </w:t>
+      </w:r>
+      <w:r>
+        <w:t>the beginning and ending titles on the upper and lower bounds of the product title range.</w:t>
+      </w:r>
+    </w:p>
+    <w:p/>
+    <w:p>
+      <w:proofErr w:type="spellStart"/>
+      <w:r>
+        <w:rPr>
+          <w:b/>
+          <w:u w:val="single"/>
+        </w:rPr>
+        <w:t>OrderRecordIO.readOrderRecord</w:t>
+      </w:r>
+      <w:proofErr w:type="spellEnd"/>
+      <w:r>
+        <w:rPr>
+          <w:b/>
+          <w:u w:val="single"/>
+        </w:rPr>
+        <w:t>()</w:t>
+      </w:r>
+    </w:p>
+    <w:p>
+      <w:r>
+        <w:t xml:space="preserve">Beginning with the second row in the 2-D array parameter, each character of </w:t>
+      </w:r>
+      <w:r>
+        <w:t xml:space="preserve">a </w:t>
+      </w:r>
+      <w:r>
+        <w:t xml:space="preserve">comma-delimited text file containing all order records, is read into the corresponding row/column of the 2-D array. </w:t>
+      </w:r>
+      <w:r>
+        <w:t>There are 52 comma-delimited data fields</w:t>
+      </w:r>
+      <w:r>
+        <w:t xml:space="preserve"> so the 2D array will need 52 columns</w:t>
+      </w:r>
+      <w:r>
+        <w:t xml:space="preserve">. </w:t>
+      </w:r>
+      <w:r>
+        <w:t xml:space="preserve">Some data values are contained within quotation marks </w:t>
+      </w:r>
+      <w:r>
+        <w:t xml:space="preserve">and when this occurs, </w:t>
+      </w:r>
+      <w:r>
+        <w:t>all characters (including commas) are part of the entry</w:t>
+      </w:r>
+      <w:r>
+        <w:t xml:space="preserve">. Client code must pass </w:t>
+      </w:r>
+      <w:proofErr w:type="spellStart"/>
+      <w:proofErr w:type="gramStart"/>
+      <w:r>
+        <w:t>readOrderRecord</w:t>
+      </w:r>
+      <w:proofErr w:type="spellEnd"/>
+      <w:r>
+        <w:t>(</w:t>
+      </w:r>
+      <w:proofErr w:type="gramEnd"/>
+      <w:r>
+        <w:t xml:space="preserve">) a filename, a 2-D array of sufficient size, a list of </w:t>
+      </w:r>
+      <w:proofErr w:type="spellStart"/>
+      <w:r>
+        <w:t>ProductTitles</w:t>
+      </w:r>
+      <w:proofErr w:type="spellEnd"/>
+      <w:r>
+        <w:t xml:space="preserve">, and </w:t>
+      </w:r>
+      <w:r>
+        <w:t>an integer for the number of columns</w:t>
+      </w:r>
+      <w:r>
+        <w:t xml:space="preserve">. </w:t>
+      </w:r>
+      <w:proofErr w:type="spellStart"/>
+      <w:proofErr w:type="gramStart"/>
+      <w:r>
+        <w:t>readOrderRecord</w:t>
+      </w:r>
+      <w:proofErr w:type="spellEnd"/>
+      <w:r>
+        <w:t>(</w:t>
+      </w:r>
+      <w:proofErr w:type="gramEnd"/>
+      <w:r>
+        <w:t xml:space="preserve">) initializes a </w:t>
+      </w:r>
+      <w:proofErr w:type="spellStart"/>
+      <w:r>
+        <w:t>FileReader</w:t>
+      </w:r>
+      <w:proofErr w:type="spellEnd"/>
+      <w:r>
+        <w:t xml:space="preserve"> and </w:t>
+      </w:r>
+      <w:proofErr w:type="spellStart"/>
+      <w:r>
+        <w:t>BufferedReader</w:t>
+      </w:r>
+      <w:proofErr w:type="spellEnd"/>
+      <w:r>
+        <w:t xml:space="preserve"> for reading the text file and a local char variable which will store the delimiter.</w:t>
+      </w:r>
+      <w:r>
+        <w:t xml:space="preserve"> </w:t>
+      </w:r>
+      <w:r>
+        <w:t>As previously described, i</w:t>
+      </w:r>
+      <w:r>
+        <w:t>f reader encounters a quotation mark, it will be assigned to the local delimiter to indicate that all text</w:t>
+      </w:r>
+      <w:r>
+        <w:t xml:space="preserve"> read from this point in the file until the ending quotation mark</w:t>
+      </w:r>
+      <w:r>
+        <w:t xml:space="preserve">, including commas, </w:t>
+      </w:r>
+      <w:r>
+        <w:lastRenderedPageBreak/>
+        <w:t>should be included in the value</w:t>
+      </w:r>
+      <w:r>
+        <w:t xml:space="preserve">. After </w:t>
+      </w:r>
+      <w:r>
+        <w:t xml:space="preserve">the ending quotation mark is read the local </w:t>
+      </w:r>
+      <w:r>
+        <w:t>delimiter is reassigned a comma, as this is the original delimiter in the file.</w:t>
+      </w:r>
+      <w:r>
+        <w:t xml:space="preserve"> Local variables for column, row, and a char for the most recently read character are initialized before the </w:t>
+      </w:r>
+      <w:proofErr w:type="spellStart"/>
+      <w:proofErr w:type="gramStart"/>
+      <w:r>
+        <w:t>readOrderRecord</w:t>
+      </w:r>
+      <w:proofErr w:type="spellEnd"/>
+      <w:r>
+        <w:t>(</w:t>
+      </w:r>
+      <w:proofErr w:type="gramEnd"/>
+      <w:r>
+        <w:t xml:space="preserve">) enters a while loop whose condition fails when reader’s read method returns -1, indicating </w:t>
+      </w:r>
+      <w:r>
+        <w:t>no  more characters remain. In order, the following are the conditions each character passes through in the loop:</w:t>
+      </w:r>
+    </w:p>
+    <w:p>
+      <w:pPr>
+        <w:pStyle w:val="ListParagraph"/>
+        <w:numPr>
+          <w:ilvl w:val="0"/>
+          <w:numId w:val="10"/>
+        </w:numPr>
+      </w:pPr>
+      <w:r>
+        <w:rPr>
+          <w:b/>
+        </w:rPr>
+        <w:t xml:space="preserve">Column Count: </w:t>
+      </w:r>
+      <w:r>
+        <w:t>When reader has read the last character of the last data field</w:t>
+      </w:r>
+      <w:r>
+        <w:t xml:space="preserve"> in a given row</w:t>
+      </w:r>
+      <w:r>
+        <w:t>, the column count should equal the value (52) passed into the last column parameter of</w:t>
+      </w:r>
+      <w:r>
+        <w:t xml:space="preserve"> </w:t>
+      </w:r>
+      <w:proofErr w:type="spellStart"/>
+      <w:proofErr w:type="gramStart"/>
+      <w:r>
+        <w:t>readOrderRecord</w:t>
+      </w:r>
+      <w:proofErr w:type="spellEnd"/>
+      <w:r>
+        <w:t>(</w:t>
+      </w:r>
+      <w:proofErr w:type="gramEnd"/>
+      <w:r>
+        <w:t xml:space="preserve">). </w:t>
+      </w:r>
+      <w:r>
+        <w:t xml:space="preserve">StringBuilder’s </w:t>
+      </w:r>
+      <w:proofErr w:type="spellStart"/>
+      <w:proofErr w:type="gramStart"/>
+      <w:r>
+        <w:t>toString</w:t>
+      </w:r>
+      <w:proofErr w:type="spellEnd"/>
+      <w:r>
+        <w:t>(</w:t>
+      </w:r>
+      <w:proofErr w:type="gramEnd"/>
+      <w:r>
+        <w:t xml:space="preserve">) method is called to assign the characters in StringBuilder to the location at [row][column] the 2D array. The column count is then incremented past the last data field in the text and last column in the array. Attempting to assign data to </w:t>
+      </w:r>
+      <w:r>
+        <w:t xml:space="preserve">a column greater than 52 will result in unchecked exception </w:t>
+      </w:r>
+      <w:proofErr w:type="spellStart"/>
+      <w:r>
+        <w:t>IndexOutOfBoundsException</w:t>
+      </w:r>
+      <w:proofErr w:type="spellEnd"/>
+      <w:r>
+        <w:t xml:space="preserve"> being thrown, so this is the first check done at the top of the loop. If the current column count is greater than the last column, we move to the next </w:t>
+      </w:r>
+      <w:r>
+        <w:t>row</w:t>
+      </w:r>
+      <w:r>
+        <w:t xml:space="preserve">, </w:t>
+      </w:r>
+      <w:r>
+        <w:t>reset the column count to the first column</w:t>
+      </w:r>
+      <w:r>
+        <w:t xml:space="preserve">, and use the </w:t>
+      </w:r>
+      <w:r>
+        <w:rPr>
+          <w:i/>
+        </w:rPr>
+        <w:t xml:space="preserve">continue </w:t>
+      </w:r>
+      <w:r>
+        <w:t>keyword to bypass the rest of the loop body. If column count is &lt;= last column</w:t>
+      </w:r>
+      <w:r>
+        <w:t>,</w:t>
+      </w:r>
+      <w:r>
+        <w:t xml:space="preserve"> </w:t>
+      </w:r>
+      <w:r>
+        <w:t xml:space="preserve">the condition </w:t>
+      </w:r>
+      <w:proofErr w:type="gramStart"/>
+      <w:r>
+        <w:t>fails</w:t>
+      </w:r>
+      <w:proofErr w:type="gramEnd"/>
+      <w:r>
+        <w:t xml:space="preserve"> </w:t>
+      </w:r>
+      <w:r>
+        <w:t>and control moves to the next condition in the loop.</w:t>
+      </w:r>
+    </w:p>
+    <w:p>
+      <w:pPr>
+        <w:pStyle w:val="ListParagraph"/>
+        <w:numPr>
+          <w:ilvl w:val="0"/>
+          <w:numId w:val="10"/>
+        </w:numPr>
+      </w:pPr>
+      <w:r>
+        <w:rPr>
+          <w:b/>
+        </w:rPr>
+        <w:t xml:space="preserve">Whitespace: </w:t>
+      </w:r>
+      <w:r>
+        <w:t xml:space="preserve">If the character is a whitespace </w:t>
+      </w:r>
+      <w:proofErr w:type="gramStart"/>
+      <w:r>
+        <w:t>( ‘</w:t>
+      </w:r>
+      <w:proofErr w:type="gramEnd"/>
+      <w:r>
+        <w:t>\n’, ‘\t’, ‘_’ ) a single space is added to StringBuilder and the continue keyword is used to jump to the bottom of the loop.</w:t>
+      </w:r>
+      <w:r>
+        <w:t xml:space="preserve"> If the character is anything other than whitespace, the condition </w:t>
+      </w:r>
+      <w:proofErr w:type="gramStart"/>
+      <w:r>
+        <w:t>fails</w:t>
+      </w:r>
+      <w:proofErr w:type="gramEnd"/>
+      <w:r>
+        <w:t xml:space="preserve"> and control moves to the </w:t>
+      </w:r>
+    </w:p>
+    <w:p>
+      <w:pPr>
+        <w:pStyle w:val="ListParagraph"/>
+        <w:numPr>
+          <w:ilvl w:val="0"/>
+          <w:numId w:val="10"/>
+        </w:numPr>
+      </w:pPr>
+      <w:r>
+        <w:rPr>
+          <w:b/>
+        </w:rPr>
+        <w:t xml:space="preserve">Ending Comma: </w:t>
+      </w:r>
+      <w:r>
+        <w:t xml:space="preserve">When the first comma is read in the first row of the text file, </w:t>
+      </w:r>
+      <w:r>
+        <w:t xml:space="preserve">it marks the end of the first data field. In this initial case, delimiter </w:t>
+      </w:r>
+      <w:r>
+        <w:t>equals</w:t>
+      </w:r>
+      <w:r>
+        <w:t xml:space="preserve"> 0, StringBuilder has characters</w:t>
+      </w:r>
+      <w:r>
+        <w:t xml:space="preserve"> so its length will be greater than 0</w:t>
+      </w:r>
+      <w:r>
+        <w:t xml:space="preserve">, and the current character is </w:t>
+      </w:r>
+      <w:r>
+        <w:t>a</w:t>
+      </w:r>
+      <w:r>
+        <w:t xml:space="preserve"> comma marking the end of the data field. These three checks </w:t>
+      </w:r>
+      <w:r>
+        <w:t xml:space="preserve">must each be </w:t>
+      </w:r>
+      <w:r>
+        <w:t>true</w:t>
+      </w:r>
+      <w:r>
+        <w:t xml:space="preserve"> </w:t>
+      </w:r>
+      <w:r>
+        <w:t xml:space="preserve">for </w:t>
+      </w:r>
+      <w:r>
+        <w:t>the second condition of the logical</w:t>
+      </w:r>
+      <w:r>
+        <w:t xml:space="preserve"> OR </w:t>
+      </w:r>
+      <w:r>
+        <w:t>in the if statement</w:t>
+      </w:r>
+      <w:r>
+        <w:t xml:space="preserve"> to evaluate true</w:t>
+      </w:r>
+      <w:r>
+        <w:t xml:space="preserve">. </w:t>
+      </w:r>
+    </w:p>
+    <w:p>
+      <w:pPr>
+        <w:pStyle w:val="ListParagraph"/>
+        <w:numPr>
+          <w:ilvl w:val="1"/>
+          <w:numId w:val="10"/>
+        </w:numPr>
+      </w:pPr>
+      <w:r>
+        <w:t xml:space="preserve">In subsequent </w:t>
+      </w:r>
+      <w:r>
+        <w:t xml:space="preserve">passes through the loop, it is the first condition of the logical OR which will evaluate to true since current character will be a comma, marking the end of a data field, the local delimiter variable will have been set to </w:t>
+      </w:r>
+      <w:r>
+        <w:t xml:space="preserve">a comma if this was the last occurrence of delimiter (if not, it will be a quotation), and the StringBuilder will not be empty. </w:t>
+      </w:r>
+      <w:r>
+        <w:t>T</w:t>
+      </w:r>
+      <w:r>
+        <w:t>he characters in that data field will be assigned to the location at [row][column] in the 2D array</w:t>
+      </w:r>
+      <w:r>
+        <w:t>.</w:t>
+      </w:r>
+    </w:p>
+    <w:p>
+      <w:pPr>
+        <w:pStyle w:val="ListParagraph"/>
+        <w:numPr>
+          <w:ilvl w:val="0"/>
+          <w:numId w:val="10"/>
+        </w:numPr>
+      </w:pPr>
+      <w:r>
+        <w:rPr>
+          <w:b/>
+        </w:rPr>
+        <w:t xml:space="preserve">Beginning Quotation: </w:t>
+      </w:r>
+      <w:r>
+        <w:t>If the above condition fails</w:t>
+      </w:r>
+      <w:r>
+        <w:t xml:space="preserve"> control passes to the next if statement. Since no row begins with a quotation mark, the local delimiter variable will not be 0 when the current character is also a quotation mark. </w:t>
+      </w:r>
+    </w:p>
+    <w:p>
+      <w:pPr>
+        <w:pStyle w:val="ListParagraph"/>
+        <w:numPr>
+          <w:ilvl w:val="1"/>
+          <w:numId w:val="10"/>
+        </w:numPr>
+      </w:pPr>
+      <w:r>
+        <w:t>The local delimiter being a comma means this was the last delimiter encountered, if the current character is now a quotation mark then all characters read since the last comma and all characters read from this beginning quotation to the ending quotation</w:t>
+      </w:r>
+      <w:r>
+        <w:t xml:space="preserve"> </w:t>
+      </w:r>
+      <w:r>
+        <w:t xml:space="preserve">are part of the </w:t>
+      </w:r>
+      <w:r>
+        <w:t xml:space="preserve">data </w:t>
+      </w:r>
+      <w:r>
+        <w:t>value. The local delimiter is assigned the quotation mark</w:t>
+      </w:r>
+      <w:r>
+        <w:t xml:space="preserve">, </w:t>
+      </w:r>
+      <w:r>
+        <w:t xml:space="preserve">control </w:t>
+      </w:r>
+      <w:r>
+        <w:t xml:space="preserve">exists the if statement and returns </w:t>
+      </w:r>
+      <w:r>
+        <w:t>to the top of the loop to read the next character.</w:t>
+      </w:r>
+    </w:p>
+    <w:p>
+      <w:pPr>
+        <w:pStyle w:val="ListParagraph"/>
+        <w:numPr>
+          <w:ilvl w:val="0"/>
+          <w:numId w:val="10"/>
+        </w:numPr>
+      </w:pPr>
+      <w:r>
+        <w:rPr>
+          <w:b/>
+        </w:rPr>
+        <w:t xml:space="preserve">Between Quotation: </w:t>
+      </w:r>
+      <w:r>
+        <w:t xml:space="preserve">If the previous condition fails control passes to the next if statement. In this case, reader has encountered a beginning quotation mark. Local delimiter has been set to the quotation mark and every character since has been added to </w:t>
+      </w:r>
+      <w:r>
+        <w:t xml:space="preserve">StringBuilder. In the first condition of the logical OR, the current character is not the ending quotation and is, therefore, added to StringBuilder. </w:t>
+      </w:r>
+      <w:r>
+        <w:rPr>
+          <w:color w:val="FF0000"/>
+        </w:rPr>
+        <w:t xml:space="preserve">In the second condition of the logical OR, local delimiter is 0 and any character other than a quotation is…  </w:t>
+      </w:r>
+    </w:p>
+    <w:p>
+      <w:pPr>
+        <w:pStyle w:val="ListParagraph"/>
+        <w:numPr>
+          <w:ilvl w:val="0"/>
+          <w:numId w:val="10"/>
+        </w:numPr>
+      </w:pPr>
+      <w:r>
+        <w:rPr>
+          <w:b/>
+        </w:rPr>
+        <w:lastRenderedPageBreak/>
+        <w:t>Ending Quotation:</w:t>
+      </w:r>
+      <w:r>
+        <w:t xml:space="preserve"> Local delimiter has been set to a beginning quotation mark and every character since this assignment has been added to StringBuilder. The current character is the ending quotation mark. StringBuilder contents are assigned to the</w:t>
+      </w:r>
+      <w:r>
+        <w:t xml:space="preserve"> [row][column] location in the 2D array. </w:t>
+      </w:r>
+      <w:r>
+        <w:rPr>
+          <w:u w:val="single"/>
+        </w:rPr>
+        <w:t>The next character following a quotation mark is always a comma</w:t>
+      </w:r>
+      <w:r>
+        <w:t xml:space="preserve">. Reader’s </w:t>
+      </w:r>
+      <w:proofErr w:type="gramStart"/>
+      <w:r>
+        <w:t>read(</w:t>
+      </w:r>
+      <w:proofErr w:type="gramEnd"/>
+      <w:r>
+        <w:t xml:space="preserve">) method is called to get this comma. The column count is </w:t>
+      </w:r>
+      <w:proofErr w:type="gramStart"/>
+      <w:r>
+        <w:t>incremented</w:t>
+      </w:r>
+      <w:proofErr w:type="gramEnd"/>
+      <w:r>
+        <w:t xml:space="preserve"> and control returns to the top of the loop where the while condition is checked again. Reader reads and assigns the character following the comma to current character. If it is not -1, control enters the while loop.</w:t>
+      </w:r>
+    </w:p>
+    <w:p>
+      <w:pPr>
+        <w:pStyle w:val="ListParagraph"/>
+        <w:numPr>
+          <w:ilvl w:val="0"/>
+          <w:numId w:val="10"/>
+        </w:numPr>
+      </w:pPr>
+      <w:r>
+        <w:rPr>
+          <w:b/>
+        </w:rPr>
+        <w:t xml:space="preserve">Empty Column: </w:t>
+      </w:r>
+      <w:r>
+        <w:t xml:space="preserve">If </w:t>
+      </w:r>
+      <w:r>
+        <w:t>the previous if statement describing the ending quotation condition fails, control passes to the final if statement where the current character is a comma and the last delimiter encountered (and stored in local delimiter variable) was a comma. Both expressions are included in the “Ending Comma” expression described an earlier if statement. In the “Ending Comma” expression we also check to see that StringBuilder has characters. Here we are describing an empty column, where one comma comes right after another</w:t>
+      </w:r>
+      <w:r>
+        <w:t>.</w:t>
+      </w:r>
+      <w:r>
+        <w:t xml:space="preserve"> </w:t>
+      </w:r>
+    </w:p>
+    <w:p>
+      <w:pPr>
+        <w:rPr>
+          <w:b/>
+          <w:u w:val="single"/>
+        </w:rPr>
+      </w:pPr>
+    </w:p>
+    <w:p>
+      <w:proofErr w:type="spellStart"/>
+      <w:r>
+        <w:rPr>
+          <w:b/>
+          <w:u w:val="single"/>
+        </w:rPr>
+        <w:t>OrderRecordIO.readOrderTitles</w:t>
+      </w:r>
+      <w:proofErr w:type="spellEnd"/>
+      <w:r>
+        <w:rPr>
+          <w:b/>
+          <w:u w:val="single"/>
+        </w:rPr>
+        <w:t>()</w:t>
+      </w:r>
+    </w:p>
+    <w:p>
+      <w:r>
+        <w:t xml:space="preserve">Beginning with the first row in the 2-D array parameter, each character of a comma-delimited text file containing </w:t>
+      </w:r>
+      <w:r>
+        <w:t>the titles of all order records</w:t>
+      </w:r>
+      <w:r>
+        <w:t>, is read into</w:t>
+      </w:r>
+      <w:r>
+        <w:t xml:space="preserve"> the first row of </w:t>
+      </w:r>
+      <w:r>
+        <w:t>the 2D array</w:t>
+      </w:r>
+      <w:r>
+        <w:t>. There are 52 comma-delimited</w:t>
+      </w:r>
+      <w:r>
+        <w:t xml:space="preserve"> titles </w:t>
+      </w:r>
+      <w:proofErr w:type="spellStart"/>
+      <w:r>
+        <w:t>o</w:t>
+      </w:r>
+      <w:proofErr w:type="spellEnd"/>
+      <w:r>
+        <w:t xml:space="preserve"> the 2D array will need 52 columns</w:t>
+      </w:r>
       <w:bookmarkStart w:id="0" w:name="_GoBack"/>
-      <w:r>
-        <w:t>Beginning with the second row, t</w:t>
-      </w:r>
-      <w:r>
-        <w:t>his method iterates over the order record array and constructs an Order from the data in each column of the row</w:t>
-      </w:r>
-      <w:r>
-        <w:t>.</w:t>
-      </w:r>
-      <w:r>
-        <w:t xml:space="preserve"> </w:t>
-      </w:r>
-      <w:r>
-        <w:t xml:space="preserve">The column titles are listed in the first row and within this list exist product titles, which are a consecutive set of titles </w:t>
-      </w:r>
-      <w:r>
-        <w:t xml:space="preserve">that correspond to a </w:t>
-      </w:r>
-      <w:r>
-        <w:t xml:space="preserve">product </w:t>
-      </w:r>
-      <w:r>
-        <w:t>that the customer can order</w:t>
-      </w:r>
-      <w:r>
-        <w:t xml:space="preserve">. </w:t>
-      </w:r>
-      <w:r>
-        <w:t>In each of the following rows, i</w:t>
-      </w:r>
-      <w:r>
-        <w:t xml:space="preserve">ntegers </w:t>
-      </w:r>
-      <w:r>
-        <w:t xml:space="preserve">in the product title columns </w:t>
-      </w:r>
-      <w:r>
-        <w:t xml:space="preserve">indicate </w:t>
-      </w:r>
-      <w:r>
-        <w:t xml:space="preserve">which and </w:t>
-      </w:r>
-      <w:r>
-        <w:t>how many</w:t>
-      </w:r>
-      <w:r>
-        <w:t xml:space="preserve"> </w:t>
-      </w:r>
-      <w:r>
-        <w:t>product</w:t>
-      </w:r>
-      <w:r>
-        <w:t>s were selected</w:t>
-      </w:r>
-      <w:r>
-        <w:t xml:space="preserve">. Using </w:t>
-      </w:r>
-      <w:proofErr w:type="spellStart"/>
-      <w:r>
-        <w:t>OrderRecord’s</w:t>
-      </w:r>
-      <w:proofErr w:type="spellEnd"/>
-      <w:r>
-        <w:t xml:space="preserve"> “first” and “last” instance variables,</w:t>
-      </w:r>
-      <w:r>
-        <w:t xml:space="preserve"> which were set when the order record titles were read into the program,</w:t>
-      </w:r>
-      <w:r>
-        <w:t xml:space="preserve"> </w:t>
+      <w:bookmarkEnd w:id="0"/>
+      <w:r>
+        <w:t xml:space="preserve">. Some data values are contained within quotation marks and when this occurs, all characters (including commas) are part of the entry. Client code must pass </w:t>
       </w:r>
       <w:proofErr w:type="spellStart"/>
       <w:proofErr w:type="gramStart"/>
       <w:r>
-        <w:t>updateOrderList</w:t>
+        <w:t>readOrderRecord</w:t>
       </w:r>
       <w:proofErr w:type="spellEnd"/>
       <w:r>
@@ -5485,13 +6112,308 @@
       </w:r>
       <w:proofErr w:type="gramEnd"/>
       <w:r>
-        <w:t xml:space="preserve">) can determine </w:t>
-      </w:r>
-      <w:r>
-        <w:t>the beginning and ending titles on the upper and lower bounds of the product title range.</w:t>
-      </w:r>
-    </w:p>
-    <w:bookmarkEnd w:id="0"/>
+        <w:t xml:space="preserve">) a filename, a 2-D array of sufficient size, a list of </w:t>
+      </w:r>
+      <w:proofErr w:type="spellStart"/>
+      <w:r>
+        <w:t>ProductTitles</w:t>
+      </w:r>
+      <w:proofErr w:type="spellEnd"/>
+      <w:r>
+        <w:t xml:space="preserve">, and an integer for the number of columns. </w:t>
+      </w:r>
+      <w:proofErr w:type="spellStart"/>
+      <w:proofErr w:type="gramStart"/>
+      <w:r>
+        <w:t>readOrderRecord</w:t>
+      </w:r>
+      <w:proofErr w:type="spellEnd"/>
+      <w:r>
+        <w:t>(</w:t>
+      </w:r>
+      <w:proofErr w:type="gramEnd"/>
+      <w:r>
+        <w:t xml:space="preserve">) initializes a </w:t>
+      </w:r>
+      <w:proofErr w:type="spellStart"/>
+      <w:r>
+        <w:t>FileReader</w:t>
+      </w:r>
+      <w:proofErr w:type="spellEnd"/>
+      <w:r>
+        <w:t xml:space="preserve"> and </w:t>
+      </w:r>
+      <w:proofErr w:type="spellStart"/>
+      <w:r>
+        <w:t>BufferedReader</w:t>
+      </w:r>
+      <w:proofErr w:type="spellEnd"/>
+      <w:r>
+        <w:t xml:space="preserve"> for reading the text file and a local char variable which will store the delimiter. As previously described, if reader encounters a quotation mark, it will be assigned to the local delimiter to indicate that all text read from this point in the file until the ending quotation mark, including commas, should be included in the value. After the ending quotation mark is read the local delimiter is reassigned a comma, as this is the original delimiter in the file. Local variables for column, row, and a char for the most recently read character are initialized before the </w:t>
+      </w:r>
+      <w:proofErr w:type="spellStart"/>
+      <w:proofErr w:type="gramStart"/>
+      <w:r>
+        <w:t>readOrderRecord</w:t>
+      </w:r>
+      <w:proofErr w:type="spellEnd"/>
+      <w:r>
+        <w:t>(</w:t>
+      </w:r>
+      <w:proofErr w:type="gramEnd"/>
+      <w:r>
+        <w:t>) enters a while loop whose condition fails when reader’s read method returns -1, indicating no  more characters remain. In order, the following are the conditions each character passes through in the loop:</w:t>
+      </w:r>
+    </w:p>
+    <w:p>
+      <w:pPr>
+        <w:pStyle w:val="ListParagraph"/>
+        <w:numPr>
+          <w:ilvl w:val="0"/>
+          <w:numId w:val="11"/>
+        </w:numPr>
+      </w:pPr>
+      <w:r>
+        <w:rPr>
+          <w:b/>
+        </w:rPr>
+        <w:t xml:space="preserve">Column Count: </w:t>
+      </w:r>
+      <w:r>
+        <w:t xml:space="preserve">When reader has read the last character of the last data field in a given row, the column count should equal the value (52) passed into the last column parameter of </w:t>
+      </w:r>
+      <w:proofErr w:type="spellStart"/>
+      <w:proofErr w:type="gramStart"/>
+      <w:r>
+        <w:t>readOrderRecord</w:t>
+      </w:r>
+      <w:proofErr w:type="spellEnd"/>
+      <w:r>
+        <w:t>(</w:t>
+      </w:r>
+      <w:proofErr w:type="gramEnd"/>
+      <w:r>
+        <w:t xml:space="preserve">). StringBuilder’s </w:t>
+      </w:r>
+      <w:proofErr w:type="spellStart"/>
+      <w:proofErr w:type="gramStart"/>
+      <w:r>
+        <w:t>toString</w:t>
+      </w:r>
+      <w:proofErr w:type="spellEnd"/>
+      <w:r>
+        <w:t>(</w:t>
+      </w:r>
+      <w:proofErr w:type="gramEnd"/>
+      <w:r>
+        <w:t xml:space="preserve">) method is called to assign the characters in StringBuilder to the location at [row][column] the 2D array. The column count is then incremented past the last data field in the text and last column in the array. Attempting to assign data to a column greater than 52 will result in unchecked exception </w:t>
+      </w:r>
+      <w:proofErr w:type="spellStart"/>
+      <w:r>
+        <w:t>IndexOutOfBoundsException</w:t>
+      </w:r>
+      <w:proofErr w:type="spellEnd"/>
+      <w:r>
+        <w:t xml:space="preserve"> being thrown, so this is the first check done at the top of the loop. If the current column count is greater than the last column, we move to the next row, reset the column count to the first column, and use the </w:t>
+      </w:r>
+      <w:r>
+        <w:rPr>
+          <w:i/>
+        </w:rPr>
+        <w:t xml:space="preserve">continue </w:t>
+      </w:r>
+      <w:r>
+        <w:t xml:space="preserve">keyword to bypass the rest of the loop body. If column count is &lt;= last column, the condition </w:t>
+      </w:r>
+      <w:proofErr w:type="gramStart"/>
+      <w:r>
+        <w:t>fails</w:t>
+      </w:r>
+      <w:proofErr w:type="gramEnd"/>
+      <w:r>
+        <w:t xml:space="preserve"> and control moves to the next condition in the loop.</w:t>
+      </w:r>
+    </w:p>
+    <w:p>
+      <w:pPr>
+        <w:pStyle w:val="ListParagraph"/>
+        <w:numPr>
+          <w:ilvl w:val="0"/>
+          <w:numId w:val="11"/>
+        </w:numPr>
+      </w:pPr>
+      <w:r>
+        <w:rPr>
+          <w:b/>
+        </w:rPr>
+        <w:lastRenderedPageBreak/>
+        <w:t xml:space="preserve">Whitespace: </w:t>
+      </w:r>
+      <w:r>
+        <w:t xml:space="preserve">If the character is a whitespace </w:t>
+      </w:r>
+      <w:proofErr w:type="gramStart"/>
+      <w:r>
+        <w:t>( ‘</w:t>
+      </w:r>
+      <w:proofErr w:type="gramEnd"/>
+      <w:r>
+        <w:t xml:space="preserve">\n’, ‘\t’, ‘_’ ) a single space is added to StringBuilder and the continue keyword is used to jump to the bottom of the loop. If the character is anything other than whitespace, the condition </w:t>
+      </w:r>
+      <w:proofErr w:type="gramStart"/>
+      <w:r>
+        <w:t>fails</w:t>
+      </w:r>
+      <w:proofErr w:type="gramEnd"/>
+      <w:r>
+        <w:t xml:space="preserve"> and control moves to the </w:t>
+      </w:r>
+    </w:p>
+    <w:p>
+      <w:pPr>
+        <w:pStyle w:val="ListParagraph"/>
+        <w:numPr>
+          <w:ilvl w:val="0"/>
+          <w:numId w:val="11"/>
+        </w:numPr>
+      </w:pPr>
+      <w:r>
+        <w:rPr>
+          <w:b/>
+        </w:rPr>
+        <w:t xml:space="preserve">Ending Comma: </w:t>
+      </w:r>
+      <w:r>
+        <w:t xml:space="preserve">When the first comma is read in the first row of the text file, it marks the end of the first data field. In this initial case, delimiter equals 0, StringBuilder has characters so its length will be greater than 0, and the current character is a comma marking the end of the data field. These three checks must each be true for the second condition of the logical OR in the if statement to evaluate true. </w:t>
+      </w:r>
+    </w:p>
+    <w:p>
+      <w:pPr>
+        <w:pStyle w:val="ListParagraph"/>
+        <w:numPr>
+          <w:ilvl w:val="1"/>
+          <w:numId w:val="11"/>
+        </w:numPr>
+      </w:pPr>
+      <w:r>
+        <w:t>In subsequent passes through the loop, it is the first condition of the logical OR which will evaluate to true since current character will be a comma, marking the end of a data field, the local delimiter variable will have been set to a comma if this was the last occurrence of delimiter (if not, it will be a quotation), and the StringBuilder will not be empty. The characters in that data field will be assigned to the location at [row][column] in the 2D array.</w:t>
+      </w:r>
+    </w:p>
+    <w:p>
+      <w:pPr>
+        <w:pStyle w:val="ListParagraph"/>
+        <w:numPr>
+          <w:ilvl w:val="0"/>
+          <w:numId w:val="11"/>
+        </w:numPr>
+      </w:pPr>
+      <w:r>
+        <w:rPr>
+          <w:b/>
+        </w:rPr>
+        <w:t xml:space="preserve">Beginning Quotation: </w:t>
+      </w:r>
+      <w:r>
+        <w:t xml:space="preserve">If the above condition fails control passes to the next if statement. Since no row begins with a quotation mark, the local delimiter variable will not be 0 when the current character is also a quotation mark. </w:t>
+      </w:r>
+    </w:p>
+    <w:p>
+      <w:pPr>
+        <w:pStyle w:val="ListParagraph"/>
+        <w:numPr>
+          <w:ilvl w:val="1"/>
+          <w:numId w:val="11"/>
+        </w:numPr>
+      </w:pPr>
+      <w:r>
+        <w:t>The local delimiter being a comma means this was the last delimiter encountered, if the current character is now a quotation mark then all characters read since the last comma and all characters read from this beginning quotation to the ending quotation are part of the data value. The local delimiter is assigned the quotation mark, control exists the if statement and returns to the top of the loop to read the next character.</w:t>
+      </w:r>
+    </w:p>
+    <w:p>
+      <w:pPr>
+        <w:pStyle w:val="ListParagraph"/>
+        <w:numPr>
+          <w:ilvl w:val="0"/>
+          <w:numId w:val="11"/>
+        </w:numPr>
+      </w:pPr>
+      <w:r>
+        <w:rPr>
+          <w:b/>
+        </w:rPr>
+        <w:t xml:space="preserve">Between Quotation: </w:t>
+      </w:r>
+      <w:r>
+        <w:t xml:space="preserve">If the previous condition fails control passes to the next if statement. In this case, reader has encountered a beginning quotation mark. Local delimiter has been set to the quotation mark and every character since has been added to StringBuilder. In the first condition of the logical OR, the current character is not the ending quotation and is, therefore, added to StringBuilder. </w:t>
+      </w:r>
+      <w:r>
+        <w:rPr>
+          <w:color w:val="FF0000"/>
+        </w:rPr>
+        <w:t xml:space="preserve">In the second condition of the logical OR, local delimiter is 0 and any character other than a quotation is…  </w:t>
+      </w:r>
+    </w:p>
+    <w:p>
+      <w:pPr>
+        <w:pStyle w:val="ListParagraph"/>
+        <w:numPr>
+          <w:ilvl w:val="0"/>
+          <w:numId w:val="11"/>
+        </w:numPr>
+      </w:pPr>
+      <w:r>
+        <w:rPr>
+          <w:b/>
+        </w:rPr>
+        <w:t>Ending Quotation:</w:t>
+      </w:r>
+      <w:r>
+        <w:t xml:space="preserve"> Local delimiter has been set to a beginning quotation mark and every character since this assignment has been added to StringBuilder. The current character is the ending quotation mark. StringBuilder contents are assigned to the [row][column] location in the 2D array. </w:t>
+      </w:r>
+      <w:r>
+        <w:rPr>
+          <w:u w:val="single"/>
+        </w:rPr>
+        <w:t>The next character following a quotation mark is always a comma</w:t>
+      </w:r>
+      <w:r>
+        <w:t xml:space="preserve">. Reader’s </w:t>
+      </w:r>
+      <w:proofErr w:type="gramStart"/>
+      <w:r>
+        <w:t>read(</w:t>
+      </w:r>
+      <w:proofErr w:type="gramEnd"/>
+      <w:r>
+        <w:t xml:space="preserve">) method is called to get this comma. The column count is </w:t>
+      </w:r>
+      <w:proofErr w:type="gramStart"/>
+      <w:r>
+        <w:t>incremented</w:t>
+      </w:r>
+      <w:proofErr w:type="gramEnd"/>
+      <w:r>
+        <w:t xml:space="preserve"> and control returns to the top of the loop where the while condition is checked again. Reader reads and assigns the character following the comma to current character. If it is not -1, control enters the while loop.</w:t>
+      </w:r>
+    </w:p>
+    <w:p>
+      <w:pPr>
+        <w:pStyle w:val="ListParagraph"/>
+        <w:numPr>
+          <w:ilvl w:val="0"/>
+          <w:numId w:val="11"/>
+        </w:numPr>
+      </w:pPr>
+      <w:r>
+        <w:rPr>
+          <w:b/>
+        </w:rPr>
+        <w:t xml:space="preserve">Empty Column: </w:t>
+      </w:r>
+      <w:r>
+        <w:t xml:space="preserve">If the previous if statement describing the ending quotation condition fails, control passes to the final if statement where the current character is a comma and the last delimiter encountered (and stored in local delimiter variable) was a comma. Both expressions are included in the “Ending Comma” expression described an earlier if statement. In the “Ending Comma” expression we also check to see that StringBuilder has characters. Here we are describing an empty column, where one comma comes right after another. </w:t>
+      </w:r>
+    </w:p>
     <w:p/>
     <w:p/>
     <w:p/>
@@ -5938,6 +6860,92 @@
     </w:lvl>
   </w:abstractNum>
   <w:abstractNum w:abstractNumId="3" w15:restartNumberingAfterBreak="0">
+    <w:nsid w:val="145A7991"/>
+    <w:multiLevelType w:val="hybridMultilevel"/>
+    <w:tmpl w:val="A3D8179A"/>
+    <w:lvl w:ilvl="0" w:tplc="0409000F">
+      <w:start w:val="1"/>
+      <w:numFmt w:val="decimal"/>
+      <w:lvlText w:val="%1."/>
+      <w:lvlJc w:val="left"/>
+      <w:pPr>
+        <w:ind w:left="776" w:hanging="360"/>
+      </w:pPr>
+    </w:lvl>
+    <w:lvl w:ilvl="1" w:tplc="04090019">
+      <w:start w:val="1"/>
+      <w:numFmt w:val="lowerLetter"/>
+      <w:lvlText w:val="%2."/>
+      <w:lvlJc w:val="left"/>
+      <w:pPr>
+        <w:ind w:left="1496" w:hanging="360"/>
+      </w:pPr>
+    </w:lvl>
+    <w:lvl w:ilvl="2" w:tplc="0409001B" w:tentative="1">
+      <w:start w:val="1"/>
+      <w:numFmt w:val="lowerRoman"/>
+      <w:lvlText w:val="%3."/>
+      <w:lvlJc w:val="right"/>
+      <w:pPr>
+        <w:ind w:left="2216" w:hanging="180"/>
+      </w:pPr>
+    </w:lvl>
+    <w:lvl w:ilvl="3" w:tplc="0409000F" w:tentative="1">
+      <w:start w:val="1"/>
+      <w:numFmt w:val="decimal"/>
+      <w:lvlText w:val="%4."/>
+      <w:lvlJc w:val="left"/>
+      <w:pPr>
+        <w:ind w:left="2936" w:hanging="360"/>
+      </w:pPr>
+    </w:lvl>
+    <w:lvl w:ilvl="4" w:tplc="04090019" w:tentative="1">
+      <w:start w:val="1"/>
+      <w:numFmt w:val="lowerLetter"/>
+      <w:lvlText w:val="%5."/>
+      <w:lvlJc w:val="left"/>
+      <w:pPr>
+        <w:ind w:left="3656" w:hanging="360"/>
+      </w:pPr>
+    </w:lvl>
+    <w:lvl w:ilvl="5" w:tplc="0409001B" w:tentative="1">
+      <w:start w:val="1"/>
+      <w:numFmt w:val="lowerRoman"/>
+      <w:lvlText w:val="%6."/>
+      <w:lvlJc w:val="right"/>
+      <w:pPr>
+        <w:ind w:left="4376" w:hanging="180"/>
+      </w:pPr>
+    </w:lvl>
+    <w:lvl w:ilvl="6" w:tplc="0409000F" w:tentative="1">
+      <w:start w:val="1"/>
+      <w:numFmt w:val="decimal"/>
+      <w:lvlText w:val="%7."/>
+      <w:lvlJc w:val="left"/>
+      <w:pPr>
+        <w:ind w:left="5096" w:hanging="360"/>
+      </w:pPr>
+    </w:lvl>
+    <w:lvl w:ilvl="7" w:tplc="04090019" w:tentative="1">
+      <w:start w:val="1"/>
+      <w:numFmt w:val="lowerLetter"/>
+      <w:lvlText w:val="%8."/>
+      <w:lvlJc w:val="left"/>
+      <w:pPr>
+        <w:ind w:left="5816" w:hanging="360"/>
+      </w:pPr>
+    </w:lvl>
+    <w:lvl w:ilvl="8" w:tplc="0409001B" w:tentative="1">
+      <w:start w:val="1"/>
+      <w:numFmt w:val="lowerRoman"/>
+      <w:lvlText w:val="%9."/>
+      <w:lvlJc w:val="right"/>
+      <w:pPr>
+        <w:ind w:left="6536" w:hanging="180"/>
+      </w:pPr>
+    </w:lvl>
+  </w:abstractNum>
+  <w:abstractNum w:abstractNumId="4" w15:restartNumberingAfterBreak="0">
     <w:nsid w:val="1C19146D"/>
     <w:multiLevelType w:val="hybridMultilevel"/>
     <w:tmpl w:val="952648EC"/>
@@ -6050,7 +7058,7 @@
       </w:rPr>
     </w:lvl>
   </w:abstractNum>
-  <w:abstractNum w:abstractNumId="4" w15:restartNumberingAfterBreak="0">
+  <w:abstractNum w:abstractNumId="5" w15:restartNumberingAfterBreak="0">
     <w:nsid w:val="338C4F3F"/>
     <w:multiLevelType w:val="hybridMultilevel"/>
     <w:tmpl w:val="B86EDF1A"/>
@@ -6139,7 +7147,7 @@
       </w:pPr>
     </w:lvl>
   </w:abstractNum>
-  <w:abstractNum w:abstractNumId="5" w15:restartNumberingAfterBreak="0">
+  <w:abstractNum w:abstractNumId="6" w15:restartNumberingAfterBreak="0">
     <w:nsid w:val="44FF396E"/>
     <w:multiLevelType w:val="hybridMultilevel"/>
     <w:tmpl w:val="5C546730"/>
@@ -6228,7 +7236,7 @@
       </w:pPr>
     </w:lvl>
   </w:abstractNum>
-  <w:abstractNum w:abstractNumId="6" w15:restartNumberingAfterBreak="0">
+  <w:abstractNum w:abstractNumId="7" w15:restartNumberingAfterBreak="0">
     <w:nsid w:val="57010429"/>
     <w:multiLevelType w:val="hybridMultilevel"/>
     <w:tmpl w:val="8938BB08"/>
@@ -6317,7 +7325,93 @@
       </w:pPr>
     </w:lvl>
   </w:abstractNum>
-  <w:abstractNum w:abstractNumId="7" w15:restartNumberingAfterBreak="0">
+  <w:abstractNum w:abstractNumId="8" w15:restartNumberingAfterBreak="0">
+    <w:nsid w:val="5C3A54C8"/>
+    <w:multiLevelType w:val="hybridMultilevel"/>
+    <w:tmpl w:val="A3D8179A"/>
+    <w:lvl w:ilvl="0" w:tplc="0409000F">
+      <w:start w:val="1"/>
+      <w:numFmt w:val="decimal"/>
+      <w:lvlText w:val="%1."/>
+      <w:lvlJc w:val="left"/>
+      <w:pPr>
+        <w:ind w:left="776" w:hanging="360"/>
+      </w:pPr>
+    </w:lvl>
+    <w:lvl w:ilvl="1" w:tplc="04090019">
+      <w:start w:val="1"/>
+      <w:numFmt w:val="lowerLetter"/>
+      <w:lvlText w:val="%2."/>
+      <w:lvlJc w:val="left"/>
+      <w:pPr>
+        <w:ind w:left="1496" w:hanging="360"/>
+      </w:pPr>
+    </w:lvl>
+    <w:lvl w:ilvl="2" w:tplc="0409001B" w:tentative="1">
+      <w:start w:val="1"/>
+      <w:numFmt w:val="lowerRoman"/>
+      <w:lvlText w:val="%3."/>
+      <w:lvlJc w:val="right"/>
+      <w:pPr>
+        <w:ind w:left="2216" w:hanging="180"/>
+      </w:pPr>
+    </w:lvl>
+    <w:lvl w:ilvl="3" w:tplc="0409000F" w:tentative="1">
+      <w:start w:val="1"/>
+      <w:numFmt w:val="decimal"/>
+      <w:lvlText w:val="%4."/>
+      <w:lvlJc w:val="left"/>
+      <w:pPr>
+        <w:ind w:left="2936" w:hanging="360"/>
+      </w:pPr>
+    </w:lvl>
+    <w:lvl w:ilvl="4" w:tplc="04090019" w:tentative="1">
+      <w:start w:val="1"/>
+      <w:numFmt w:val="lowerLetter"/>
+      <w:lvlText w:val="%5."/>
+      <w:lvlJc w:val="left"/>
+      <w:pPr>
+        <w:ind w:left="3656" w:hanging="360"/>
+      </w:pPr>
+    </w:lvl>
+    <w:lvl w:ilvl="5" w:tplc="0409001B" w:tentative="1">
+      <w:start w:val="1"/>
+      <w:numFmt w:val="lowerRoman"/>
+      <w:lvlText w:val="%6."/>
+      <w:lvlJc w:val="right"/>
+      <w:pPr>
+        <w:ind w:left="4376" w:hanging="180"/>
+      </w:pPr>
+    </w:lvl>
+    <w:lvl w:ilvl="6" w:tplc="0409000F" w:tentative="1">
+      <w:start w:val="1"/>
+      <w:numFmt w:val="decimal"/>
+      <w:lvlText w:val="%7."/>
+      <w:lvlJc w:val="left"/>
+      <w:pPr>
+        <w:ind w:left="5096" w:hanging="360"/>
+      </w:pPr>
+    </w:lvl>
+    <w:lvl w:ilvl="7" w:tplc="04090019" w:tentative="1">
+      <w:start w:val="1"/>
+      <w:numFmt w:val="lowerLetter"/>
+      <w:lvlText w:val="%8."/>
+      <w:lvlJc w:val="left"/>
+      <w:pPr>
+        <w:ind w:left="5816" w:hanging="360"/>
+      </w:pPr>
+    </w:lvl>
+    <w:lvl w:ilvl="8" w:tplc="0409001B" w:tentative="1">
+      <w:start w:val="1"/>
+      <w:numFmt w:val="lowerRoman"/>
+      <w:lvlText w:val="%9."/>
+      <w:lvlJc w:val="right"/>
+      <w:pPr>
+        <w:ind w:left="6536" w:hanging="180"/>
+      </w:pPr>
+    </w:lvl>
+  </w:abstractNum>
+  <w:abstractNum w:abstractNumId="9" w15:restartNumberingAfterBreak="0">
     <w:nsid w:val="61CB74BF"/>
     <w:multiLevelType w:val="multilevel"/>
     <w:tmpl w:val="3FA27ABA"/>
@@ -6466,7 +7560,7 @@
       </w:rPr>
     </w:lvl>
   </w:abstractNum>
-  <w:abstractNum w:abstractNumId="8" w15:restartNumberingAfterBreak="0">
+  <w:abstractNum w:abstractNumId="10" w15:restartNumberingAfterBreak="0">
     <w:nsid w:val="76933CF8"/>
     <w:multiLevelType w:val="hybridMultilevel"/>
     <w:tmpl w:val="7CAC5BE0"/>
@@ -6580,31 +7674,37 @@
     </w:lvl>
   </w:abstractNum>
   <w:num w:numId="1">
-    <w:abstractNumId w:val="5"/>
+    <w:abstractNumId w:val="6"/>
   </w:num>
   <w:num w:numId="2">
-    <w:abstractNumId w:val="3"/>
+    <w:abstractNumId w:val="4"/>
   </w:num>
   <w:num w:numId="3">
     <w:abstractNumId w:val="1"/>
   </w:num>
   <w:num w:numId="4">
-    <w:abstractNumId w:val="8"/>
+    <w:abstractNumId w:val="10"/>
   </w:num>
   <w:num w:numId="5">
     <w:abstractNumId w:val="2"/>
   </w:num>
   <w:num w:numId="6">
-    <w:abstractNumId w:val="7"/>
+    <w:abstractNumId w:val="9"/>
   </w:num>
   <w:num w:numId="7">
     <w:abstractNumId w:val="0"/>
   </w:num>
   <w:num w:numId="8">
-    <w:abstractNumId w:val="6"/>
+    <w:abstractNumId w:val="7"/>
   </w:num>
   <w:num w:numId="9">
-    <w:abstractNumId w:val="4"/>
+    <w:abstractNumId w:val="5"/>
+  </w:num>
+  <w:num w:numId="10">
+    <w:abstractNumId w:val="8"/>
+  </w:num>
+  <w:num w:numId="11">
+    <w:abstractNumId w:val="3"/>
   </w:num>
 </w:numbering>
 </file>

</xml_diff>

<commit_message>
updated order entry panel's action performed method with logic for matching studies with sites and product names with part numbers
</commit_message>
<xml_diff>
--- a/project_docs/GRSManager_project_proposal.docx
+++ b/project_docs/GRSManager_project_proposal.docx
@@ -3345,6 +3345,201 @@
       </w:r>
     </w:p>
     <w:p/>
+    <w:p>
+      <w:pPr>
+        <w:rPr>
+          <w:b/>
+          <w:u w:val="single"/>
+        </w:rPr>
+      </w:pPr>
+      <w:r>
+        <w:rPr>
+          <w:b/>
+          <w:u w:val="single"/>
+        </w:rPr>
+        <w:t xml:space="preserve">Use Case </w:t>
+      </w:r>
+      <w:r>
+        <w:rPr>
+          <w:b/>
+          <w:u w:val="single"/>
+        </w:rPr>
+        <w:t>19</w:t>
+      </w:r>
+      <w:r>
+        <w:rPr>
+          <w:b/>
+          <w:u w:val="single"/>
+        </w:rPr>
+        <w:t xml:space="preserve">: </w:t>
+      </w:r>
+      <w:r>
+        <w:rPr>
+          <w:b/>
+          <w:u w:val="single"/>
+        </w:rPr>
+        <w:t>Research Customer</w:t>
+      </w:r>
+      <w:r>
+        <w:rPr>
+          <w:b/>
+          <w:u w:val="single"/>
+        </w:rPr>
+        <w:t xml:space="preserve"> Selects Study ID and Site ID</w:t>
+      </w:r>
+    </w:p>
+    <w:p>
+      <w:r>
+        <w:rPr>
+          <w:b/>
+          <w:i/>
+        </w:rPr>
+        <w:t xml:space="preserve">Preconditions: </w:t>
+      </w:r>
+      <w:r>
+        <w:t xml:space="preserve">An administrator has previously setup </w:t>
+      </w:r>
+      <w:proofErr w:type="spellStart"/>
+      <w:r>
+        <w:t>a</w:t>
+      </w:r>
+      <w:proofErr w:type="spellEnd"/>
+      <w:r>
+        <w:t xml:space="preserve"> research</w:t>
+      </w:r>
+      <w:r>
+        <w:t xml:space="preserve"> employee as </w:t>
+      </w:r>
+      <w:r>
+        <w:t xml:space="preserve">a user of the </w:t>
+      </w:r>
+      <w:proofErr w:type="spellStart"/>
+      <w:r>
+        <w:t>GRSManager</w:t>
+      </w:r>
+      <w:proofErr w:type="spellEnd"/>
+      <w:r>
+        <w:t xml:space="preserve"> system.</w:t>
+      </w:r>
+      <w:r>
+        <w:t xml:space="preserve"> The administrator has loaded product information and order records. The research company</w:t>
+      </w:r>
+      <w:r>
+        <w:t xml:space="preserve"> user is currently logged in.</w:t>
+      </w:r>
+      <w:r>
+        <w:t xml:space="preserve"> </w:t>
+      </w:r>
+    </w:p>
+    <w:p>
+      <w:r>
+        <w:rPr>
+          <w:b/>
+          <w:i/>
+        </w:rPr>
+        <w:t xml:space="preserve">Main Flow: </w:t>
+      </w:r>
+      <w:r>
+        <w:t>The user selects</w:t>
+      </w:r>
+      <w:r>
+        <w:t xml:space="preserve"> a study from the combo box</w:t>
+      </w:r>
+      <w:r>
+        <w:t xml:space="preserve"> [S1] and </w:t>
+      </w:r>
+      <w:r>
+        <w:t xml:space="preserve">the sites for that study populate the research site combo box. The user selects the site [S2] and the research site address information and </w:t>
+      </w:r>
+      <w:proofErr w:type="spellStart"/>
+      <w:r>
+        <w:t>BillTo</w:t>
+      </w:r>
+      <w:proofErr w:type="spellEnd"/>
+      <w:r>
+        <w:t xml:space="preserve"> location address information populate the appropriate text fields in the order entry panel</w:t>
+      </w:r>
+      <w:r>
+        <w:t xml:space="preserve">. </w:t>
+      </w:r>
+    </w:p>
+    <w:p>
+      <w:pPr>
+        <w:rPr>
+          <w:b/>
+          <w:i/>
+        </w:rPr>
+      </w:pPr>
+      <w:r>
+        <w:rPr>
+          <w:b/>
+          <w:i/>
+        </w:rPr>
+        <w:t>Sub Flows:</w:t>
+      </w:r>
+    </w:p>
+    <w:p>
+      <w:pPr>
+        <w:pStyle w:val="ListParagraph"/>
+        <w:numPr>
+          <w:ilvl w:val="0"/>
+          <w:numId w:val="2"/>
+        </w:numPr>
+      </w:pPr>
+      <w:r>
+        <w:t>[S1] The user selects the</w:t>
+      </w:r>
+      <w:r>
+        <w:t xml:space="preserve"> study from the combo box</w:t>
+      </w:r>
+    </w:p>
+    <w:p>
+      <w:pPr>
+        <w:pStyle w:val="ListParagraph"/>
+        <w:numPr>
+          <w:ilvl w:val="0"/>
+          <w:numId w:val="2"/>
+        </w:numPr>
+      </w:pPr>
+      <w:r>
+        <w:t xml:space="preserve">[S2] </w:t>
+      </w:r>
+      <w:r>
+        <w:t>The user selects the site from the combo box</w:t>
+      </w:r>
+    </w:p>
+    <w:p>
+      <w:pPr>
+        <w:rPr>
+          <w:b/>
+          <w:i/>
+        </w:rPr>
+      </w:pPr>
+      <w:r>
+        <w:rPr>
+          <w:b/>
+          <w:i/>
+        </w:rPr>
+        <w:t>Alternative Flows:</w:t>
+      </w:r>
+    </w:p>
+    <w:p>
+      <w:pPr>
+        <w:pStyle w:val="ListParagraph"/>
+        <w:numPr>
+          <w:ilvl w:val="0"/>
+          <w:numId w:val="3"/>
+        </w:numPr>
+      </w:pPr>
+      <w:r>
+        <w:t xml:space="preserve">[E1] </w:t>
+      </w:r>
+      <w:r>
+        <w:t>There are no sites associated with this study and no site are populated in the site combo box.</w:t>
+      </w:r>
+      <w:bookmarkStart w:id="0" w:name="_GoBack"/>
+      <w:bookmarkEnd w:id="0"/>
+    </w:p>
     <w:p/>
     <w:p>
       <w:pPr>
@@ -3618,6 +3813,7 @@
       </w:pPr>
       <w:proofErr w:type="spellStart"/>
       <w:r>
+        <w:lastRenderedPageBreak/>
         <w:t>LinkedListRecursive</w:t>
       </w:r>
       <w:proofErr w:type="spellEnd"/>
@@ -3853,7 +4049,6 @@
         </w:numPr>
       </w:pPr>
       <w:r>
-        <w:lastRenderedPageBreak/>
         <w:t xml:space="preserve">Requests instance of </w:t>
       </w:r>
       <w:proofErr w:type="spellStart"/>
@@ -4291,6 +4486,7 @@
       </w:pPr>
       <w:proofErr w:type="spellStart"/>
       <w:r>
+        <w:lastRenderedPageBreak/>
         <w:t>VendorPanel’s</w:t>
       </w:r>
       <w:proofErr w:type="spellEnd"/>
@@ -4481,7 +4677,6 @@
       </w:pPr>
       <w:proofErr w:type="spellStart"/>
       <w:r>
-        <w:lastRenderedPageBreak/>
         <w:t>VendorPanel</w:t>
       </w:r>
       <w:proofErr w:type="spellEnd"/>
@@ -4897,6 +5092,7 @@
         <w:rPr>
           <w:u w:val="single"/>
         </w:rPr>
+        <w:lastRenderedPageBreak/>
         <w:t>Step 2: Administrator Login</w:t>
       </w:r>
     </w:p>
@@ -5099,7 +5295,6 @@
         </w:numPr>
       </w:pPr>
       <w:r>
-        <w:lastRenderedPageBreak/>
         <w:t>Hashes the password</w:t>
       </w:r>
     </w:p>
@@ -5442,7 +5637,11 @@
         <w:t xml:space="preserve">indicate </w:t>
       </w:r>
       <w:r>
-        <w:t xml:space="preserve">which and </w:t>
+        <w:t xml:space="preserve">which </w:t>
+      </w:r>
+      <w:r>
+        <w:lastRenderedPageBreak/>
+        <w:t xml:space="preserve">and </w:t>
       </w:r>
       <w:r>
         <w:t>how many</w:t>
@@ -5612,7 +5811,6 @@
         <w:t xml:space="preserve">, including commas, </w:t>
       </w:r>
       <w:r>
-        <w:lastRenderedPageBreak/>
         <w:t>should be included in the value</w:t>
       </w:r>
       <w:r>
@@ -5870,7 +6068,11 @@
         <w:t xml:space="preserve">passes through the loop, it is the first condition of the logical OR which will evaluate to true since current character will be a comma, marking the end of a data field, the local delimiter variable will have been set to </w:t>
       </w:r>
       <w:r>
-        <w:t xml:space="preserve">a comma if this was the last occurrence of delimiter (if not, it will be a quotation), and the StringBuilder will not be empty. </w:t>
+        <w:t xml:space="preserve">a comma if this was the last occurrence of delimiter (if not, it will be a quotation), and the StringBuilder will not be </w:t>
+      </w:r>
+      <w:r>
+        <w:lastRenderedPageBreak/>
+        <w:t xml:space="preserve">empty. </w:t>
       </w:r>
       <w:r>
         <w:t>T</w:t>
@@ -5978,7 +6180,6 @@
         <w:rPr>
           <w:b/>
         </w:rPr>
-        <w:lastRenderedPageBreak/>
         <w:t>Ending Quotation:</w:t>
       </w:r>
       <w:r>
@@ -6094,12 +6295,7 @@
       </w:r>
       <w:proofErr w:type="spellEnd"/>
       <w:r>
-        <w:t xml:space="preserve"> the 2D array will need 52 columns</w:t>
-      </w:r>
-      <w:bookmarkStart w:id="0" w:name="_GoBack"/>
-      <w:bookmarkEnd w:id="0"/>
-      <w:r>
-        <w:t xml:space="preserve">. Some data values are contained within quotation marks and when this occurs, all characters (including commas) are part of the entry. Client code must pass </w:t>
+        <w:t xml:space="preserve"> the 2D array will need 52 columns. Some data values are contained within quotation marks and when this occurs, all characters (including commas) are part of the entry. Client code must pass </w:t>
       </w:r>
       <w:proofErr w:type="spellStart"/>
       <w:proofErr w:type="gramStart"/>
@@ -6162,7 +6358,11 @@
       </w:r>
       <w:proofErr w:type="gramEnd"/>
       <w:r>
-        <w:t>) enters a while loop whose condition fails when reader’s read method returns -1, indicating no  more characters remain. In order, the following are the conditions each character passes through in the loop:</w:t>
+        <w:t xml:space="preserve">) enters a while loop whose condition fails when reader’s read </w:t>
+      </w:r>
+      <w:r>
+        <w:lastRenderedPageBreak/>
+        <w:t>method returns -1, indicating no  more characters remain. In order, the following are the conditions each character passes through in the loop:</w:t>
       </w:r>
     </w:p>
     <w:p>
@@ -6246,7 +6446,6 @@
         <w:rPr>
           <w:b/>
         </w:rPr>
-        <w:lastRenderedPageBreak/>
         <w:t xml:space="preserve">Whitespace: </w:t>
       </w:r>
       <w:r>
@@ -6368,7 +6567,11 @@
         <w:t>Ending Quotation:</w:t>
       </w:r>
       <w:r>
-        <w:t xml:space="preserve"> Local delimiter has been set to a beginning quotation mark and every character since this assignment has been added to StringBuilder. The current character is the ending quotation mark. StringBuilder contents are assigned to the [row][column] location in the 2D array. </w:t>
+        <w:t xml:space="preserve"> Local delimiter has been set to a beginning quotation mark and every character since this assignment has been added to StringBuilder. The current character is the ending quotation mark. StringBuilder contents are assigned to the [row][column] location in the </w:t>
+      </w:r>
+      <w:r>
+        <w:lastRenderedPageBreak/>
+        <w:t xml:space="preserve">2D array. </w:t>
       </w:r>
       <w:r>
         <w:rPr>
@@ -6477,6 +6680,230 @@
       <w:proofErr w:type="spellEnd"/>
       <w:r>
         <w:t xml:space="preserve"> with order information for orders that are open. An order is open if it has not been processed by the vendor. This list of open orders is the vendor’s order schedule. When an order is processed, the vendor selects that order in the table and clicks the “Processed” button. Internally, the Order’s status is changed to “Processed,” and the Order is removed from the table. </w:t>
+      </w:r>
+    </w:p>
+    <w:p/>
+    <w:p>
+      <w:proofErr w:type="spellStart"/>
+      <w:r>
+        <w:rPr>
+          <w:b/>
+          <w:u w:val="single"/>
+        </w:rPr>
+        <w:t>ResearchCompanyOrderEntryPanel</w:t>
+      </w:r>
+      <w:r>
+        <w:rPr>
+          <w:b/>
+          <w:u w:val="single"/>
+        </w:rPr>
+        <w:t>.actionPerformed</w:t>
+      </w:r>
+      <w:proofErr w:type="spellEnd"/>
+      <w:r>
+        <w:t>()</w:t>
+      </w:r>
+    </w:p>
+    <w:p>
+      <w:r>
+        <w:t xml:space="preserve">When </w:t>
+      </w:r>
+      <w:proofErr w:type="spellStart"/>
+      <w:r>
+        <w:t>ResearchCompanyOrderEntryPanel</w:t>
+      </w:r>
+      <w:proofErr w:type="spellEnd"/>
+      <w:r>
+        <w:t xml:space="preserve"> (RCOEP) is first constructed, the GUI components are empty because no data has yet been loaded into </w:t>
+      </w:r>
+      <w:proofErr w:type="spellStart"/>
+      <w:r>
+        <w:t>GRSManager</w:t>
+      </w:r>
+      <w:proofErr w:type="spellEnd"/>
+      <w:r>
+        <w:t xml:space="preserve">, and </w:t>
+      </w:r>
+      <w:proofErr w:type="spellStart"/>
+      <w:r>
+        <w:t>OrderRecord’s</w:t>
+      </w:r>
+      <w:proofErr w:type="spellEnd"/>
+      <w:r>
+        <w:t xml:space="preserve"> data structures</w:t>
+      </w:r>
+      <w:r>
+        <w:t xml:space="preserve"> have nothing to be </w:t>
+      </w:r>
+      <w:r>
+        <w:t>display</w:t>
+      </w:r>
+      <w:r>
+        <w:t>ed</w:t>
+      </w:r>
+      <w:r>
+        <w:t xml:space="preserve"> in the panel. In RCOEP’s constructor, the </w:t>
+      </w:r>
+      <w:proofErr w:type="spellStart"/>
+      <w:r>
+        <w:t>DefaultComboBoxModel</w:t>
+      </w:r>
+      <w:proofErr w:type="spellEnd"/>
+      <w:r>
+        <w:t xml:space="preserve"> is used for each of </w:t>
+      </w:r>
+      <w:proofErr w:type="spellStart"/>
+      <w:r>
+        <w:t>OrderRecord’s</w:t>
+      </w:r>
+      <w:proofErr w:type="spellEnd"/>
+      <w:r>
+        <w:t xml:space="preserve"> lists that are </w:t>
+      </w:r>
+      <w:r>
+        <w:t xml:space="preserve">and the </w:t>
+      </w:r>
+      <w:proofErr w:type="spellStart"/>
+      <w:proofErr w:type="gramStart"/>
+      <w:r>
+        <w:t>setModel</w:t>
+      </w:r>
+      <w:proofErr w:type="spellEnd"/>
+      <w:r>
+        <w:t>(</w:t>
+      </w:r>
+      <w:proofErr w:type="gramEnd"/>
+      <w:r>
+        <w:t>) method is called on each combo box. There are combo boxes for each of the following:</w:t>
+      </w:r>
+    </w:p>
+    <w:p>
+      <w:pPr>
+        <w:pStyle w:val="ListParagraph"/>
+        <w:numPr>
+          <w:ilvl w:val="0"/>
+          <w:numId w:val="3"/>
+        </w:numPr>
+      </w:pPr>
+      <w:r>
+        <w:t>Research Study ID</w:t>
+      </w:r>
+    </w:p>
+    <w:p>
+      <w:pPr>
+        <w:pStyle w:val="ListParagraph"/>
+        <w:numPr>
+          <w:ilvl w:val="0"/>
+          <w:numId w:val="3"/>
+        </w:numPr>
+      </w:pPr>
+      <w:r>
+        <w:t>Research Site ID</w:t>
+      </w:r>
+    </w:p>
+    <w:p>
+      <w:pPr>
+        <w:pStyle w:val="ListParagraph"/>
+        <w:numPr>
+          <w:ilvl w:val="0"/>
+          <w:numId w:val="3"/>
+        </w:numPr>
+      </w:pPr>
+      <w:r>
+        <w:t>Product Part Number</w:t>
+      </w:r>
+    </w:p>
+    <w:p>
+      <w:pPr>
+        <w:pStyle w:val="ListParagraph"/>
+        <w:numPr>
+          <w:ilvl w:val="0"/>
+          <w:numId w:val="3"/>
+        </w:numPr>
+      </w:pPr>
+      <w:r>
+        <w:t>Product Name (a combination of the product family, generation, and description</w:t>
+      </w:r>
+    </w:p>
+    <w:p>
+      <w:r>
+        <w:t xml:space="preserve">When the administrator sets up a user, loads products and order data into the </w:t>
+      </w:r>
+      <w:proofErr w:type="spellStart"/>
+      <w:r>
+        <w:t>GRSManager</w:t>
+      </w:r>
+      <w:proofErr w:type="spellEnd"/>
+      <w:r>
+        <w:t>,</w:t>
+      </w:r>
+      <w:r>
+        <w:t xml:space="preserve"> and a research customer’s user logs in, </w:t>
+      </w:r>
+      <w:proofErr w:type="spellStart"/>
+      <w:r>
+        <w:t>ResearchPanel’s</w:t>
+      </w:r>
+      <w:proofErr w:type="spellEnd"/>
+      <w:r>
+        <w:t xml:space="preserve"> </w:t>
+      </w:r>
+      <w:proofErr w:type="spellStart"/>
+      <w:proofErr w:type="gramStart"/>
+      <w:r>
+        <w:t>updateOrderEntryPanel</w:t>
+      </w:r>
+      <w:proofErr w:type="spellEnd"/>
+      <w:r>
+        <w:t>(</w:t>
+      </w:r>
+      <w:proofErr w:type="gramEnd"/>
+      <w:r>
+        <w:t xml:space="preserve">) is called, which calls the </w:t>
+      </w:r>
+      <w:proofErr w:type="spellStart"/>
+      <w:r>
+        <w:t>updateComboBoxes</w:t>
+      </w:r>
+      <w:proofErr w:type="spellEnd"/>
+      <w:r>
+        <w:t>() method in RCOEP.</w:t>
+      </w:r>
+      <w:r>
+        <w:t xml:space="preserve"> Each combo box is set with</w:t>
+      </w:r>
+      <w:r>
+        <w:t xml:space="preserve"> correct data, -1 is passed to </w:t>
+      </w:r>
+      <w:proofErr w:type="spellStart"/>
+      <w:r>
+        <w:t>JComboBox.setSelectedIndex</w:t>
+      </w:r>
+      <w:proofErr w:type="spellEnd"/>
+      <w:r>
+        <w:t xml:space="preserve">() method, and action </w:t>
+      </w:r>
+      <w:proofErr w:type="gramStart"/>
+      <w:r>
+        <w:t>listener’s</w:t>
+      </w:r>
+      <w:proofErr w:type="gramEnd"/>
+      <w:r>
+        <w:t xml:space="preserve"> are set to each combo box. </w:t>
+      </w:r>
+      <w:r>
+        <w:t xml:space="preserve"> </w:t>
+      </w:r>
+      <w:r>
+        <w:t xml:space="preserve">  </w:t>
+      </w:r>
+    </w:p>
+    <w:p>
+      <w:r>
+        <w:t xml:space="preserve">If the combo box for study is selected, the site combo box displays only the research sites associated with this study. </w:t>
+      </w:r>
+      <w:r>
+        <w:t>If the combo box for site number is selected, the name of the healthcare facility where the research is being conducted, along with the address information, is displayed in the order entry panel. By default, the bill-to customer information is</w:t>
       </w:r>
     </w:p>
     <w:p>
@@ -6600,7 +7027,7 @@
   <w:abstractNum w:abstractNumId="1" w15:restartNumberingAfterBreak="0">
     <w:nsid w:val="11871ADD"/>
     <w:multiLevelType w:val="hybridMultilevel"/>
-    <w:tmpl w:val="7A56CB8A"/>
+    <w:tmpl w:val="2D4E8C3A"/>
     <w:lvl w:ilvl="0" w:tplc="04090001">
       <w:start w:val="1"/>
       <w:numFmt w:val="bullet"/>

</xml_diff>

<commit_message>
implemented product add button functionality in the research customer order entry panel
</commit_message>
<xml_diff>
--- a/project_docs/GRSManager_project_proposal.docx
+++ b/project_docs/GRSManager_project_proposal.docx
@@ -3371,20 +3371,13 @@
           <w:b/>
           <w:u w:val="single"/>
         </w:rPr>
-        <w:t xml:space="preserve">: </w:t>
+        <w:t>: Research Customer</w:t>
       </w:r>
       <w:r>
         <w:rPr>
           <w:b/>
           <w:u w:val="single"/>
         </w:rPr>
-        <w:t>Research Customer</w:t>
-      </w:r>
-      <w:r>
-        <w:rPr>
-          <w:b/>
-          <w:u w:val="single"/>
-        </w:rPr>
         <w:t xml:space="preserve"> Selects Study ID and Site ID</w:t>
       </w:r>
     </w:p>
@@ -3397,13 +3390,8 @@
         <w:t xml:space="preserve">Preconditions: </w:t>
       </w:r>
       <w:r>
-        <w:t xml:space="preserve">An administrator has previously setup </w:t>
-      </w:r>
-      <w:proofErr w:type="spellStart"/>
-      <w:r>
-        <w:t>a</w:t>
-      </w:r>
-      <w:proofErr w:type="spellEnd"/>
+        <w:t>An administrator has previously setup a</w:t>
+      </w:r>
       <w:r>
         <w:t xml:space="preserve"> research</w:t>
       </w:r>
@@ -3537,8 +3525,6 @@
       <w:r>
         <w:t>There are no sites associated with this study and no site are populated in the site combo box.</w:t>
       </w:r>
-      <w:bookmarkStart w:id="0" w:name="_GoBack"/>
-      <w:bookmarkEnd w:id="0"/>
     </w:p>
     <w:p/>
     <w:p>
@@ -6905,6 +6891,14 @@
       <w:r>
         <w:t>If the combo box for site number is selected, the name of the healthcare facility where the research is being conducted, along with the address information, is displayed in the order entry panel. By default, the bill-to customer information is</w:t>
       </w:r>
+    </w:p>
+    <w:p>
+      <w:r>
+        <w:lastRenderedPageBreak/>
+        <w:t>By selecting from the combo boxes for product name and part number, the user can select product(s) for the current order. If no quantity has been entered into the quantity text field, a dialog box will prompt the user to enter the quantity for this product.</w:t>
+      </w:r>
+      <w:bookmarkStart w:id="0" w:name="_GoBack"/>
+      <w:bookmarkEnd w:id="0"/>
     </w:p>
     <w:p>
       <w:pPr>

</xml_diff>